<commit_message>
updated the readme file with new screenshots
</commit_message>
<xml_diff>
--- a/Read_Me.docx
+++ b/Read_Me.docx
@@ -17,6 +17,9 @@
         <w:br/>
       </w:r>
       <w:r>
+        <w:rPr>
+          <w:noProof/>
+        </w:rPr>
         <w:drawing>
           <wp:inline distT="0" distB="0" distL="0" distR="0" wp14:anchorId="193C03DF" wp14:editId="0F25F731">
             <wp:extent cx="5943600" cy="2240280"/>
@@ -57,6 +60,9 @@
         <w:br/>
       </w:r>
       <w:r>
+        <w:rPr>
+          <w:noProof/>
+        </w:rPr>
         <w:drawing>
           <wp:inline distT="0" distB="0" distL="0" distR="0" wp14:anchorId="29314591" wp14:editId="55830C94">
             <wp:extent cx="5943600" cy="1139825"/>
@@ -103,28 +109,15 @@
         </w:numPr>
       </w:pPr>
       <w:r>
-        <w:t>Give it a name and select .</w:t>
-      </w:r>
-      <w:proofErr w:type="spellStart"/>
-      <w:r>
-        <w:t>pem</w:t>
-      </w:r>
-      <w:proofErr w:type="spellEnd"/>
-      <w:r>
-        <w:t xml:space="preserve"> if you have MAC OS or .</w:t>
-      </w:r>
-      <w:proofErr w:type="spellStart"/>
-      <w:r>
-        <w:t>ppk</w:t>
-      </w:r>
-      <w:proofErr w:type="spellEnd"/>
-      <w:r>
-        <w:t xml:space="preserve"> if you have Windows and click on “Create Key pair”</w:t>
-      </w:r>
-      <w:r>
-        <w:br/>
-      </w:r>
-      <w:r>
+        <w:t>Give it a name and select .pem if you have MAC OS or .ppk if you have Windows and click on “Create Key pair”</w:t>
+      </w:r>
+      <w:r>
+        <w:br/>
+      </w:r>
+      <w:r>
+        <w:rPr>
+          <w:noProof/>
+        </w:rPr>
         <w:drawing>
           <wp:inline distT="0" distB="0" distL="0" distR="0" wp14:anchorId="458A1180" wp14:editId="3A65537F">
             <wp:extent cx="5216769" cy="3856355"/>
@@ -186,6 +179,9 @@
         <w:br/>
       </w:r>
       <w:r>
+        <w:rPr>
+          <w:noProof/>
+        </w:rPr>
         <w:drawing>
           <wp:inline distT="0" distB="0" distL="0" distR="0" wp14:anchorId="5328E058" wp14:editId="0EF21CF1">
             <wp:extent cx="3429000" cy="1113790"/>
@@ -251,6 +247,9 @@
         <w:br/>
       </w:r>
       <w:r>
+        <w:rPr>
+          <w:noProof/>
+        </w:rPr>
         <w:drawing>
           <wp:inline distT="0" distB="0" distL="0" distR="0" wp14:anchorId="074C3F7C" wp14:editId="00A31FEA">
             <wp:extent cx="5943600" cy="7741285"/>
@@ -314,6 +313,9 @@
         <w:br/>
       </w:r>
       <w:r>
+        <w:rPr>
+          <w:noProof/>
+        </w:rPr>
         <w:lastRenderedPageBreak/>
         <w:drawing>
           <wp:inline distT="0" distB="0" distL="0" distR="0" wp14:anchorId="0BC4A746" wp14:editId="1251DB4F">
@@ -370,6 +372,9 @@
         <w:pStyle w:val="ListParagraph"/>
       </w:pPr>
       <w:r>
+        <w:rPr>
+          <w:noProof/>
+        </w:rPr>
         <w:lastRenderedPageBreak/>
         <w:drawing>
           <wp:inline distT="0" distB="0" distL="0" distR="0" wp14:anchorId="5A6652FD" wp14:editId="228A95D8">
@@ -424,6 +429,9 @@
         <w:br/>
       </w:r>
       <w:r>
+        <w:rPr>
+          <w:noProof/>
+        </w:rPr>
         <w:drawing>
           <wp:inline distT="0" distB="0" distL="0" distR="0" wp14:anchorId="0403737F" wp14:editId="26CB4766">
             <wp:extent cx="5943600" cy="2331720"/>
@@ -477,6 +485,9 @@
         <w:br/>
       </w:r>
       <w:r>
+        <w:rPr>
+          <w:noProof/>
+        </w:rPr>
         <w:drawing>
           <wp:inline distT="0" distB="0" distL="0" distR="0" wp14:anchorId="0D3F2AA5" wp14:editId="22B8EE13">
             <wp:extent cx="5943600" cy="6541770"/>
@@ -530,6 +541,9 @@
         <w:br/>
       </w:r>
       <w:r>
+        <w:rPr>
+          <w:noProof/>
+        </w:rPr>
         <w:drawing>
           <wp:inline distT="0" distB="0" distL="0" distR="0" wp14:anchorId="6ACE6DA1" wp14:editId="5B39A112">
             <wp:extent cx="5943600" cy="2520950"/>
@@ -576,22 +590,17 @@
         </w:numPr>
       </w:pPr>
       <w:r>
-        <w:t xml:space="preserve">Select the </w:t>
-      </w:r>
-      <w:proofErr w:type="spellStart"/>
-      <w:r>
-        <w:t>EMR_DefaultRole</w:t>
-      </w:r>
-      <w:proofErr w:type="spellEnd"/>
-      <w:r>
-        <w:t xml:space="preserve"> as the service role and EMR_EC2_DefaultRole as the instance profile and the rest as it is.</w:t>
-      </w:r>
-    </w:p>
-    <w:p>
-      <w:pPr>
-        <w:pStyle w:val="ListParagraph"/>
-      </w:pPr>
-      <w:r>
+        <w:t>Select the EMR_DefaultRole as the service role and EMR_EC2_DefaultRole as the instance profile and the rest as it is.</w:t>
+      </w:r>
+    </w:p>
+    <w:p>
+      <w:pPr>
+        <w:pStyle w:val="ListParagraph"/>
+      </w:pPr>
+      <w:r>
+        <w:rPr>
+          <w:noProof/>
+        </w:rPr>
         <w:lastRenderedPageBreak/>
         <w:drawing>
           <wp:inline distT="0" distB="0" distL="0" distR="0" wp14:anchorId="2BE996DD" wp14:editId="4E66F9F7">
@@ -656,6 +665,9 @@
         <w:br/>
       </w:r>
       <w:r>
+        <w:rPr>
+          <w:noProof/>
+        </w:rPr>
         <w:drawing>
           <wp:inline distT="0" distB="0" distL="0" distR="0" wp14:anchorId="5FA6A19A" wp14:editId="169275CD">
             <wp:extent cx="3703641" cy="5578323"/>
@@ -709,6 +721,9 @@
         <w:br/>
       </w:r>
       <w:r>
+        <w:rPr>
+          <w:noProof/>
+        </w:rPr>
         <w:drawing>
           <wp:inline distT="0" distB="0" distL="0" distR="0" wp14:anchorId="6A5AB1E0" wp14:editId="2A00057D">
             <wp:extent cx="5943600" cy="3658235"/>
@@ -765,6 +780,9 @@
         <w:br/>
       </w:r>
       <w:r>
+        <w:rPr>
+          <w:noProof/>
+        </w:rPr>
         <w:drawing>
           <wp:inline distT="0" distB="0" distL="0" distR="0" wp14:anchorId="693F41DA" wp14:editId="4E920212">
             <wp:extent cx="5943600" cy="4478020"/>
@@ -805,6 +823,9 @@
         <w:br/>
       </w:r>
       <w:r>
+        <w:rPr>
+          <w:noProof/>
+        </w:rPr>
         <w:lastRenderedPageBreak/>
         <w:drawing>
           <wp:inline distT="0" distB="0" distL="0" distR="0" wp14:anchorId="23A50B42" wp14:editId="4806D599">
@@ -859,6 +880,9 @@
         <w:br/>
       </w:r>
       <w:r>
+        <w:rPr>
+          <w:noProof/>
+        </w:rPr>
         <w:drawing>
           <wp:inline distT="0" distB="0" distL="0" distR="0" wp14:anchorId="4EF0F9A7" wp14:editId="65B8428C">
             <wp:extent cx="5943600" cy="4993640"/>
@@ -911,23 +935,18 @@
         <w:t>TrainingDataset</w:t>
       </w:r>
       <w:r>
-        <w:t xml:space="preserve">.csv and ValidationDataset.csv and the python scripts to train and create the model  and to run the created model in </w:t>
-      </w:r>
-      <w:proofErr w:type="spellStart"/>
-      <w:r>
-        <w:t>src</w:t>
-      </w:r>
-      <w:proofErr w:type="spellEnd"/>
-      <w:r>
-        <w:t xml:space="preserve"> as shown below</w:t>
-      </w:r>
-      <w:r>
-        <w:br/>
-      </w:r>
-      <w:r>
-        <w:br/>
-      </w:r>
-      <w:r>
+        <w:t>.csv and ValidationDataset.csv and the python scripts to train and create the model  and to run the created model in src as shown below</w:t>
+      </w:r>
+      <w:r>
+        <w:br/>
+      </w:r>
+      <w:r>
+        <w:br/>
+      </w:r>
+      <w:r>
+        <w:rPr>
+          <w:noProof/>
+        </w:rPr>
         <w:lastRenderedPageBreak/>
         <w:drawing>
           <wp:inline distT="0" distB="0" distL="0" distR="0" wp14:anchorId="13A8EF44" wp14:editId="4B17DE48">
@@ -969,6 +988,9 @@
         <w:br/>
       </w:r>
       <w:r>
+        <w:rPr>
+          <w:noProof/>
+        </w:rPr>
         <w:lastRenderedPageBreak/>
         <w:drawing>
           <wp:inline distT="0" distB="0" distL="0" distR="0" wp14:anchorId="6EEC589B" wp14:editId="6D5E5EC9">
@@ -1016,15 +1038,7 @@
         </w:numPr>
       </w:pPr>
       <w:r>
-        <w:t>The folder “</w:t>
-      </w:r>
-      <w:proofErr w:type="spellStart"/>
-      <w:r>
-        <w:t>src</w:t>
-      </w:r>
-      <w:proofErr w:type="spellEnd"/>
-      <w:r>
-        <w:t>/” would have the code that trains and creates the model.</w:t>
+        <w:t>The folder “src/” would have the code that trains and creates the model.</w:t>
       </w:r>
     </w:p>
     <w:p>
@@ -1037,20 +1051,15 @@
       </w:pPr>
       <w:r>
         <w:lastRenderedPageBreak/>
-        <w:t xml:space="preserve">Now create a session with the EMR EC2 master node of the WinePredCluster1 using WinSCP. You need to use the </w:t>
-      </w:r>
-      <w:proofErr w:type="spellStart"/>
-      <w:r>
-        <w:t>winepred.ppk</w:t>
-      </w:r>
-      <w:proofErr w:type="spellEnd"/>
-      <w:r>
-        <w:t xml:space="preserve"> key that you have created in the beginning.</w:t>
-      </w:r>
-      <w:r>
-        <w:br/>
-      </w:r>
-      <w:r>
+        <w:t>Now create a session with the EMR EC2 master node of the WinePredCluster1 using WinSCP. You need to use the winepred.ppk key that you have created in the beginning.</w:t>
+      </w:r>
+      <w:r>
+        <w:br/>
+      </w:r>
+      <w:r>
+        <w:rPr>
+          <w:noProof/>
+        </w:rPr>
         <w:drawing>
           <wp:inline distT="0" distB="0" distL="0" distR="0" wp14:anchorId="470A758B" wp14:editId="3F79A022">
             <wp:extent cx="5943600" cy="3932555"/>
@@ -1097,20 +1106,15 @@
         </w:numPr>
       </w:pPr>
       <w:r>
-        <w:t xml:space="preserve">Connect to the EMR EC2 Master node through putty using the </w:t>
-      </w:r>
-      <w:proofErr w:type="spellStart"/>
-      <w:r>
-        <w:t>winepred.ppk</w:t>
-      </w:r>
-      <w:proofErr w:type="spellEnd"/>
-      <w:r>
-        <w:t xml:space="preserve"> file from your local as shown below:</w:t>
-      </w:r>
-      <w:r>
-        <w:br/>
-      </w:r>
-      <w:r>
+        <w:t>Connect to the EMR EC2 Master node through putty using the winepred.ppk file from your local as shown below:</w:t>
+      </w:r>
+      <w:r>
+        <w:br/>
+      </w:r>
+      <w:r>
+        <w:rPr>
+          <w:noProof/>
+        </w:rPr>
         <w:lastRenderedPageBreak/>
         <w:drawing>
           <wp:inline distT="0" distB="0" distL="0" distR="0" wp14:anchorId="773E6F27" wp14:editId="313B1E7C">
@@ -1152,6 +1156,9 @@
         <w:br/>
       </w:r>
       <w:r>
+        <w:rPr>
+          <w:noProof/>
+        </w:rPr>
         <w:drawing>
           <wp:inline distT="0" distB="0" distL="0" distR="0" wp14:anchorId="2ED74139" wp14:editId="12EDEB85">
             <wp:extent cx="4496190" cy="4054191"/>
@@ -1210,6 +1217,9 @@
         <w:pStyle w:val="ListParagraph"/>
       </w:pPr>
       <w:r>
+        <w:rPr>
+          <w:noProof/>
+        </w:rPr>
         <w:drawing>
           <wp:inline distT="0" distB="0" distL="0" distR="0" wp14:anchorId="6E4151D4" wp14:editId="7DCB77FE">
             <wp:extent cx="5943600" cy="3756660"/>
@@ -1263,6 +1273,9 @@
         <w:br/>
       </w:r>
       <w:r>
+        <w:rPr>
+          <w:noProof/>
+        </w:rPr>
         <w:drawing>
           <wp:inline distT="0" distB="0" distL="0" distR="0" wp14:anchorId="725BD7D5" wp14:editId="60AD44C5">
             <wp:extent cx="5943600" cy="4666615"/>
@@ -1310,20 +1323,15 @@
       </w:pPr>
       <w:r>
         <w:lastRenderedPageBreak/>
-        <w:t>Now run the command “</w:t>
-      </w:r>
-      <w:proofErr w:type="spellStart"/>
-      <w:r>
-        <w:t>sudo</w:t>
-      </w:r>
-      <w:proofErr w:type="spellEnd"/>
-      <w:r>
-        <w:t xml:space="preserve"> spark-submit s3://sk3374-winepred/src/wine_prediction_train.py to start and train the model</w:t>
-      </w:r>
-      <w:r>
-        <w:br/>
-      </w:r>
-      <w:r>
+        <w:t>Now run the command “sudo spark-submit s3://sk3374-winepred/src/wine_prediction_train.py to start and train the model</w:t>
+      </w:r>
+      <w:r>
+        <w:br/>
+      </w:r>
+      <w:r>
+        <w:rPr>
+          <w:noProof/>
+        </w:rPr>
         <w:drawing>
           <wp:inline distT="0" distB="0" distL="0" distR="0" wp14:anchorId="5605B799" wp14:editId="15B2E621">
             <wp:extent cx="5943600" cy="3861435"/>
@@ -1370,20 +1378,15 @@
         </w:numPr>
       </w:pPr>
       <w:r>
-        <w:t xml:space="preserve">You will see something like this </w:t>
-      </w:r>
-      <w:proofErr w:type="spellStart"/>
-      <w:r>
-        <w:t>it</w:t>
-      </w:r>
-      <w:proofErr w:type="spellEnd"/>
-      <w:r>
-        <w:t xml:space="preserve"> the code is running and the model is getting trained:</w:t>
-      </w:r>
-      <w:r>
-        <w:br/>
-      </w:r>
-      <w:r>
+        <w:t>You will see something like this it the code is running and the model is getting trained:</w:t>
+      </w:r>
+      <w:r>
+        <w:br/>
+      </w:r>
+      <w:r>
+        <w:rPr>
+          <w:noProof/>
+        </w:rPr>
         <w:drawing>
           <wp:inline distT="0" distB="0" distL="0" distR="0" wp14:anchorId="3C79D572" wp14:editId="5E82EABB">
             <wp:extent cx="5943600" cy="1219200"/>
@@ -1424,6 +1427,9 @@
         <w:br/>
       </w:r>
       <w:r>
+        <w:rPr>
+          <w:noProof/>
+        </w:rPr>
         <w:drawing>
           <wp:inline distT="0" distB="0" distL="0" distR="0" wp14:anchorId="1ABCADCA" wp14:editId="72391887">
             <wp:extent cx="5943600" cy="990600"/>
@@ -1479,6 +1485,9 @@
         <w:br/>
       </w:r>
       <w:r>
+        <w:rPr>
+          <w:noProof/>
+        </w:rPr>
         <w:drawing>
           <wp:inline distT="0" distB="0" distL="0" distR="0" wp14:anchorId="43C34B2B" wp14:editId="165C2A7A">
             <wp:extent cx="5943600" cy="850583"/>
@@ -1531,6 +1540,9 @@
         <w:t xml:space="preserve"> </w:t>
       </w:r>
       <w:r>
+        <w:rPr>
+          <w:noProof/>
+        </w:rPr>
         <w:drawing>
           <wp:inline distT="0" distB="0" distL="0" distR="0" wp14:anchorId="6C7F7D00" wp14:editId="71EB4F20">
             <wp:extent cx="4701947" cy="579170"/>
@@ -1576,20 +1588,15 @@
         <w:t>From the s3 bucket:</w:t>
       </w:r>
       <w:r>
-        <w:t xml:space="preserve"> As shown below the model would be created in the s3 bucket in the folder </w:t>
-      </w:r>
-      <w:proofErr w:type="spellStart"/>
-      <w:r>
-        <w:t>trained.model</w:t>
-      </w:r>
-      <w:proofErr w:type="spellEnd"/>
-      <w:r>
-        <w:t>/</w:t>
-      </w:r>
-      <w:r>
-        <w:br/>
-      </w:r>
-      <w:r>
+        <w:t xml:space="preserve"> As shown below the model would be created in the s3 bucket in the folder trained.model/</w:t>
+      </w:r>
+      <w:r>
+        <w:br/>
+      </w:r>
+      <w:r>
+        <w:rPr>
+          <w:noProof/>
+        </w:rPr>
         <w:drawing>
           <wp:inline distT="0" distB="0" distL="0" distR="0" wp14:anchorId="5F2C0A6D" wp14:editId="5E85A584">
             <wp:extent cx="5943600" cy="3369310"/>
@@ -1647,21 +1654,8 @@
         <w:br/>
         <w:t>“</w:t>
       </w:r>
-      <w:proofErr w:type="spellStart"/>
-      <w:r>
-        <w:t>aws</w:t>
-      </w:r>
-      <w:proofErr w:type="spellEnd"/>
-      <w:r>
-        <w:t xml:space="preserve"> s3 sync s3://sk3374-winepred/trained.model ./</w:t>
-      </w:r>
-      <w:proofErr w:type="spellStart"/>
-      <w:r>
-        <w:t>trained.model</w:t>
-      </w:r>
-      <w:proofErr w:type="spellEnd"/>
-      <w:r>
-        <w:t>/</w:t>
+      <w:r>
+        <w:t>aws s3 sync s3://sk3374-winepred/trained.model ./trained.model/</w:t>
       </w:r>
       <w:r>
         <w:t>”</w:t>
@@ -1670,6 +1664,9 @@
         <w:br/>
       </w:r>
       <w:r>
+        <w:rPr>
+          <w:noProof/>
+        </w:rPr>
         <w:drawing>
           <wp:inline distT="0" distB="0" distL="0" distR="0" wp14:anchorId="73CDF7E2" wp14:editId="5BEA98D8">
             <wp:extent cx="5943600" cy="738505"/>
@@ -1714,6 +1711,9 @@
         <w:br/>
       </w:r>
       <w:r>
+        <w:rPr>
+          <w:noProof/>
+        </w:rPr>
         <w:drawing>
           <wp:inline distT="0" distB="0" distL="0" distR="0" wp14:anchorId="65A6D95A" wp14:editId="4CED30B4">
             <wp:extent cx="4846740" cy="1005927"/>
@@ -1770,6 +1770,9 @@
         <w:br/>
       </w:r>
       <w:r>
+        <w:rPr>
+          <w:noProof/>
+        </w:rPr>
         <w:drawing>
           <wp:inline distT="0" distB="0" distL="0" distR="0" wp14:anchorId="42048C8D" wp14:editId="340D041D">
             <wp:extent cx="5943600" cy="3932555"/>
@@ -1816,20 +1819,15 @@
         </w:numPr>
       </w:pPr>
       <w:r>
-        <w:t xml:space="preserve">Now download the </w:t>
-      </w:r>
-      <w:proofErr w:type="spellStart"/>
-      <w:r>
-        <w:t>trained.model</w:t>
-      </w:r>
-      <w:proofErr w:type="spellEnd"/>
-      <w:r>
-        <w:t xml:space="preserve"> folder from the EC2 instance to your local and transfer the testdata.csv and wine_prediction_test.py (the script to test the accuracy of the trained model) to the EC2 instance</w:t>
-      </w:r>
-      <w:r>
-        <w:br/>
-      </w:r>
-      <w:r>
+        <w:t>Now download the trained.model folder from the EC2 instance to your local and transfer the testdata.csv and wine_prediction_test.py (the script to test the accuracy of the trained model) to the EC2 instance</w:t>
+      </w:r>
+      <w:r>
+        <w:br/>
+      </w:r>
+      <w:r>
+        <w:rPr>
+          <w:noProof/>
+        </w:rPr>
         <w:drawing>
           <wp:inline distT="0" distB="0" distL="0" distR="0" wp14:anchorId="388BA8CD" wp14:editId="11280739">
             <wp:extent cx="5943600" cy="3388360"/>
@@ -1883,6 +1881,9 @@
         <w:br/>
       </w:r>
       <w:r>
+        <w:rPr>
+          <w:noProof/>
+        </w:rPr>
         <w:drawing>
           <wp:inline distT="0" distB="0" distL="0" distR="0" wp14:anchorId="2A26895E" wp14:editId="4883F081">
             <wp:extent cx="5943600" cy="757555"/>
@@ -1942,6 +1943,9 @@
         <w:br/>
       </w:r>
       <w:r>
+        <w:rPr>
+          <w:noProof/>
+        </w:rPr>
         <w:drawing>
           <wp:inline distT="0" distB="0" distL="0" distR="0" wp14:anchorId="1EE56974" wp14:editId="3C094B49">
             <wp:extent cx="5943600" cy="1464945"/>
@@ -1988,20 +1992,15 @@
         </w:numPr>
       </w:pPr>
       <w:r>
-        <w:t xml:space="preserve">Also you can run the wine_prediction_test.py in your local once you get the </w:t>
-      </w:r>
-      <w:proofErr w:type="spellStart"/>
-      <w:r>
-        <w:t>trained.model</w:t>
-      </w:r>
-      <w:proofErr w:type="spellEnd"/>
-      <w:r>
-        <w:t xml:space="preserve"> from the S3 as shown below</w:t>
-      </w:r>
-      <w:r>
-        <w:br/>
-      </w:r>
-      <w:r>
+        <w:t>Also you can run the wine_prediction_test.py in your local once you get the trained.model from the S3 as shown below</w:t>
+      </w:r>
+      <w:r>
+        <w:br/>
+      </w:r>
+      <w:r>
+        <w:rPr>
+          <w:noProof/>
+        </w:rPr>
         <w:drawing>
           <wp:inline distT="0" distB="0" distL="0" distR="0" wp14:anchorId="1C96B302" wp14:editId="18E44081">
             <wp:extent cx="5943600" cy="1974215"/>
@@ -2048,15 +2047,586 @@
         </w:numPr>
       </w:pPr>
       <w:r>
-        <w:br/>
-      </w:r>
-      <w:r>
-        <w:br/>
-      </w:r>
-    </w:p>
-    <w:p>
-      <w:r>
-        <w:br/>
+        <w:t>Now create a Dockerfile with all the required configurations to run the wine_prediction_test.py</w:t>
+      </w:r>
+    </w:p>
+    <w:p>
+      <w:pPr>
+        <w:pStyle w:val="ListParagraph"/>
+        <w:numPr>
+          <w:ilvl w:val="0"/>
+          <w:numId w:val="1"/>
+        </w:numPr>
+      </w:pPr>
+      <w:r>
+        <w:t>Now build an image using Dockerfile. Below is the command that is used create and build a docker image</w:t>
+      </w:r>
+      <w:r>
+        <w:br/>
+      </w:r>
+    </w:p>
+    <w:p>
+      <w:pPr>
+        <w:pStyle w:val="ListParagraph"/>
+        <w:numPr>
+          <w:ilvl w:val="0"/>
+          <w:numId w:val="1"/>
+        </w:numPr>
+      </w:pPr>
+      <w:r>
+        <w:lastRenderedPageBreak/>
+        <w:t>“</w:t>
+      </w:r>
+      <w:r>
+        <w:t>docker build -t winepredimage:version1 .</w:t>
+      </w:r>
+      <w:r>
+        <w:t>”</w:t>
+      </w:r>
+      <w:r>
+        <w:br/>
+      </w:r>
+      <w:r>
+        <w:drawing>
+          <wp:inline distT="0" distB="0" distL="0" distR="0" wp14:anchorId="3A53122A" wp14:editId="071341BA">
+            <wp:extent cx="5943600" cy="2756535"/>
+            <wp:effectExtent l="0" t="0" r="0" b="5715"/>
+            <wp:docPr id="1351600577" name="Picture 1" descr="A screenshot of a computer program&#10;&#10;Description automatically generated"/>
+            <wp:cNvGraphicFramePr>
+              <a:graphicFrameLocks xmlns:a="http://schemas.openxmlformats.org/drawingml/2006/main" noChangeAspect="1"/>
+            </wp:cNvGraphicFramePr>
+            <a:graphic xmlns:a="http://schemas.openxmlformats.org/drawingml/2006/main">
+              <a:graphicData uri="http://schemas.openxmlformats.org/drawingml/2006/picture">
+                <pic:pic xmlns:pic="http://schemas.openxmlformats.org/drawingml/2006/picture">
+                  <pic:nvPicPr>
+                    <pic:cNvPr id="1351600577" name="Picture 1" descr="A screenshot of a computer program&#10;&#10;Description automatically generated"/>
+                    <pic:cNvPicPr/>
+                  </pic:nvPicPr>
+                  <pic:blipFill>
+                    <a:blip r:embed="rId40"/>
+                    <a:stretch>
+                      <a:fillRect/>
+                    </a:stretch>
+                  </pic:blipFill>
+                  <pic:spPr>
+                    <a:xfrm>
+                      <a:off x="0" y="0"/>
+                      <a:ext cx="5943600" cy="2756535"/>
+                    </a:xfrm>
+                    <a:prstGeom prst="rect">
+                      <a:avLst/>
+                    </a:prstGeom>
+                  </pic:spPr>
+                </pic:pic>
+              </a:graphicData>
+            </a:graphic>
+          </wp:inline>
+        </w:drawing>
+      </w:r>
+    </w:p>
+    <w:p>
+      <w:pPr>
+        <w:pStyle w:val="ListParagraph"/>
+        <w:numPr>
+          <w:ilvl w:val="0"/>
+          <w:numId w:val="1"/>
+        </w:numPr>
+      </w:pPr>
+      <w:r>
+        <w:t>Once test it using the docker run command as shown below</w:t>
+      </w:r>
+      <w:r>
+        <w:br/>
+      </w:r>
+      <w:r>
+        <w:drawing>
+          <wp:inline distT="0" distB="0" distL="0" distR="0" wp14:anchorId="38B754A2" wp14:editId="5AE2E6BE">
+            <wp:extent cx="5943600" cy="3235960"/>
+            <wp:effectExtent l="0" t="0" r="0" b="2540"/>
+            <wp:docPr id="977547281" name="Picture 1" descr="A screenshot of a computer&#10;&#10;Description automatically generated"/>
+            <wp:cNvGraphicFramePr>
+              <a:graphicFrameLocks xmlns:a="http://schemas.openxmlformats.org/drawingml/2006/main" noChangeAspect="1"/>
+            </wp:cNvGraphicFramePr>
+            <a:graphic xmlns:a="http://schemas.openxmlformats.org/drawingml/2006/main">
+              <a:graphicData uri="http://schemas.openxmlformats.org/drawingml/2006/picture">
+                <pic:pic xmlns:pic="http://schemas.openxmlformats.org/drawingml/2006/picture">
+                  <pic:nvPicPr>
+                    <pic:cNvPr id="977547281" name="Picture 1" descr="A screenshot of a computer&#10;&#10;Description automatically generated"/>
+                    <pic:cNvPicPr/>
+                  </pic:nvPicPr>
+                  <pic:blipFill>
+                    <a:blip r:embed="rId41"/>
+                    <a:stretch>
+                      <a:fillRect/>
+                    </a:stretch>
+                  </pic:blipFill>
+                  <pic:spPr>
+                    <a:xfrm>
+                      <a:off x="0" y="0"/>
+                      <a:ext cx="5943600" cy="3235960"/>
+                    </a:xfrm>
+                    <a:prstGeom prst="rect">
+                      <a:avLst/>
+                    </a:prstGeom>
+                  </pic:spPr>
+                </pic:pic>
+              </a:graphicData>
+            </a:graphic>
+          </wp:inline>
+        </w:drawing>
+      </w:r>
+    </w:p>
+    <w:p>
+      <w:pPr>
+        <w:pStyle w:val="ListParagraph"/>
+        <w:numPr>
+          <w:ilvl w:val="0"/>
+          <w:numId w:val="1"/>
+        </w:numPr>
+      </w:pPr>
+      <w:r>
+        <w:t>Now use docker login to login to your DockerHub account</w:t>
+      </w:r>
+      <w:r>
+        <w:br/>
+      </w:r>
+      <w:r>
+        <w:drawing>
+          <wp:inline distT="0" distB="0" distL="0" distR="0" wp14:anchorId="1B67F2A6" wp14:editId="7977492B">
+            <wp:extent cx="5943600" cy="630555"/>
+            <wp:effectExtent l="0" t="0" r="0" b="0"/>
+            <wp:docPr id="786055021" name="Picture 1"/>
+            <wp:cNvGraphicFramePr>
+              <a:graphicFrameLocks xmlns:a="http://schemas.openxmlformats.org/drawingml/2006/main" noChangeAspect="1"/>
+            </wp:cNvGraphicFramePr>
+            <a:graphic xmlns:a="http://schemas.openxmlformats.org/drawingml/2006/main">
+              <a:graphicData uri="http://schemas.openxmlformats.org/drawingml/2006/picture">
+                <pic:pic xmlns:pic="http://schemas.openxmlformats.org/drawingml/2006/picture">
+                  <pic:nvPicPr>
+                    <pic:cNvPr id="786055021" name=""/>
+                    <pic:cNvPicPr/>
+                  </pic:nvPicPr>
+                  <pic:blipFill>
+                    <a:blip r:embed="rId42"/>
+                    <a:stretch>
+                      <a:fillRect/>
+                    </a:stretch>
+                  </pic:blipFill>
+                  <pic:spPr>
+                    <a:xfrm>
+                      <a:off x="0" y="0"/>
+                      <a:ext cx="5943600" cy="630555"/>
+                    </a:xfrm>
+                    <a:prstGeom prst="rect">
+                      <a:avLst/>
+                    </a:prstGeom>
+                  </pic:spPr>
+                </pic:pic>
+              </a:graphicData>
+            </a:graphic>
+          </wp:inline>
+        </w:drawing>
+      </w:r>
+    </w:p>
+    <w:p>
+      <w:pPr>
+        <w:pStyle w:val="ListParagraph"/>
+        <w:numPr>
+          <w:ilvl w:val="0"/>
+          <w:numId w:val="1"/>
+        </w:numPr>
+      </w:pPr>
+      <w:r>
+        <w:lastRenderedPageBreak/>
+        <w:t>Now go to DockerHub on a web browser and create a repository called wine-prediction</w:t>
+      </w:r>
+      <w:r>
+        <w:br/>
+      </w:r>
+      <w:r>
+        <w:drawing>
+          <wp:inline distT="0" distB="0" distL="0" distR="0" wp14:anchorId="20931B9F" wp14:editId="0C11C44A">
+            <wp:extent cx="5943600" cy="4493260"/>
+            <wp:effectExtent l="0" t="0" r="0" b="2540"/>
+            <wp:docPr id="421343859" name="Picture 1" descr="A screenshot of a web browser&#10;&#10;Description automatically generated"/>
+            <wp:cNvGraphicFramePr>
+              <a:graphicFrameLocks xmlns:a="http://schemas.openxmlformats.org/drawingml/2006/main" noChangeAspect="1"/>
+            </wp:cNvGraphicFramePr>
+            <a:graphic xmlns:a="http://schemas.openxmlformats.org/drawingml/2006/main">
+              <a:graphicData uri="http://schemas.openxmlformats.org/drawingml/2006/picture">
+                <pic:pic xmlns:pic="http://schemas.openxmlformats.org/drawingml/2006/picture">
+                  <pic:nvPicPr>
+                    <pic:cNvPr id="421343859" name="Picture 1" descr="A screenshot of a web browser&#10;&#10;Description automatically generated"/>
+                    <pic:cNvPicPr/>
+                  </pic:nvPicPr>
+                  <pic:blipFill>
+                    <a:blip r:embed="rId43"/>
+                    <a:stretch>
+                      <a:fillRect/>
+                    </a:stretch>
+                  </pic:blipFill>
+                  <pic:spPr>
+                    <a:xfrm>
+                      <a:off x="0" y="0"/>
+                      <a:ext cx="5943600" cy="4493260"/>
+                    </a:xfrm>
+                    <a:prstGeom prst="rect">
+                      <a:avLst/>
+                    </a:prstGeom>
+                  </pic:spPr>
+                </pic:pic>
+              </a:graphicData>
+            </a:graphic>
+          </wp:inline>
+        </w:drawing>
+      </w:r>
+    </w:p>
+    <w:p>
+      <w:pPr>
+        <w:pStyle w:val="ListParagraph"/>
+        <w:numPr>
+          <w:ilvl w:val="0"/>
+          <w:numId w:val="1"/>
+        </w:numPr>
+      </w:pPr>
+      <w:r>
+        <w:t>Now tag the local image to your repository that you have created using the below command</w:t>
+      </w:r>
+      <w:r>
+        <w:br/>
+        <w:t>“</w:t>
+      </w:r>
+      <w:r>
+        <w:t>docker tag winepredimage:version1 karthikkk999/wine-prediction:version1</w:t>
+      </w:r>
+      <w:r>
+        <w:t>”</w:t>
+      </w:r>
+    </w:p>
+    <w:p>
+      <w:pPr>
+        <w:pStyle w:val="ListParagraph"/>
+        <w:numPr>
+          <w:ilvl w:val="0"/>
+          <w:numId w:val="1"/>
+        </w:numPr>
+      </w:pPr>
+      <w:r>
+        <w:t>And then push the docker image to the DockerHub using the command</w:t>
+      </w:r>
+      <w:r>
+        <w:br/>
+        <w:t>“</w:t>
+      </w:r>
+      <w:r>
+        <w:t>docker push karthikkk999/wine-prediction:version1</w:t>
+      </w:r>
+      <w:r>
+        <w:t>”</w:t>
+      </w:r>
+    </w:p>
+    <w:p>
+      <w:pPr>
+        <w:pStyle w:val="ListParagraph"/>
+        <w:numPr>
+          <w:ilvl w:val="0"/>
+          <w:numId w:val="1"/>
+        </w:numPr>
+      </w:pPr>
+      <w:r>
+        <w:t>You can see this on DockerHub</w:t>
+      </w:r>
+      <w:r>
+        <w:br/>
+      </w:r>
+      <w:r>
+        <w:drawing>
+          <wp:inline distT="0" distB="0" distL="0" distR="0" wp14:anchorId="447F1F7B" wp14:editId="35A3CB52">
+            <wp:extent cx="5943600" cy="1727835"/>
+            <wp:effectExtent l="0" t="0" r="0" b="5715"/>
+            <wp:docPr id="1413593210" name="Picture 1" descr="A screenshot of a computer&#10;&#10;Description automatically generated"/>
+            <wp:cNvGraphicFramePr>
+              <a:graphicFrameLocks xmlns:a="http://schemas.openxmlformats.org/drawingml/2006/main" noChangeAspect="1"/>
+            </wp:cNvGraphicFramePr>
+            <a:graphic xmlns:a="http://schemas.openxmlformats.org/drawingml/2006/main">
+              <a:graphicData uri="http://schemas.openxmlformats.org/drawingml/2006/picture">
+                <pic:pic xmlns:pic="http://schemas.openxmlformats.org/drawingml/2006/picture">
+                  <pic:nvPicPr>
+                    <pic:cNvPr id="1413593210" name="Picture 1" descr="A screenshot of a computer&#10;&#10;Description automatically generated"/>
+                    <pic:cNvPicPr/>
+                  </pic:nvPicPr>
+                  <pic:blipFill>
+                    <a:blip r:embed="rId44"/>
+                    <a:stretch>
+                      <a:fillRect/>
+                    </a:stretch>
+                  </pic:blipFill>
+                  <pic:spPr>
+                    <a:xfrm>
+                      <a:off x="0" y="0"/>
+                      <a:ext cx="5943600" cy="1727835"/>
+                    </a:xfrm>
+                    <a:prstGeom prst="rect">
+                      <a:avLst/>
+                    </a:prstGeom>
+                  </pic:spPr>
+                </pic:pic>
+              </a:graphicData>
+            </a:graphic>
+          </wp:inline>
+        </w:drawing>
+      </w:r>
+    </w:p>
+    <w:p>
+      <w:pPr>
+        <w:pStyle w:val="ListParagraph"/>
+        <w:numPr>
+          <w:ilvl w:val="0"/>
+          <w:numId w:val="1"/>
+        </w:numPr>
+      </w:pPr>
+      <w:r>
+        <w:t xml:space="preserve">ssh into any of the EC2 instances that you want to run the docker image and </w:t>
+      </w:r>
+      <w:r>
+        <w:t>install docker</w:t>
+      </w:r>
+      <w:r>
+        <w:br/>
+      </w:r>
+      <w:r>
+        <w:br/>
+      </w:r>
+      <w:r>
+        <w:br/>
+      </w:r>
+      <w:r>
+        <w:br/>
+      </w:r>
+      <w:r>
+        <w:lastRenderedPageBreak/>
+        <w:t>“sudo yum install docker”</w:t>
+      </w:r>
+      <w:r>
+        <w:br/>
+      </w:r>
+      <w:r>
+        <w:drawing>
+          <wp:inline distT="0" distB="0" distL="0" distR="0" wp14:anchorId="4E27D8CC" wp14:editId="43571B9B">
+            <wp:extent cx="5943600" cy="2328545"/>
+            <wp:effectExtent l="0" t="0" r="0" b="0"/>
+            <wp:docPr id="44399580" name="Picture 1" descr="A screenshot of a computer&#10;&#10;Description automatically generated"/>
+            <wp:cNvGraphicFramePr>
+              <a:graphicFrameLocks xmlns:a="http://schemas.openxmlformats.org/drawingml/2006/main" noChangeAspect="1"/>
+            </wp:cNvGraphicFramePr>
+            <a:graphic xmlns:a="http://schemas.openxmlformats.org/drawingml/2006/main">
+              <a:graphicData uri="http://schemas.openxmlformats.org/drawingml/2006/picture">
+                <pic:pic xmlns:pic="http://schemas.openxmlformats.org/drawingml/2006/picture">
+                  <pic:nvPicPr>
+                    <pic:cNvPr id="44399580" name="Picture 1" descr="A screenshot of a computer&#10;&#10;Description automatically generated"/>
+                    <pic:cNvPicPr/>
+                  </pic:nvPicPr>
+                  <pic:blipFill>
+                    <a:blip r:embed="rId45"/>
+                    <a:stretch>
+                      <a:fillRect/>
+                    </a:stretch>
+                  </pic:blipFill>
+                  <pic:spPr>
+                    <a:xfrm>
+                      <a:off x="0" y="0"/>
+                      <a:ext cx="5943600" cy="2328545"/>
+                    </a:xfrm>
+                    <a:prstGeom prst="rect">
+                      <a:avLst/>
+                    </a:prstGeom>
+                  </pic:spPr>
+                </pic:pic>
+              </a:graphicData>
+            </a:graphic>
+          </wp:inline>
+        </w:drawing>
+      </w:r>
+      <w:r>
+        <w:br/>
+      </w:r>
+      <w:r>
+        <w:drawing>
+          <wp:inline distT="0" distB="0" distL="0" distR="0" wp14:anchorId="36471E3C" wp14:editId="368A2358">
+            <wp:extent cx="5943600" cy="929005"/>
+            <wp:effectExtent l="0" t="0" r="0" b="4445"/>
+            <wp:docPr id="851493929" name="Picture 1" descr="A computer screen with white text&#10;&#10;Description automatically generated"/>
+            <wp:cNvGraphicFramePr>
+              <a:graphicFrameLocks xmlns:a="http://schemas.openxmlformats.org/drawingml/2006/main" noChangeAspect="1"/>
+            </wp:cNvGraphicFramePr>
+            <a:graphic xmlns:a="http://schemas.openxmlformats.org/drawingml/2006/main">
+              <a:graphicData uri="http://schemas.openxmlformats.org/drawingml/2006/picture">
+                <pic:pic xmlns:pic="http://schemas.openxmlformats.org/drawingml/2006/picture">
+                  <pic:nvPicPr>
+                    <pic:cNvPr id="851493929" name="Picture 1" descr="A computer screen with white text&#10;&#10;Description automatically generated"/>
+                    <pic:cNvPicPr/>
+                  </pic:nvPicPr>
+                  <pic:blipFill>
+                    <a:blip r:embed="rId46"/>
+                    <a:stretch>
+                      <a:fillRect/>
+                    </a:stretch>
+                  </pic:blipFill>
+                  <pic:spPr>
+                    <a:xfrm>
+                      <a:off x="0" y="0"/>
+                      <a:ext cx="5943600" cy="929005"/>
+                    </a:xfrm>
+                    <a:prstGeom prst="rect">
+                      <a:avLst/>
+                    </a:prstGeom>
+                  </pic:spPr>
+                </pic:pic>
+              </a:graphicData>
+            </a:graphic>
+          </wp:inline>
+        </w:drawing>
+      </w:r>
+    </w:p>
+    <w:p>
+      <w:pPr>
+        <w:pStyle w:val="ListParagraph"/>
+        <w:numPr>
+          <w:ilvl w:val="0"/>
+          <w:numId w:val="1"/>
+        </w:numPr>
+      </w:pPr>
+      <w:r>
+        <w:t>Start docker and pull the wine-prediction image that you have built</w:t>
+      </w:r>
+      <w:r>
+        <w:br/>
+        <w:t>“sudo service docker start”</w:t>
+      </w:r>
+      <w:r>
+        <w:br/>
+        <w:t>“</w:t>
+      </w:r>
+      <w:r>
+        <w:t>sudo docker pull karthikkk999/wine-prediction:version1</w:t>
+      </w:r>
+      <w:r>
+        <w:t>”</w:t>
+      </w:r>
+      <w:r>
+        <w:br/>
+      </w:r>
+      <w:r>
+        <w:drawing>
+          <wp:inline distT="0" distB="0" distL="0" distR="0" wp14:anchorId="168C600C" wp14:editId="26460DA1">
+            <wp:extent cx="5943600" cy="3068320"/>
+            <wp:effectExtent l="0" t="0" r="0" b="0"/>
+            <wp:docPr id="1743577835" name="Picture 1" descr="A screen shot of a computer&#10;&#10;Description automatically generated"/>
+            <wp:cNvGraphicFramePr>
+              <a:graphicFrameLocks xmlns:a="http://schemas.openxmlformats.org/drawingml/2006/main" noChangeAspect="1"/>
+            </wp:cNvGraphicFramePr>
+            <a:graphic xmlns:a="http://schemas.openxmlformats.org/drawingml/2006/main">
+              <a:graphicData uri="http://schemas.openxmlformats.org/drawingml/2006/picture">
+                <pic:pic xmlns:pic="http://schemas.openxmlformats.org/drawingml/2006/picture">
+                  <pic:nvPicPr>
+                    <pic:cNvPr id="1743577835" name="Picture 1" descr="A screen shot of a computer&#10;&#10;Description automatically generated"/>
+                    <pic:cNvPicPr/>
+                  </pic:nvPicPr>
+                  <pic:blipFill>
+                    <a:blip r:embed="rId47"/>
+                    <a:stretch>
+                      <a:fillRect/>
+                    </a:stretch>
+                  </pic:blipFill>
+                  <pic:spPr>
+                    <a:xfrm>
+                      <a:off x="0" y="0"/>
+                      <a:ext cx="5943600" cy="3068320"/>
+                    </a:xfrm>
+                    <a:prstGeom prst="rect">
+                      <a:avLst/>
+                    </a:prstGeom>
+                  </pic:spPr>
+                </pic:pic>
+              </a:graphicData>
+            </a:graphic>
+          </wp:inline>
+        </w:drawing>
+      </w:r>
+    </w:p>
+    <w:p>
+      <w:pPr>
+        <w:pStyle w:val="ListParagraph"/>
+        <w:numPr>
+          <w:ilvl w:val="0"/>
+          <w:numId w:val="1"/>
+        </w:numPr>
+      </w:pPr>
+      <w:r>
+        <w:t>Once the docker image is pulled run it using the docker run command</w:t>
+      </w:r>
+      <w:r>
+        <w:br/>
+        <w:t xml:space="preserve">“sudo </w:t>
+      </w:r>
+      <w:r>
+        <w:t>docker run karthikkk999/wine-prediction:version1</w:t>
+      </w:r>
+      <w:r>
+        <w:t>”</w:t>
+      </w:r>
+      <w:r>
+        <w:br/>
+      </w:r>
+      <w:r>
+        <w:lastRenderedPageBreak/>
+        <w:drawing>
+          <wp:inline distT="0" distB="0" distL="0" distR="0" wp14:anchorId="5D93BFCF" wp14:editId="3B5C8E89">
+            <wp:extent cx="5943600" cy="3114040"/>
+            <wp:effectExtent l="0" t="0" r="0" b="0"/>
+            <wp:docPr id="47075959" name="Picture 1" descr="A screenshot of a computer screen&#10;&#10;Description automatically generated"/>
+            <wp:cNvGraphicFramePr>
+              <a:graphicFrameLocks xmlns:a="http://schemas.openxmlformats.org/drawingml/2006/main" noChangeAspect="1"/>
+            </wp:cNvGraphicFramePr>
+            <a:graphic xmlns:a="http://schemas.openxmlformats.org/drawingml/2006/main">
+              <a:graphicData uri="http://schemas.openxmlformats.org/drawingml/2006/picture">
+                <pic:pic xmlns:pic="http://schemas.openxmlformats.org/drawingml/2006/picture">
+                  <pic:nvPicPr>
+                    <pic:cNvPr id="47075959" name="Picture 1" descr="A screenshot of a computer screen&#10;&#10;Description automatically generated"/>
+                    <pic:cNvPicPr/>
+                  </pic:nvPicPr>
+                  <pic:blipFill>
+                    <a:blip r:embed="rId48"/>
+                    <a:stretch>
+                      <a:fillRect/>
+                    </a:stretch>
+                  </pic:blipFill>
+                  <pic:spPr>
+                    <a:xfrm>
+                      <a:off x="0" y="0"/>
+                      <a:ext cx="5943600" cy="3114040"/>
+                    </a:xfrm>
+                    <a:prstGeom prst="rect">
+                      <a:avLst/>
+                    </a:prstGeom>
+                  </pic:spPr>
+                </pic:pic>
+              </a:graphicData>
+            </a:graphic>
+          </wp:inline>
+        </w:drawing>
+      </w:r>
+      <w:r>
+        <w:br/>
+      </w:r>
+      <w:r>
+        <w:br/>
+      </w:r>
+      <w:r>
+        <w:t>DONE</w:t>
+      </w:r>
+      <w:r>
+        <w:t>!</w:t>
       </w:r>
     </w:p>
     <w:sectPr>
@@ -2570,6 +3140,7 @@
   <w:style w:type="character" w:default="1" w:styleId="DefaultParagraphFont">
     <w:name w:val="Default Paragraph Font"/>
     <w:uiPriority w:val="1"/>
+    <w:semiHidden/>
     <w:unhideWhenUsed/>
   </w:style>
   <w:style w:type="table" w:default="1" w:styleId="TableNormal">

</xml_diff>

<commit_message>
added the githb and docker links to the ReadMe file
</commit_message>
<xml_diff>
--- a/Read_Me.docx
+++ b/Read_Me.docx
@@ -4,6 +4,60 @@
   <w:body>
     <w:p>
       <w:pPr>
+        <w:rPr>
+          <w:b/>
+          <w:bCs/>
+        </w:rPr>
+      </w:pPr>
+      <w:r>
+        <w:rPr>
+          <w:b/>
+          <w:bCs/>
+        </w:rPr>
+        <w:t xml:space="preserve">GitHub Link: </w:t>
+      </w:r>
+      <w:hyperlink r:id="rId5" w:history="1">
+        <w:r>
+          <w:rPr>
+            <w:rStyle w:val="Hyperlink"/>
+          </w:rPr>
+          <w:t>https://github.com/karthik984/WinePredictionAnalysis</w:t>
+        </w:r>
+      </w:hyperlink>
+      <w:r>
+        <w:rPr>
+          <w:b/>
+          <w:bCs/>
+        </w:rPr>
+        <w:br/>
+        <w:t xml:space="preserve">Docker Image Link: </w:t>
+      </w:r>
+      <w:hyperlink r:id="rId6" w:history="1">
+        <w:r>
+          <w:rPr>
+            <w:rStyle w:val="Hyperlink"/>
+          </w:rPr>
+          <w:t>https://hub.docker.com/r/karthikkk999/wine-prediction</w:t>
+        </w:r>
+      </w:hyperlink>
+    </w:p>
+    <w:p>
+      <w:pPr>
+        <w:rPr>
+          <w:b/>
+          <w:bCs/>
+        </w:rPr>
+      </w:pPr>
+      <w:r>
+        <w:rPr>
+          <w:b/>
+          <w:bCs/>
+        </w:rPr>
+        <w:t>Create a Key Value Pair:</w:t>
+      </w:r>
+    </w:p>
+    <w:p>
+      <w:pPr>
         <w:pStyle w:val="ListParagraph"/>
         <w:numPr>
           <w:ilvl w:val="0"/>
@@ -36,7 +90,7 @@
                     <pic:cNvPicPr/>
                   </pic:nvPicPr>
                   <pic:blipFill>
-                    <a:blip r:embed="rId5"/>
+                    <a:blip r:embed="rId7"/>
                     <a:stretch>
                       <a:fillRect/>
                     </a:stretch>
@@ -79,7 +133,7 @@
                     <pic:cNvPicPr/>
                   </pic:nvPicPr>
                   <pic:blipFill>
-                    <a:blip r:embed="rId6"/>
+                    <a:blip r:embed="rId8"/>
                     <a:stretch>
                       <a:fillRect/>
                     </a:stretch>
@@ -109,7 +163,29 @@
         </w:numPr>
       </w:pPr>
       <w:r>
-        <w:t>Give it a name and select .pem if you have MAC OS or .ppk if you have Windows and click on “Create Key pair”</w:t>
+        <w:lastRenderedPageBreak/>
+        <w:t xml:space="preserve">Give it a name and </w:t>
+      </w:r>
+      <w:proofErr w:type="gramStart"/>
+      <w:r>
+        <w:t>select .</w:t>
+      </w:r>
+      <w:proofErr w:type="spellStart"/>
+      <w:r>
+        <w:t>pem</w:t>
+      </w:r>
+      <w:proofErr w:type="spellEnd"/>
+      <w:proofErr w:type="gramEnd"/>
+      <w:r>
+        <w:t xml:space="preserve"> if you have MAC OS or .</w:t>
+      </w:r>
+      <w:proofErr w:type="spellStart"/>
+      <w:r>
+        <w:t>ppk</w:t>
+      </w:r>
+      <w:proofErr w:type="spellEnd"/>
+      <w:r>
+        <w:t xml:space="preserve"> if you have Windows and click on “Create Key pair”</w:t>
       </w:r>
       <w:r>
         <w:br/>
@@ -134,7 +210,7 @@
                     <pic:cNvPicPr/>
                   </pic:nvPicPr>
                   <pic:blipFill rotWithShape="1">
-                    <a:blip r:embed="rId7"/>
+                    <a:blip r:embed="rId9"/>
                     <a:srcRect t="15099" r="1418"/>
                     <a:stretch/>
                   </pic:blipFill>
@@ -172,7 +248,6 @@
         </w:numPr>
       </w:pPr>
       <w:r>
-        <w:lastRenderedPageBreak/>
         <w:t>Once Created it should appear in the list:</w:t>
       </w:r>
       <w:r>
@@ -198,7 +273,7 @@
                     <pic:cNvPicPr/>
                   </pic:nvPicPr>
                   <pic:blipFill rotWithShape="1">
-                    <a:blip r:embed="rId8"/>
+                    <a:blip r:embed="rId10"/>
                     <a:srcRect r="42308"/>
                     <a:stretch/>
                   </pic:blipFill>
@@ -234,10 +309,6 @@
     <w:p>
       <w:pPr>
         <w:pStyle w:val="ListParagraph"/>
-        <w:numPr>
-          <w:ilvl w:val="0"/>
-          <w:numId w:val="1"/>
-        </w:numPr>
       </w:pPr>
       <w:r>
         <w:lastRenderedPageBreak/>
@@ -266,7 +337,7 @@
                     <pic:cNvPicPr/>
                   </pic:nvPicPr>
                   <pic:blipFill>
-                    <a:blip r:embed="rId9"/>
+                    <a:blip r:embed="rId11"/>
                     <a:stretch>
                       <a:fillRect/>
                     </a:stretch>
@@ -287,16 +358,7 @@
         </w:drawing>
       </w:r>
     </w:p>
-    <w:p>
-      <w:pPr>
-        <w:pStyle w:val="ListParagraph"/>
-      </w:pPr>
-    </w:p>
-    <w:p>
-      <w:pPr>
-        <w:pStyle w:val="ListParagraph"/>
-      </w:pPr>
-    </w:p>
+    <w:p/>
     <w:p>
       <w:pPr>
         <w:pStyle w:val="ListParagraph"/>
@@ -333,7 +395,7 @@
                     <pic:cNvPicPr/>
                   </pic:nvPicPr>
                   <pic:blipFill>
-                    <a:blip r:embed="rId10"/>
+                    <a:blip r:embed="rId12"/>
                     <a:stretch>
                       <a:fillRect/>
                     </a:stretch>
@@ -364,7 +426,15 @@
       </w:pPr>
       <w:r>
         <w:lastRenderedPageBreak/>
-        <w:t>Select Core instances as 1 and Task-1 instances as 3. So total 4 instances for training.</w:t>
+        <w:t xml:space="preserve">Select Core instances as 1 and Task-1 instances as 3. So </w:t>
+      </w:r>
+      <w:proofErr w:type="gramStart"/>
+      <w:r>
+        <w:t>total</w:t>
+      </w:r>
+      <w:proofErr w:type="gramEnd"/>
+      <w:r>
+        <w:t xml:space="preserve"> 4 instances for training.</w:t>
       </w:r>
     </w:p>
     <w:p>
@@ -392,7 +462,7 @@
                     <pic:cNvPicPr/>
                   </pic:nvPicPr>
                   <pic:blipFill>
-                    <a:blip r:embed="rId11"/>
+                    <a:blip r:embed="rId13"/>
                     <a:stretch>
                       <a:fillRect/>
                     </a:stretch>
@@ -448,7 +518,7 @@
                     <pic:cNvPicPr/>
                   </pic:nvPicPr>
                   <pic:blipFill>
-                    <a:blip r:embed="rId12"/>
+                    <a:blip r:embed="rId14"/>
                     <a:stretch>
                       <a:fillRect/>
                     </a:stretch>
@@ -504,7 +574,7 @@
                     <pic:cNvPicPr/>
                   </pic:nvPicPr>
                   <pic:blipFill>
-                    <a:blip r:embed="rId13"/>
+                    <a:blip r:embed="rId15"/>
                     <a:stretch>
                       <a:fillRect/>
                     </a:stretch>
@@ -560,7 +630,7 @@
                     <pic:cNvPicPr/>
                   </pic:nvPicPr>
                   <pic:blipFill>
-                    <a:blip r:embed="rId14"/>
+                    <a:blip r:embed="rId16"/>
                     <a:stretch>
                       <a:fillRect/>
                     </a:stretch>
@@ -590,7 +660,15 @@
         </w:numPr>
       </w:pPr>
       <w:r>
-        <w:t>Select the EMR_DefaultRole as the service role and EMR_EC2_DefaultRole as the instance profile and the rest as it is.</w:t>
+        <w:t xml:space="preserve">Select the </w:t>
+      </w:r>
+      <w:proofErr w:type="spellStart"/>
+      <w:r>
+        <w:t>EMR_DefaultRole</w:t>
+      </w:r>
+      <w:proofErr w:type="spellEnd"/>
+      <w:r>
+        <w:t xml:space="preserve"> as the service role and EMR_EC2_DefaultRole as the instance profile and the rest as it is.</w:t>
       </w:r>
     </w:p>
     <w:p>
@@ -618,7 +696,7 @@
                     <pic:cNvPicPr/>
                   </pic:nvPicPr>
                   <pic:blipFill>
-                    <a:blip r:embed="rId15"/>
+                    <a:blip r:embed="rId17"/>
                     <a:stretch>
                       <a:fillRect/>
                     </a:stretch>
@@ -684,7 +762,7 @@
                     <pic:cNvPicPr/>
                   </pic:nvPicPr>
                   <pic:blipFill>
-                    <a:blip r:embed="rId16"/>
+                    <a:blip r:embed="rId18"/>
                     <a:stretch>
                       <a:fillRect/>
                     </a:stretch>
@@ -740,7 +818,7 @@
                     <pic:cNvPicPr/>
                   </pic:nvPicPr>
                   <pic:blipFill>
-                    <a:blip r:embed="rId17"/>
+                    <a:blip r:embed="rId19"/>
                     <a:stretch>
                       <a:fillRect/>
                     </a:stretch>
@@ -799,7 +877,7 @@
                     <pic:cNvPicPr/>
                   </pic:nvPicPr>
                   <pic:blipFill>
-                    <a:blip r:embed="rId18"/>
+                    <a:blip r:embed="rId20"/>
                     <a:stretch>
                       <a:fillRect/>
                     </a:stretch>
@@ -843,7 +921,7 @@
                     <pic:cNvPicPr/>
                   </pic:nvPicPr>
                   <pic:blipFill>
-                    <a:blip r:embed="rId19"/>
+                    <a:blip r:embed="rId21"/>
                     <a:stretch>
                       <a:fillRect/>
                     </a:stretch>
@@ -899,7 +977,7 @@
                     <pic:cNvPicPr/>
                   </pic:nvPicPr>
                   <pic:blipFill>
-                    <a:blip r:embed="rId20"/>
+                    <a:blip r:embed="rId22"/>
                     <a:stretch>
                       <a:fillRect/>
                     </a:stretch>
@@ -935,7 +1013,23 @@
         <w:t>TrainingDataset</w:t>
       </w:r>
       <w:r>
-        <w:t>.csv and ValidationDataset.csv and the python scripts to train and create the model  and to run the created model in src as shown below</w:t>
+        <w:t xml:space="preserve">.csv and ValidationDataset.csv and the python scripts to train and create the </w:t>
+      </w:r>
+      <w:proofErr w:type="gramStart"/>
+      <w:r>
+        <w:t>model  and</w:t>
+      </w:r>
+      <w:proofErr w:type="gramEnd"/>
+      <w:r>
+        <w:t xml:space="preserve"> to run the created model in </w:t>
+      </w:r>
+      <w:proofErr w:type="spellStart"/>
+      <w:r>
+        <w:t>src</w:t>
+      </w:r>
+      <w:proofErr w:type="spellEnd"/>
+      <w:r>
+        <w:t xml:space="preserve"> as shown below</w:t>
       </w:r>
       <w:r>
         <w:br/>
@@ -964,7 +1058,7 @@
                     <pic:cNvPicPr/>
                   </pic:nvPicPr>
                   <pic:blipFill>
-                    <a:blip r:embed="rId21"/>
+                    <a:blip r:embed="rId23"/>
                     <a:stretch>
                       <a:fillRect/>
                     </a:stretch>
@@ -1008,7 +1102,7 @@
                     <pic:cNvPicPr/>
                   </pic:nvPicPr>
                   <pic:blipFill>
-                    <a:blip r:embed="rId22"/>
+                    <a:blip r:embed="rId24"/>
                     <a:stretch>
                       <a:fillRect/>
                     </a:stretch>
@@ -1038,7 +1132,15 @@
         </w:numPr>
       </w:pPr>
       <w:r>
-        <w:t>The folder “src/” would have the code that trains and creates the model.</w:t>
+        <w:t>The folder “</w:t>
+      </w:r>
+      <w:proofErr w:type="spellStart"/>
+      <w:r>
+        <w:t>src</w:t>
+      </w:r>
+      <w:proofErr w:type="spellEnd"/>
+      <w:r>
+        <w:t>/” would have the code that trains and creates the model.</w:t>
       </w:r>
     </w:p>
     <w:p>
@@ -1051,7 +1153,15 @@
       </w:pPr>
       <w:r>
         <w:lastRenderedPageBreak/>
-        <w:t>Now create a session with the EMR EC2 master node of the WinePredCluster1 using WinSCP. You need to use the winepred.ppk key that you have created in the beginning.</w:t>
+        <w:t xml:space="preserve">Now create a session with the EMR EC2 master node of the WinePredCluster1 using WinSCP. You need to use the </w:t>
+      </w:r>
+      <w:proofErr w:type="spellStart"/>
+      <w:r>
+        <w:t>winepred.ppk</w:t>
+      </w:r>
+      <w:proofErr w:type="spellEnd"/>
+      <w:r>
+        <w:t xml:space="preserve"> key that you have created in the beginning.</w:t>
       </w:r>
       <w:r>
         <w:br/>
@@ -1076,7 +1186,7 @@
                     <pic:cNvPicPr/>
                   </pic:nvPicPr>
                   <pic:blipFill>
-                    <a:blip r:embed="rId23"/>
+                    <a:blip r:embed="rId25"/>
                     <a:stretch>
                       <a:fillRect/>
                     </a:stretch>
@@ -1106,7 +1216,15 @@
         </w:numPr>
       </w:pPr>
       <w:r>
-        <w:t>Connect to the EMR EC2 Master node through putty using the winepred.ppk file from your local as shown below:</w:t>
+        <w:t xml:space="preserve">Connect to the EMR EC2 Master node through putty using the </w:t>
+      </w:r>
+      <w:proofErr w:type="spellStart"/>
+      <w:r>
+        <w:t>winepred.ppk</w:t>
+      </w:r>
+      <w:proofErr w:type="spellEnd"/>
+      <w:r>
+        <w:t xml:space="preserve"> file from your local as shown below:</w:t>
       </w:r>
       <w:r>
         <w:br/>
@@ -1132,7 +1250,7 @@
                     <pic:cNvPicPr/>
                   </pic:nvPicPr>
                   <pic:blipFill>
-                    <a:blip r:embed="rId24"/>
+                    <a:blip r:embed="rId26"/>
                     <a:stretch>
                       <a:fillRect/>
                     </a:stretch>
@@ -1175,7 +1293,7 @@
                     <pic:cNvPicPr/>
                   </pic:nvPicPr>
                   <pic:blipFill>
-                    <a:blip r:embed="rId25"/>
+                    <a:blip r:embed="rId27"/>
                     <a:stretch>
                       <a:fillRect/>
                     </a:stretch>
@@ -1236,7 +1354,7 @@
                     <pic:cNvPicPr/>
                   </pic:nvPicPr>
                   <pic:blipFill>
-                    <a:blip r:embed="rId26"/>
+                    <a:blip r:embed="rId28"/>
                     <a:stretch>
                       <a:fillRect/>
                     </a:stretch>
@@ -1292,7 +1410,7 @@
                     <pic:cNvPicPr/>
                   </pic:nvPicPr>
                   <pic:blipFill>
-                    <a:blip r:embed="rId27"/>
+                    <a:blip r:embed="rId29"/>
                     <a:stretch>
                       <a:fillRect/>
                     </a:stretch>
@@ -1323,7 +1441,15 @@
       </w:pPr>
       <w:r>
         <w:lastRenderedPageBreak/>
-        <w:t>Now run the command “sudo spark-submit s3://sk3374-winepred/src/wine_prediction_train.py to start and train the model</w:t>
+        <w:t>Now run the command “</w:t>
+      </w:r>
+      <w:proofErr w:type="spellStart"/>
+      <w:r>
+        <w:t>sudo</w:t>
+      </w:r>
+      <w:proofErr w:type="spellEnd"/>
+      <w:r>
+        <w:t xml:space="preserve"> spark-submit s3://sk3374-winepred/src/wine_prediction_train.py to start and train the model</w:t>
       </w:r>
       <w:r>
         <w:br/>
@@ -1348,7 +1474,7 @@
                     <pic:cNvPicPr/>
                   </pic:nvPicPr>
                   <pic:blipFill>
-                    <a:blip r:embed="rId28"/>
+                    <a:blip r:embed="rId30"/>
                     <a:stretch>
                       <a:fillRect/>
                     </a:stretch>
@@ -1378,7 +1504,23 @@
         </w:numPr>
       </w:pPr>
       <w:r>
-        <w:t>You will see something like this it the code is running and the model is getting trained:</w:t>
+        <w:t xml:space="preserve">You will see something like this </w:t>
+      </w:r>
+      <w:proofErr w:type="spellStart"/>
+      <w:r>
+        <w:t>it</w:t>
+      </w:r>
+      <w:proofErr w:type="spellEnd"/>
+      <w:r>
+        <w:t xml:space="preserve"> the code is </w:t>
+      </w:r>
+      <w:proofErr w:type="gramStart"/>
+      <w:r>
+        <w:t>running</w:t>
+      </w:r>
+      <w:proofErr w:type="gramEnd"/>
+      <w:r>
+        <w:t xml:space="preserve"> and the model is getting trained:</w:t>
       </w:r>
       <w:r>
         <w:br/>
@@ -1403,7 +1545,7 @@
                     <pic:cNvPicPr/>
                   </pic:nvPicPr>
                   <pic:blipFill>
-                    <a:blip r:embed="rId29"/>
+                    <a:blip r:embed="rId31"/>
                     <a:stretch>
                       <a:fillRect/>
                     </a:stretch>
@@ -1446,7 +1588,7 @@
                     <pic:cNvPicPr/>
                   </pic:nvPicPr>
                   <pic:blipFill>
-                    <a:blip r:embed="rId30"/>
+                    <a:blip r:embed="rId32"/>
                     <a:stretch>
                       <a:fillRect/>
                     </a:stretch>
@@ -1504,7 +1646,7 @@
                     <pic:cNvPicPr/>
                   </pic:nvPicPr>
                   <pic:blipFill rotWithShape="1">
-                    <a:blip r:embed="rId31"/>
+                    <a:blip r:embed="rId33"/>
                     <a:srcRect t="50880"/>
                     <a:stretch/>
                   </pic:blipFill>
@@ -1559,7 +1701,7 @@
                     <pic:cNvPicPr/>
                   </pic:nvPicPr>
                   <pic:blipFill>
-                    <a:blip r:embed="rId32"/>
+                    <a:blip r:embed="rId34"/>
                     <a:stretch>
                       <a:fillRect/>
                     </a:stretch>
@@ -1588,7 +1730,17 @@
         <w:t>From the s3 bucket:</w:t>
       </w:r>
       <w:r>
-        <w:t xml:space="preserve"> As shown below the model would be created in the s3 bucket in the folder trained.model/</w:t>
+        <w:t xml:space="preserve"> As shown below the model would be created in the s3 bucket in the folder </w:t>
+      </w:r>
+      <w:proofErr w:type="spellStart"/>
+      <w:proofErr w:type="gramStart"/>
+      <w:r>
+        <w:t>trained.model</w:t>
+      </w:r>
+      <w:proofErr w:type="spellEnd"/>
+      <w:proofErr w:type="gramEnd"/>
+      <w:r>
+        <w:t>/</w:t>
       </w:r>
       <w:r>
         <w:br/>
@@ -1613,7 +1765,7 @@
                     <pic:cNvPicPr/>
                   </pic:nvPicPr>
                   <pic:blipFill>
-                    <a:blip r:embed="rId33"/>
+                    <a:blip r:embed="rId35"/>
                     <a:stretch>
                       <a:fillRect/>
                     </a:stretch>
@@ -1648,14 +1800,35 @@
         </w:numPr>
       </w:pPr>
       <w:r>
-        <w:t>Now can you can get the model from your s3 bucket to your EC2 master node using the below command</w:t>
+        <w:t xml:space="preserve">Now </w:t>
+      </w:r>
+      <w:proofErr w:type="gramStart"/>
+      <w:r>
+        <w:t>can you can</w:t>
+      </w:r>
+      <w:proofErr w:type="gramEnd"/>
+      <w:r>
+        <w:t xml:space="preserve"> get the model from your s3 bucket to your EC2 master node using the below command</w:t>
       </w:r>
       <w:r>
         <w:br/>
         <w:t>“</w:t>
       </w:r>
-      <w:r>
-        <w:t>aws s3 sync s3://sk3374-winepred/trained.model ./trained.model/</w:t>
+      <w:proofErr w:type="spellStart"/>
+      <w:r>
+        <w:t>aws</w:t>
+      </w:r>
+      <w:proofErr w:type="spellEnd"/>
+      <w:r>
+        <w:t xml:space="preserve"> s3 sync s3://sk3374-winepred/trained.model ./</w:t>
+      </w:r>
+      <w:proofErr w:type="spellStart"/>
+      <w:r>
+        <w:t>trained.model</w:t>
+      </w:r>
+      <w:proofErr w:type="spellEnd"/>
+      <w:r>
+        <w:t>/</w:t>
       </w:r>
       <w:r>
         <w:t>”</w:t>
@@ -1683,7 +1856,7 @@
                     <pic:cNvPicPr/>
                   </pic:nvPicPr>
                   <pic:blipFill>
-                    <a:blip r:embed="rId34"/>
+                    <a:blip r:embed="rId36"/>
                     <a:stretch>
                       <a:fillRect/>
                     </a:stretch>
@@ -1730,7 +1903,7 @@
                     <pic:cNvPicPr/>
                   </pic:nvPicPr>
                   <pic:blipFill>
-                    <a:blip r:embed="rId35"/>
+                    <a:blip r:embed="rId37"/>
                     <a:stretch>
                       <a:fillRect/>
                     </a:stretch>
@@ -1789,7 +1962,7 @@
                     <pic:cNvPicPr/>
                   </pic:nvPicPr>
                   <pic:blipFill>
-                    <a:blip r:embed="rId23"/>
+                    <a:blip r:embed="rId25"/>
                     <a:stretch>
                       <a:fillRect/>
                     </a:stretch>
@@ -1819,7 +1992,17 @@
         </w:numPr>
       </w:pPr>
       <w:r>
-        <w:t>Now download the trained.model folder from the EC2 instance to your local and transfer the testdata.csv and wine_prediction_test.py (the script to test the accuracy of the trained model) to the EC2 instance</w:t>
+        <w:t xml:space="preserve">Now download the </w:t>
+      </w:r>
+      <w:proofErr w:type="spellStart"/>
+      <w:proofErr w:type="gramStart"/>
+      <w:r>
+        <w:t>trained.model</w:t>
+      </w:r>
+      <w:proofErr w:type="spellEnd"/>
+      <w:proofErr w:type="gramEnd"/>
+      <w:r>
+        <w:t xml:space="preserve"> folder from the EC2 instance to your local and transfer the testdata.csv and wine_prediction_test.py (the script to test the accuracy of the trained model) to the EC2 instance</w:t>
       </w:r>
       <w:r>
         <w:br/>
@@ -1844,7 +2027,7 @@
                     <pic:cNvPicPr/>
                   </pic:nvPicPr>
                   <pic:blipFill>
-                    <a:blip r:embed="rId36"/>
+                    <a:blip r:embed="rId38"/>
                     <a:stretch>
                       <a:fillRect/>
                     </a:stretch>
@@ -1900,7 +2083,7 @@
                     <pic:cNvPicPr/>
                   </pic:nvPicPr>
                   <pic:blipFill>
-                    <a:blip r:embed="rId37"/>
+                    <a:blip r:embed="rId39"/>
                     <a:stretch>
                       <a:fillRect/>
                     </a:stretch>
@@ -1962,7 +2145,7 @@
                     <pic:cNvPicPr/>
                   </pic:nvPicPr>
                   <pic:blipFill>
-                    <a:blip r:embed="rId38"/>
+                    <a:blip r:embed="rId40"/>
                     <a:stretch>
                       <a:fillRect/>
                     </a:stretch>
@@ -1992,7 +2175,17 @@
         </w:numPr>
       </w:pPr>
       <w:r>
-        <w:t>Also you can run the wine_prediction_test.py in your local once you get the trained.model from the S3 as shown below</w:t>
+        <w:t xml:space="preserve">Also you can run the wine_prediction_test.py in your local once you get the </w:t>
+      </w:r>
+      <w:proofErr w:type="spellStart"/>
+      <w:proofErr w:type="gramStart"/>
+      <w:r>
+        <w:t>trained.model</w:t>
+      </w:r>
+      <w:proofErr w:type="spellEnd"/>
+      <w:proofErr w:type="gramEnd"/>
+      <w:r>
+        <w:t xml:space="preserve"> from the S3 as shown below</w:t>
       </w:r>
       <w:r>
         <w:br/>
@@ -2017,7 +2210,7 @@
                     <pic:cNvPicPr/>
                   </pic:nvPicPr>
                   <pic:blipFill>
-                    <a:blip r:embed="rId39"/>
+                    <a:blip r:embed="rId41"/>
                     <a:stretch>
                       <a:fillRect/>
                     </a:stretch>
@@ -2047,19 +2240,35 @@
         </w:numPr>
       </w:pPr>
       <w:r>
-        <w:t>Now create a Dockerfile with all the required configurations to run the wine_prediction_test.py</w:t>
-      </w:r>
-    </w:p>
-    <w:p>
-      <w:pPr>
-        <w:pStyle w:val="ListParagraph"/>
-        <w:numPr>
-          <w:ilvl w:val="0"/>
-          <w:numId w:val="1"/>
-        </w:numPr>
-      </w:pPr>
-      <w:r>
-        <w:t>Now build an image using Dockerfile. Below is the command that is used create and build a docker image</w:t>
+        <w:t xml:space="preserve">Now create a </w:t>
+      </w:r>
+      <w:proofErr w:type="spellStart"/>
+      <w:r>
+        <w:t>Dockerfile</w:t>
+      </w:r>
+      <w:proofErr w:type="spellEnd"/>
+      <w:r>
+        <w:t xml:space="preserve"> with all the required configurations to run the wine_prediction_test.py</w:t>
+      </w:r>
+    </w:p>
+    <w:p>
+      <w:pPr>
+        <w:pStyle w:val="ListParagraph"/>
+        <w:numPr>
+          <w:ilvl w:val="0"/>
+          <w:numId w:val="1"/>
+        </w:numPr>
+      </w:pPr>
+      <w:r>
+        <w:t xml:space="preserve">Now build an image using </w:t>
+      </w:r>
+      <w:proofErr w:type="spellStart"/>
+      <w:r>
+        <w:t>Dockerfile</w:t>
+      </w:r>
+      <w:proofErr w:type="spellEnd"/>
+      <w:r>
+        <w:t>. Below is the command that is used create and build a docker image</w:t>
       </w:r>
       <w:r>
         <w:br/>
@@ -2078,7 +2287,15 @@
         <w:t>“</w:t>
       </w:r>
       <w:r>
-        <w:t>docker build -t winepredimage:version1 .</w:t>
+        <w:t xml:space="preserve">docker build -t </w:t>
+      </w:r>
+      <w:proofErr w:type="gramStart"/>
+      <w:r>
+        <w:t>winepredimage:version</w:t>
+      </w:r>
+      <w:proofErr w:type="gramEnd"/>
+      <w:r>
+        <w:t>1 .</w:t>
       </w:r>
       <w:r>
         <w:t>”</w:t>
@@ -2087,6 +2304,9 @@
         <w:br/>
       </w:r>
       <w:r>
+        <w:rPr>
+          <w:noProof/>
+        </w:rPr>
         <w:drawing>
           <wp:inline distT="0" distB="0" distL="0" distR="0" wp14:anchorId="3A53122A" wp14:editId="071341BA">
             <wp:extent cx="5943600" cy="2756535"/>
@@ -2103,7 +2323,7 @@
                     <pic:cNvPicPr/>
                   </pic:nvPicPr>
                   <pic:blipFill>
-                    <a:blip r:embed="rId40"/>
+                    <a:blip r:embed="rId42"/>
                     <a:stretch>
                       <a:fillRect/>
                     </a:stretch>
@@ -2139,6 +2359,9 @@
         <w:br/>
       </w:r>
       <w:r>
+        <w:rPr>
+          <w:noProof/>
+        </w:rPr>
         <w:drawing>
           <wp:inline distT="0" distB="0" distL="0" distR="0" wp14:anchorId="38B754A2" wp14:editId="5AE2E6BE">
             <wp:extent cx="5943600" cy="3235960"/>
@@ -2155,7 +2378,7 @@
                     <pic:cNvPicPr/>
                   </pic:nvPicPr>
                   <pic:blipFill>
-                    <a:blip r:embed="rId41"/>
+                    <a:blip r:embed="rId43"/>
                     <a:stretch>
                       <a:fillRect/>
                     </a:stretch>
@@ -2185,12 +2408,23 @@
         </w:numPr>
       </w:pPr>
       <w:r>
-        <w:t>Now use docker login to login to your DockerHub account</w:t>
-      </w:r>
-      <w:r>
-        <w:br/>
-      </w:r>
-      <w:r>
+        <w:t xml:space="preserve">Now use docker login to login to your </w:t>
+      </w:r>
+      <w:proofErr w:type="spellStart"/>
+      <w:r>
+        <w:t>DockerHub</w:t>
+      </w:r>
+      <w:proofErr w:type="spellEnd"/>
+      <w:r>
+        <w:t xml:space="preserve"> account</w:t>
+      </w:r>
+      <w:r>
+        <w:br/>
+      </w:r>
+      <w:r>
+        <w:rPr>
+          <w:noProof/>
+        </w:rPr>
         <w:drawing>
           <wp:inline distT="0" distB="0" distL="0" distR="0" wp14:anchorId="1B67F2A6" wp14:editId="7977492B">
             <wp:extent cx="5943600" cy="630555"/>
@@ -2207,7 +2441,7 @@
                     <pic:cNvPicPr/>
                   </pic:nvPicPr>
                   <pic:blipFill>
-                    <a:blip r:embed="rId42"/>
+                    <a:blip r:embed="rId44"/>
                     <a:stretch>
                       <a:fillRect/>
                     </a:stretch>
@@ -2238,12 +2472,23 @@
       </w:pPr>
       <w:r>
         <w:lastRenderedPageBreak/>
-        <w:t>Now go to DockerHub on a web browser and create a repository called wine-prediction</w:t>
-      </w:r>
-      <w:r>
-        <w:br/>
-      </w:r>
-      <w:r>
+        <w:t xml:space="preserve">Now go to </w:t>
+      </w:r>
+      <w:proofErr w:type="spellStart"/>
+      <w:r>
+        <w:t>DockerHub</w:t>
+      </w:r>
+      <w:proofErr w:type="spellEnd"/>
+      <w:r>
+        <w:t xml:space="preserve"> on a web browser and create a repository called wine-prediction</w:t>
+      </w:r>
+      <w:r>
+        <w:br/>
+      </w:r>
+      <w:r>
+        <w:rPr>
+          <w:noProof/>
+        </w:rPr>
         <w:drawing>
           <wp:inline distT="0" distB="0" distL="0" distR="0" wp14:anchorId="20931B9F" wp14:editId="0C11C44A">
             <wp:extent cx="5943600" cy="4493260"/>
@@ -2260,7 +2505,7 @@
                     <pic:cNvPicPr/>
                   </pic:nvPicPr>
                   <pic:blipFill>
-                    <a:blip r:embed="rId43"/>
+                    <a:blip r:embed="rId45"/>
                     <a:stretch>
                       <a:fillRect/>
                     </a:stretch>
@@ -2297,7 +2542,15 @@
         <w:t>“</w:t>
       </w:r>
       <w:r>
-        <w:t>docker tag winepredimage:version1 karthikkk999/wine-prediction:version1</w:t>
+        <w:t xml:space="preserve">docker tag </w:t>
+      </w:r>
+      <w:proofErr w:type="gramStart"/>
+      <w:r>
+        <w:t>winepredimage:version</w:t>
+      </w:r>
+      <w:proofErr w:type="gramEnd"/>
+      <w:r>
+        <w:t>1 karthikkk999/wine-prediction:version1</w:t>
       </w:r>
       <w:r>
         <w:t>”</w:t>
@@ -2312,14 +2565,30 @@
         </w:numPr>
       </w:pPr>
       <w:r>
-        <w:t>And then push the docker image to the DockerHub using the command</w:t>
+        <w:t xml:space="preserve">And then push the docker image to the </w:t>
+      </w:r>
+      <w:proofErr w:type="spellStart"/>
+      <w:r>
+        <w:t>DockerHub</w:t>
+      </w:r>
+      <w:proofErr w:type="spellEnd"/>
+      <w:r>
+        <w:t xml:space="preserve"> using the command</w:t>
       </w:r>
       <w:r>
         <w:br/>
         <w:t>“</w:t>
       </w:r>
       <w:r>
-        <w:t>docker push karthikkk999/wine-prediction:version1</w:t>
+        <w:t>docker push karthikkk999/wine-</w:t>
+      </w:r>
+      <w:proofErr w:type="gramStart"/>
+      <w:r>
+        <w:t>prediction:version</w:t>
+      </w:r>
+      <w:proofErr w:type="gramEnd"/>
+      <w:r>
+        <w:t>1</w:t>
       </w:r>
       <w:r>
         <w:t>”</w:t>
@@ -2334,12 +2603,20 @@
         </w:numPr>
       </w:pPr>
       <w:r>
-        <w:t>You can see this on DockerHub</w:t>
-      </w:r>
-      <w:r>
-        <w:br/>
-      </w:r>
-      <w:r>
+        <w:t xml:space="preserve">You can see this on </w:t>
+      </w:r>
+      <w:proofErr w:type="spellStart"/>
+      <w:r>
+        <w:t>DockerHub</w:t>
+      </w:r>
+      <w:proofErr w:type="spellEnd"/>
+      <w:r>
+        <w:br/>
+      </w:r>
+      <w:r>
+        <w:rPr>
+          <w:noProof/>
+        </w:rPr>
         <w:drawing>
           <wp:inline distT="0" distB="0" distL="0" distR="0" wp14:anchorId="447F1F7B" wp14:editId="35A3CB52">
             <wp:extent cx="5943600" cy="1727835"/>
@@ -2356,7 +2633,7 @@
                     <pic:cNvPicPr/>
                   </pic:nvPicPr>
                   <pic:blipFill>
-                    <a:blip r:embed="rId44"/>
+                    <a:blip r:embed="rId46"/>
                     <a:stretch>
                       <a:fillRect/>
                     </a:stretch>
@@ -2405,12 +2682,23 @@
       </w:r>
       <w:r>
         <w:lastRenderedPageBreak/>
-        <w:t>“sudo yum install docker”</w:t>
-      </w:r>
-      <w:r>
-        <w:br/>
-      </w:r>
-      <w:r>
+        <w:t>“</w:t>
+      </w:r>
+      <w:proofErr w:type="spellStart"/>
+      <w:r>
+        <w:t>sudo</w:t>
+      </w:r>
+      <w:proofErr w:type="spellEnd"/>
+      <w:r>
+        <w:t xml:space="preserve"> yum install docker”</w:t>
+      </w:r>
+      <w:r>
+        <w:br/>
+      </w:r>
+      <w:r>
+        <w:rPr>
+          <w:noProof/>
+        </w:rPr>
         <w:drawing>
           <wp:inline distT="0" distB="0" distL="0" distR="0" wp14:anchorId="4E27D8CC" wp14:editId="43571B9B">
             <wp:extent cx="5943600" cy="2328545"/>
@@ -2427,7 +2715,7 @@
                     <pic:cNvPicPr/>
                   </pic:nvPicPr>
                   <pic:blipFill>
-                    <a:blip r:embed="rId45"/>
+                    <a:blip r:embed="rId47"/>
                     <a:stretch>
                       <a:fillRect/>
                     </a:stretch>
@@ -2451,6 +2739,9 @@
         <w:br/>
       </w:r>
       <w:r>
+        <w:rPr>
+          <w:noProof/>
+        </w:rPr>
         <w:drawing>
           <wp:inline distT="0" distB="0" distL="0" distR="0" wp14:anchorId="36471E3C" wp14:editId="368A2358">
             <wp:extent cx="5943600" cy="929005"/>
@@ -2467,7 +2758,7 @@
                     <pic:cNvPicPr/>
                   </pic:nvPicPr>
                   <pic:blipFill>
-                    <a:blip r:embed="rId46"/>
+                    <a:blip r:embed="rId48"/>
                     <a:stretch>
                       <a:fillRect/>
                     </a:stretch>
@@ -2501,14 +2792,35 @@
       </w:r>
       <w:r>
         <w:br/>
-        <w:t>“sudo service docker start”</w:t>
-      </w:r>
-      <w:r>
-        <w:br/>
         <w:t>“</w:t>
       </w:r>
-      <w:r>
-        <w:t>sudo docker pull karthikkk999/wine-prediction:version1</w:t>
+      <w:proofErr w:type="spellStart"/>
+      <w:r>
+        <w:t>sudo</w:t>
+      </w:r>
+      <w:proofErr w:type="spellEnd"/>
+      <w:r>
+        <w:t xml:space="preserve"> service docker start”</w:t>
+      </w:r>
+      <w:r>
+        <w:br/>
+        <w:t>“</w:t>
+      </w:r>
+      <w:proofErr w:type="spellStart"/>
+      <w:r>
+        <w:t>sudo</w:t>
+      </w:r>
+      <w:proofErr w:type="spellEnd"/>
+      <w:r>
+        <w:t xml:space="preserve"> docker pull karthikkk999/wine-</w:t>
+      </w:r>
+      <w:proofErr w:type="gramStart"/>
+      <w:r>
+        <w:t>prediction:version</w:t>
+      </w:r>
+      <w:proofErr w:type="gramEnd"/>
+      <w:r>
+        <w:t>1</w:t>
       </w:r>
       <w:r>
         <w:t>”</w:t>
@@ -2517,6 +2829,9 @@
         <w:br/>
       </w:r>
       <w:r>
+        <w:rPr>
+          <w:noProof/>
+        </w:rPr>
         <w:drawing>
           <wp:inline distT="0" distB="0" distL="0" distR="0" wp14:anchorId="168C600C" wp14:editId="26460DA1">
             <wp:extent cx="5943600" cy="3068320"/>
@@ -2533,7 +2848,7 @@
                     <pic:cNvPicPr/>
                   </pic:nvPicPr>
                   <pic:blipFill>
-                    <a:blip r:embed="rId47"/>
+                    <a:blip r:embed="rId49"/>
                     <a:stretch>
                       <a:fillRect/>
                     </a:stretch>
@@ -2567,10 +2882,26 @@
       </w:r>
       <w:r>
         <w:br/>
-        <w:t xml:space="preserve">“sudo </w:t>
-      </w:r>
-      <w:r>
-        <w:t>docker run karthikkk999/wine-prediction:version1</w:t>
+        <w:t>“</w:t>
+      </w:r>
+      <w:proofErr w:type="spellStart"/>
+      <w:r>
+        <w:t>sudo</w:t>
+      </w:r>
+      <w:proofErr w:type="spellEnd"/>
+      <w:r>
+        <w:t xml:space="preserve"> </w:t>
+      </w:r>
+      <w:r>
+        <w:t>docker run karthikkk999/wine-</w:t>
+      </w:r>
+      <w:proofErr w:type="gramStart"/>
+      <w:r>
+        <w:t>prediction:version</w:t>
+      </w:r>
+      <w:proofErr w:type="gramEnd"/>
+      <w:r>
+        <w:t>1</w:t>
       </w:r>
       <w:r>
         <w:t>”</w:t>
@@ -2579,6 +2910,9 @@
         <w:br/>
       </w:r>
       <w:r>
+        <w:rPr>
+          <w:noProof/>
+        </w:rPr>
         <w:lastRenderedPageBreak/>
         <w:drawing>
           <wp:inline distT="0" distB="0" distL="0" distR="0" wp14:anchorId="5D93BFCF" wp14:editId="3B5C8E89">
@@ -2596,7 +2930,7 @@
                     <pic:cNvPicPr/>
                   </pic:nvPicPr>
                   <pic:blipFill>
-                    <a:blip r:embed="rId48"/>
+                    <a:blip r:embed="rId50"/>
                     <a:stretch>
                       <a:fillRect/>
                     </a:stretch>
@@ -3175,6 +3509,29 @@
       <w:contextualSpacing/>
     </w:pPr>
   </w:style>
+  <w:style w:type="character" w:styleId="Hyperlink">
+    <w:name w:val="Hyperlink"/>
+    <w:basedOn w:val="DefaultParagraphFont"/>
+    <w:uiPriority w:val="99"/>
+    <w:unhideWhenUsed/>
+    <w:rsid w:val="00FD3F96"/>
+    <w:rPr>
+      <w:color w:val="0563C1" w:themeColor="hyperlink"/>
+      <w:u w:val="single"/>
+    </w:rPr>
+  </w:style>
+  <w:style w:type="character" w:styleId="UnresolvedMention">
+    <w:name w:val="Unresolved Mention"/>
+    <w:basedOn w:val="DefaultParagraphFont"/>
+    <w:uiPriority w:val="99"/>
+    <w:semiHidden/>
+    <w:unhideWhenUsed/>
+    <w:rsid w:val="00FD3F96"/>
+    <w:rPr>
+      <w:color w:val="605E5C"/>
+      <w:shd w:val="clear" w:color="auto" w:fill="E1DFDD"/>
+    </w:rPr>
+  </w:style>
 </w:styles>
 </file>
 

</xml_diff>

<commit_message>
formatted the readme file and updated the steps
</commit_message>
<xml_diff>
--- a/Read_Me.docx
+++ b/Read_Me.docx
@@ -4,11 +4,58 @@
   <w:body>
     <w:p>
       <w:pPr>
+        <w:ind w:left="-900"/>
         <w:rPr>
           <w:b/>
           <w:bCs/>
-        </w:rPr>
-      </w:pPr>
+          <w:sz w:val="28"/>
+          <w:szCs w:val="28"/>
+          <w:u w:val="single"/>
+        </w:rPr>
+      </w:pPr>
+      <w:r>
+        <w:rPr>
+          <w:b/>
+          <w:bCs/>
+          <w:sz w:val="28"/>
+          <w:szCs w:val="28"/>
+        </w:rPr>
+        <w:t>SAI KARTHIK KASUMURTHY (sk3374@njit.edu)</w:t>
+      </w:r>
+      <w:r>
+        <w:rPr>
+          <w:b/>
+          <w:bCs/>
+          <w:sz w:val="28"/>
+          <w:szCs w:val="28"/>
+        </w:rPr>
+        <w:br/>
+      </w:r>
+      <w:r>
+        <w:rPr>
+          <w:b/>
+          <w:bCs/>
+          <w:sz w:val="28"/>
+          <w:szCs w:val="28"/>
+        </w:rPr>
+        <w:t>Programming Assignment 2</w:t>
+      </w:r>
+      <w:r>
+        <w:rPr>
+          <w:b/>
+          <w:bCs/>
+          <w:sz w:val="24"/>
+          <w:szCs w:val="24"/>
+        </w:rPr>
+        <w:br/>
+      </w:r>
+      <w:r>
+        <w:rPr>
+          <w:b/>
+          <w:bCs/>
+        </w:rPr>
+        <w:br/>
+      </w:r>
       <w:r>
         <w:rPr>
           <w:b/>
@@ -40,20 +87,105 @@
           <w:t>https://hub.docker.com/r/karthikkk999/wine-prediction</w:t>
         </w:r>
       </w:hyperlink>
-    </w:p>
-    <w:p>
-      <w:pPr>
+      <w:r>
+        <w:br/>
+      </w:r>
+      <w:r>
         <w:rPr>
           <w:b/>
           <w:bCs/>
         </w:rPr>
-      </w:pPr>
+        <w:br/>
+      </w:r>
       <w:r>
         <w:rPr>
           <w:b/>
           <w:bCs/>
-        </w:rPr>
-        <w:t>Create a Key Value Pair:</w:t>
+          <w:sz w:val="28"/>
+          <w:szCs w:val="28"/>
+          <w:u w:val="single"/>
+        </w:rPr>
+        <w:t>S</w:t>
+      </w:r>
+      <w:r>
+        <w:rPr>
+          <w:b/>
+          <w:bCs/>
+          <w:sz w:val="28"/>
+          <w:szCs w:val="28"/>
+          <w:u w:val="single"/>
+        </w:rPr>
+        <w:t>tep-by-step</w:t>
+      </w:r>
+      <w:r>
+        <w:rPr>
+          <w:b/>
+          <w:bCs/>
+          <w:sz w:val="28"/>
+          <w:szCs w:val="28"/>
+          <w:u w:val="single"/>
+        </w:rPr>
+        <w:t xml:space="preserve"> process on</w:t>
+      </w:r>
+      <w:r>
+        <w:rPr>
+          <w:b/>
+          <w:bCs/>
+          <w:sz w:val="28"/>
+          <w:szCs w:val="28"/>
+          <w:u w:val="single"/>
+        </w:rPr>
+        <w:t xml:space="preserve"> how to set-up the cloud environment</w:t>
+      </w:r>
+      <w:r>
+        <w:rPr>
+          <w:b/>
+          <w:bCs/>
+          <w:sz w:val="28"/>
+          <w:szCs w:val="28"/>
+          <w:u w:val="single"/>
+        </w:rPr>
+        <w:t>,</w:t>
+      </w:r>
+      <w:r>
+        <w:rPr>
+          <w:b/>
+          <w:bCs/>
+          <w:sz w:val="28"/>
+          <w:szCs w:val="28"/>
+          <w:u w:val="single"/>
+        </w:rPr>
+        <w:t xml:space="preserve"> run the model training</w:t>
+      </w:r>
+      <w:r>
+        <w:rPr>
+          <w:b/>
+          <w:bCs/>
+          <w:sz w:val="28"/>
+          <w:szCs w:val="28"/>
+          <w:u w:val="single"/>
+        </w:rPr>
+        <w:t xml:space="preserve"> </w:t>
+      </w:r>
+      <w:r>
+        <w:rPr>
+          <w:b/>
+          <w:bCs/>
+          <w:sz w:val="28"/>
+          <w:szCs w:val="28"/>
+          <w:u w:val="single"/>
+        </w:rPr>
+        <w:t>and the application prediction</w:t>
+      </w:r>
+      <w:r>
+        <w:rPr>
+          <w:b/>
+          <w:bCs/>
+          <w:sz w:val="28"/>
+          <w:szCs w:val="28"/>
+          <w:u w:val="single"/>
+        </w:rPr>
+        <w:t>:</w:t>
       </w:r>
     </w:p>
     <w:p>
@@ -63,9 +195,27 @@
           <w:ilvl w:val="0"/>
           <w:numId w:val="1"/>
         </w:numPr>
-      </w:pPr>
-      <w:r>
-        <w:t>Create an EC2 Key Pair:”</w:t>
+        <w:ind w:left="-720"/>
+      </w:pPr>
+      <w:r>
+        <w:rPr>
+          <w:b/>
+          <w:bCs/>
+        </w:rPr>
+        <w:t>Create a Key Pair:</w:t>
+      </w:r>
+    </w:p>
+    <w:p>
+      <w:pPr>
+        <w:pStyle w:val="ListParagraph"/>
+        <w:numPr>
+          <w:ilvl w:val="1"/>
+          <w:numId w:val="1"/>
+        </w:numPr>
+        <w:ind w:left="-360"/>
+      </w:pPr>
+      <w:r>
+        <w:t>Go to EC2 feature &gt; “Key Pairs” and click on “Create key pair” as</w:t>
       </w:r>
       <w:r>
         <w:br/>
@@ -75,9 +225,9 @@
           <w:noProof/>
         </w:rPr>
         <w:drawing>
-          <wp:inline distT="0" distB="0" distL="0" distR="0" wp14:anchorId="193C03DF" wp14:editId="0F25F731">
-            <wp:extent cx="5943600" cy="2240280"/>
-            <wp:effectExtent l="0" t="0" r="0" b="7620"/>
+          <wp:inline distT="0" distB="0" distL="0" distR="0" wp14:anchorId="0F2FC8DF" wp14:editId="466A89D2">
+            <wp:extent cx="4990064" cy="1612900"/>
+            <wp:effectExtent l="0" t="0" r="1270" b="6350"/>
             <wp:docPr id="1174555741" name="Picture 1" descr="A screenshot of a computer&#10;&#10;Description automatically generated"/>
             <wp:cNvGraphicFramePr>
               <a:graphicFrameLocks xmlns:a="http://schemas.openxmlformats.org/drawingml/2006/main" noChangeAspect="1"/>
@@ -89,135 +239,15 @@
                     <pic:cNvPr id="1174555741" name="Picture 1" descr="A screenshot of a computer&#10;&#10;Description automatically generated"/>
                     <pic:cNvPicPr/>
                   </pic:nvPicPr>
-                  <pic:blipFill>
+                  <pic:blipFill rotWithShape="1">
                     <a:blip r:embed="rId7"/>
-                    <a:stretch>
-                      <a:fillRect/>
-                    </a:stretch>
-                  </pic:blipFill>
-                  <pic:spPr>
-                    <a:xfrm>
-                      <a:off x="0" y="0"/>
-                      <a:ext cx="5943600" cy="2240280"/>
-                    </a:xfrm>
-                    <a:prstGeom prst="rect">
-                      <a:avLst/>
-                    </a:prstGeom>
-                  </pic:spPr>
-                </pic:pic>
-              </a:graphicData>
-            </a:graphic>
-          </wp:inline>
-        </w:drawing>
-      </w:r>
-      <w:r>
-        <w:br/>
-      </w:r>
-      <w:r>
-        <w:rPr>
-          <w:noProof/>
-        </w:rPr>
-        <w:drawing>
-          <wp:inline distT="0" distB="0" distL="0" distR="0" wp14:anchorId="29314591" wp14:editId="55830C94">
-            <wp:extent cx="5943600" cy="1139825"/>
-            <wp:effectExtent l="0" t="0" r="0" b="3175"/>
-            <wp:docPr id="1996488900" name="Picture 1" descr="A screenshot of a computer&#10;&#10;Description automatically generated"/>
-            <wp:cNvGraphicFramePr>
-              <a:graphicFrameLocks xmlns:a="http://schemas.openxmlformats.org/drawingml/2006/main" noChangeAspect="1"/>
-            </wp:cNvGraphicFramePr>
-            <a:graphic xmlns:a="http://schemas.openxmlformats.org/drawingml/2006/main">
-              <a:graphicData uri="http://schemas.openxmlformats.org/drawingml/2006/picture">
-                <pic:pic xmlns:pic="http://schemas.openxmlformats.org/drawingml/2006/picture">
-                  <pic:nvPicPr>
-                    <pic:cNvPr id="1996488900" name="Picture 1" descr="A screenshot of a computer&#10;&#10;Description automatically generated"/>
-                    <pic:cNvPicPr/>
-                  </pic:nvPicPr>
-                  <pic:blipFill>
-                    <a:blip r:embed="rId8"/>
-                    <a:stretch>
-                      <a:fillRect/>
-                    </a:stretch>
-                  </pic:blipFill>
-                  <pic:spPr>
-                    <a:xfrm>
-                      <a:off x="0" y="0"/>
-                      <a:ext cx="5943600" cy="1139825"/>
-                    </a:xfrm>
-                    <a:prstGeom prst="rect">
-                      <a:avLst/>
-                    </a:prstGeom>
-                  </pic:spPr>
-                </pic:pic>
-              </a:graphicData>
-            </a:graphic>
-          </wp:inline>
-        </w:drawing>
-      </w:r>
-    </w:p>
-    <w:p>
-      <w:pPr>
-        <w:pStyle w:val="ListParagraph"/>
-        <w:numPr>
-          <w:ilvl w:val="0"/>
-          <w:numId w:val="1"/>
-        </w:numPr>
-      </w:pPr>
-      <w:r>
-        <w:lastRenderedPageBreak/>
-        <w:t xml:space="preserve">Give it a name and </w:t>
-      </w:r>
-      <w:proofErr w:type="gramStart"/>
-      <w:r>
-        <w:t>select .</w:t>
-      </w:r>
-      <w:proofErr w:type="spellStart"/>
-      <w:r>
-        <w:t>pem</w:t>
-      </w:r>
-      <w:proofErr w:type="spellEnd"/>
-      <w:proofErr w:type="gramEnd"/>
-      <w:r>
-        <w:t xml:space="preserve"> if you have MAC OS or .</w:t>
-      </w:r>
-      <w:proofErr w:type="spellStart"/>
-      <w:r>
-        <w:t>ppk</w:t>
-      </w:r>
-      <w:proofErr w:type="spellEnd"/>
-      <w:r>
-        <w:t xml:space="preserve"> if you have Windows and click on “Create Key pair”</w:t>
-      </w:r>
-      <w:r>
-        <w:br/>
-      </w:r>
-      <w:r>
-        <w:rPr>
-          <w:noProof/>
-        </w:rPr>
-        <w:drawing>
-          <wp:inline distT="0" distB="0" distL="0" distR="0" wp14:anchorId="458A1180" wp14:editId="3A65537F">
-            <wp:extent cx="5216769" cy="3856355"/>
-            <wp:effectExtent l="0" t="0" r="3175" b="0"/>
-            <wp:docPr id="1682825531" name="Picture 1" descr="A screenshot of a computer&#10;&#10;Description automatically generated"/>
-            <wp:cNvGraphicFramePr>
-              <a:graphicFrameLocks xmlns:a="http://schemas.openxmlformats.org/drawingml/2006/main" noChangeAspect="1"/>
-            </wp:cNvGraphicFramePr>
-            <a:graphic xmlns:a="http://schemas.openxmlformats.org/drawingml/2006/main">
-              <a:graphicData uri="http://schemas.openxmlformats.org/drawingml/2006/picture">
-                <pic:pic xmlns:pic="http://schemas.openxmlformats.org/drawingml/2006/picture">
-                  <pic:nvPicPr>
-                    <pic:cNvPr id="1682825531" name="Picture 1" descr="A screenshot of a computer&#10;&#10;Description automatically generated"/>
-                    <pic:cNvPicPr/>
-                  </pic:nvPicPr>
-                  <pic:blipFill rotWithShape="1">
-                    <a:blip r:embed="rId9"/>
-                    <a:srcRect t="15099" r="1418"/>
+                    <a:srcRect b="14247"/>
                     <a:stretch/>
                   </pic:blipFill>
                   <pic:spPr bwMode="auto">
                     <a:xfrm>
                       <a:off x="0" y="0"/>
-                      <a:ext cx="5217386" cy="3856811"/>
+                      <a:ext cx="4992080" cy="1613552"/>
                     </a:xfrm>
                     <a:prstGeom prst="rect">
                       <a:avLst/>
@@ -237,19 +267,6 @@
           </wp:inline>
         </w:drawing>
       </w:r>
-    </w:p>
-    <w:p/>
-    <w:p>
-      <w:pPr>
-        <w:pStyle w:val="ListParagraph"/>
-        <w:numPr>
-          <w:ilvl w:val="0"/>
-          <w:numId w:val="1"/>
-        </w:numPr>
-      </w:pPr>
-      <w:r>
-        <w:t>Once Created it should appear in the list:</w:t>
-      </w:r>
       <w:r>
         <w:br/>
       </w:r>
@@ -258,7 +275,210 @@
           <w:noProof/>
         </w:rPr>
         <w:drawing>
-          <wp:inline distT="0" distB="0" distL="0" distR="0" wp14:anchorId="5328E058" wp14:editId="0EF21CF1">
+          <wp:inline distT="0" distB="0" distL="0" distR="0" wp14:anchorId="3D69A7A1" wp14:editId="19508EA0">
+            <wp:extent cx="5043488" cy="993140"/>
+            <wp:effectExtent l="0" t="0" r="5080" b="0"/>
+            <wp:docPr id="1996488900" name="Picture 1" descr="A screenshot of a computer&#10;&#10;Description automatically generated"/>
+            <wp:cNvGraphicFramePr>
+              <a:graphicFrameLocks xmlns:a="http://schemas.openxmlformats.org/drawingml/2006/main" noChangeAspect="1"/>
+            </wp:cNvGraphicFramePr>
+            <a:graphic xmlns:a="http://schemas.openxmlformats.org/drawingml/2006/main">
+              <a:graphicData uri="http://schemas.openxmlformats.org/drawingml/2006/picture">
+                <pic:pic xmlns:pic="http://schemas.openxmlformats.org/drawingml/2006/picture">
+                  <pic:nvPicPr>
+                    <pic:cNvPr id="1996488900" name="Picture 1" descr="A screenshot of a computer&#10;&#10;Description automatically generated"/>
+                    <pic:cNvPicPr/>
+                  </pic:nvPicPr>
+                  <pic:blipFill rotWithShape="1">
+                    <a:blip r:embed="rId8"/>
+                    <a:srcRect r="2611"/>
+                    <a:stretch/>
+                  </pic:blipFill>
+                  <pic:spPr bwMode="auto">
+                    <a:xfrm>
+                      <a:off x="0" y="0"/>
+                      <a:ext cx="5057047" cy="995810"/>
+                    </a:xfrm>
+                    <a:prstGeom prst="rect">
+                      <a:avLst/>
+                    </a:prstGeom>
+                    <a:ln>
+                      <a:noFill/>
+                    </a:ln>
+                    <a:extLst>
+                      <a:ext uri="{53640926-AAD7-44D8-BBD7-CCE9431645EC}">
+                        <a14:shadowObscured xmlns:a14="http://schemas.microsoft.com/office/drawing/2010/main"/>
+                      </a:ext>
+                    </a:extLst>
+                  </pic:spPr>
+                </pic:pic>
+              </a:graphicData>
+            </a:graphic>
+          </wp:inline>
+        </w:drawing>
+      </w:r>
+    </w:p>
+    <w:p>
+      <w:pPr>
+        <w:pStyle w:val="ListParagraph"/>
+        <w:numPr>
+          <w:ilvl w:val="1"/>
+          <w:numId w:val="1"/>
+        </w:numPr>
+        <w:ind w:left="-360"/>
+      </w:pPr>
+      <w:r>
+        <w:t xml:space="preserve">Give it a name and select </w:t>
+      </w:r>
+      <w:proofErr w:type="gramStart"/>
+      <w:r>
+        <w:t>“.</w:t>
+      </w:r>
+      <w:proofErr w:type="spellStart"/>
+      <w:r>
+        <w:t>pem</w:t>
+      </w:r>
+      <w:proofErr w:type="spellEnd"/>
+      <w:proofErr w:type="gramEnd"/>
+      <w:r>
+        <w:t>” if you have MAC OS or “.</w:t>
+      </w:r>
+      <w:proofErr w:type="spellStart"/>
+      <w:r>
+        <w:t>ppk</w:t>
+      </w:r>
+      <w:proofErr w:type="spellEnd"/>
+      <w:r>
+        <w:t>” if you have Windows and click on “Create Key pair”</w:t>
+      </w:r>
+      <w:r>
+        <w:br/>
+      </w:r>
+      <w:r>
+        <w:rPr>
+          <w:noProof/>
+        </w:rPr>
+        <w:drawing>
+          <wp:inline distT="0" distB="0" distL="0" distR="0" wp14:anchorId="427C6060" wp14:editId="258AEA7B">
+            <wp:extent cx="4595843" cy="3352800"/>
+            <wp:effectExtent l="0" t="0" r="0" b="0"/>
+            <wp:docPr id="1682825531" name="Picture 1" descr="A screenshot of a computer&#10;&#10;Description automatically generated"/>
+            <wp:cNvGraphicFramePr>
+              <a:graphicFrameLocks xmlns:a="http://schemas.openxmlformats.org/drawingml/2006/main" noChangeAspect="1"/>
+            </wp:cNvGraphicFramePr>
+            <a:graphic xmlns:a="http://schemas.openxmlformats.org/drawingml/2006/main">
+              <a:graphicData uri="http://schemas.openxmlformats.org/drawingml/2006/picture">
+                <pic:pic xmlns:pic="http://schemas.openxmlformats.org/drawingml/2006/picture">
+                  <pic:nvPicPr>
+                    <pic:cNvPr id="1682825531" name="Picture 1" descr="A screenshot of a computer&#10;&#10;Description automatically generated"/>
+                    <pic:cNvPicPr/>
+                  </pic:nvPicPr>
+                  <pic:blipFill rotWithShape="1">
+                    <a:blip r:embed="rId9"/>
+                    <a:srcRect t="15099" r="3277" b="2694"/>
+                    <a:stretch/>
+                  </pic:blipFill>
+                  <pic:spPr bwMode="auto">
+                    <a:xfrm>
+                      <a:off x="0" y="0"/>
+                      <a:ext cx="4603647" cy="3358493"/>
+                    </a:xfrm>
+                    <a:prstGeom prst="rect">
+                      <a:avLst/>
+                    </a:prstGeom>
+                    <a:ln>
+                      <a:noFill/>
+                    </a:ln>
+                    <a:extLst>
+                      <a:ext uri="{53640926-AAD7-44D8-BBD7-CCE9431645EC}">
+                        <a14:shadowObscured xmlns:a14="http://schemas.microsoft.com/office/drawing/2010/main"/>
+                      </a:ext>
+                    </a:extLst>
+                  </pic:spPr>
+                </pic:pic>
+              </a:graphicData>
+            </a:graphic>
+          </wp:inline>
+        </w:drawing>
+      </w:r>
+    </w:p>
+    <w:p>
+      <w:pPr>
+        <w:pStyle w:val="ListParagraph"/>
+        <w:numPr>
+          <w:ilvl w:val="1"/>
+          <w:numId w:val="1"/>
+        </w:numPr>
+        <w:ind w:left="-360"/>
+      </w:pPr>
+      <w:r>
+        <w:lastRenderedPageBreak/>
+        <w:t xml:space="preserve">This will also download the </w:t>
+      </w:r>
+      <w:proofErr w:type="gramStart"/>
+      <w:r>
+        <w:t>“</w:t>
+      </w:r>
+      <w:r>
+        <w:t>.</w:t>
+      </w:r>
+      <w:proofErr w:type="spellStart"/>
+      <w:r>
+        <w:t>ppk</w:t>
+      </w:r>
+      <w:proofErr w:type="spellEnd"/>
+      <w:proofErr w:type="gramEnd"/>
+      <w:r>
+        <w:t>”</w:t>
+      </w:r>
+      <w:r>
+        <w:t xml:space="preserve"> or </w:t>
+      </w:r>
+      <w:r>
+        <w:t>“</w:t>
+      </w:r>
+      <w:r>
+        <w:t>.</w:t>
+      </w:r>
+      <w:proofErr w:type="spellStart"/>
+      <w:r>
+        <w:t>pem</w:t>
+      </w:r>
+      <w:proofErr w:type="spellEnd"/>
+      <w:r>
+        <w:t>”</w:t>
+      </w:r>
+      <w:r>
+        <w:t xml:space="preserve"> file to your local machine.</w:t>
+      </w:r>
+      <w:r>
+        <w:t xml:space="preserve"> Make sure you save it. You will require it later</w:t>
+      </w:r>
+      <w:r>
+        <w:t>.</w:t>
+      </w:r>
+    </w:p>
+    <w:p>
+      <w:pPr>
+        <w:pStyle w:val="ListParagraph"/>
+        <w:numPr>
+          <w:ilvl w:val="1"/>
+          <w:numId w:val="1"/>
+        </w:numPr>
+        <w:ind w:left="-360"/>
+      </w:pPr>
+      <w:r>
+        <w:t>Once Created it should appear in your key pairs list:</w:t>
+      </w:r>
+      <w:r>
+        <w:br/>
+      </w:r>
+      <w:r>
+        <w:rPr>
+          <w:noProof/>
+        </w:rPr>
+        <w:drawing>
+          <wp:inline distT="0" distB="0" distL="0" distR="0" wp14:anchorId="22D328CE" wp14:editId="19D12B79">
             <wp:extent cx="3429000" cy="1113790"/>
             <wp:effectExtent l="0" t="0" r="0" b="0"/>
             <wp:docPr id="877874105" name="Picture 1" descr="A screenshot of a computer&#10;&#10;Description automatically generated"/>
@@ -300,19 +520,60 @@
           </wp:inline>
         </w:drawing>
       </w:r>
-    </w:p>
-    <w:p>
-      <w:pPr>
-        <w:pStyle w:val="ListParagraph"/>
-      </w:pPr>
-    </w:p>
-    <w:p>
-      <w:pPr>
-        <w:pStyle w:val="ListParagraph"/>
-      </w:pPr>
-      <w:r>
-        <w:lastRenderedPageBreak/>
-        <w:t>Create the EMR Cluster:</w:t>
+      <w:r>
+        <w:br/>
+      </w:r>
+      <w:r>
+        <w:br/>
+      </w:r>
+    </w:p>
+    <w:p>
+      <w:pPr>
+        <w:pStyle w:val="ListParagraph"/>
+        <w:numPr>
+          <w:ilvl w:val="0"/>
+          <w:numId w:val="1"/>
+        </w:numPr>
+        <w:ind w:left="-540"/>
+      </w:pPr>
+      <w:r>
+        <w:rPr>
+          <w:b/>
+          <w:bCs/>
+        </w:rPr>
+        <w:t>Create EMR Cluster:</w:t>
+      </w:r>
+    </w:p>
+    <w:p>
+      <w:pPr>
+        <w:pStyle w:val="ListParagraph"/>
+        <w:numPr>
+          <w:ilvl w:val="1"/>
+          <w:numId w:val="1"/>
+        </w:numPr>
+        <w:ind w:left="-360"/>
+      </w:pPr>
+      <w:r>
+        <w:t xml:space="preserve">Go to “Amazon EMR &gt; EMR on EC: Clusters &gt; Create cluster” and give </w:t>
+      </w:r>
+      <w:r>
+        <w:t xml:space="preserve">it a name and select the latest </w:t>
+      </w:r>
+      <w:proofErr w:type="spellStart"/>
+      <w:r>
+        <w:t>emr</w:t>
+      </w:r>
+      <w:proofErr w:type="spellEnd"/>
+      <w:r>
+        <w:t xml:space="preserve"> version. Also check the Hadoop, </w:t>
+      </w:r>
+      <w:proofErr w:type="gramStart"/>
+      <w:r>
+        <w:t>Spark ,</w:t>
+      </w:r>
+      <w:proofErr w:type="gramEnd"/>
+      <w:r>
+        <w:t xml:space="preserve"> Zeppelin which are required by our code to train the model</w:t>
       </w:r>
       <w:r>
         <w:br/>
@@ -322,9 +583,9 @@
           <w:noProof/>
         </w:rPr>
         <w:drawing>
-          <wp:inline distT="0" distB="0" distL="0" distR="0" wp14:anchorId="074C3F7C" wp14:editId="00A31FEA">
-            <wp:extent cx="5943600" cy="7741285"/>
-            <wp:effectExtent l="0" t="0" r="0" b="0"/>
+          <wp:inline distT="0" distB="0" distL="0" distR="0" wp14:anchorId="3712E127" wp14:editId="6A54565A">
+            <wp:extent cx="5001910" cy="5438775"/>
+            <wp:effectExtent l="0" t="0" r="8255" b="0"/>
             <wp:docPr id="1463101122" name="Picture 1" descr="A screenshot of a computer&#10;&#10;Description automatically generated"/>
             <wp:cNvGraphicFramePr>
               <a:graphicFrameLocks xmlns:a="http://schemas.openxmlformats.org/drawingml/2006/main" noChangeAspect="1"/>
@@ -336,20 +597,27 @@
                     <pic:cNvPr id="1463101122" name="Picture 1" descr="A screenshot of a computer&#10;&#10;Description automatically generated"/>
                     <pic:cNvPicPr/>
                   </pic:nvPicPr>
-                  <pic:blipFill>
+                  <pic:blipFill rotWithShape="1">
                     <a:blip r:embed="rId11"/>
-                    <a:stretch>
-                      <a:fillRect/>
-                    </a:stretch>
+                    <a:srcRect b="16516"/>
+                    <a:stretch/>
                   </pic:blipFill>
-                  <pic:spPr>
+                  <pic:spPr bwMode="auto">
                     <a:xfrm>
                       <a:off x="0" y="0"/>
-                      <a:ext cx="5943600" cy="7741285"/>
+                      <a:ext cx="5001910" cy="5438775"/>
                     </a:xfrm>
                     <a:prstGeom prst="rect">
                       <a:avLst/>
                     </a:prstGeom>
+                    <a:ln>
+                      <a:noFill/>
+                    </a:ln>
+                    <a:extLst>
+                      <a:ext uri="{53640926-AAD7-44D8-BBD7-CCE9431645EC}">
+                        <a14:shadowObscured xmlns:a14="http://schemas.microsoft.com/office/drawing/2010/main"/>
+                      </a:ext>
+                    </a:extLst>
                   </pic:spPr>
                 </pic:pic>
               </a:graphicData>
@@ -357,19 +625,58 @@
           </wp:inline>
         </w:drawing>
       </w:r>
-    </w:p>
-    <w:p/>
-    <w:p>
-      <w:pPr>
-        <w:pStyle w:val="ListParagraph"/>
-        <w:numPr>
-          <w:ilvl w:val="0"/>
-          <w:numId w:val="1"/>
-        </w:numPr>
+      <w:r>
+        <w:br/>
+      </w:r>
+    </w:p>
+    <w:p>
+      <w:pPr>
+        <w:pStyle w:val="ListParagraph"/>
+        <w:numPr>
+          <w:ilvl w:val="1"/>
+          <w:numId w:val="1"/>
+        </w:numPr>
+        <w:ind w:left="-360"/>
+      </w:pPr>
+      <w:r>
+        <w:t>Keep Cluster Configuration as it is</w:t>
+      </w:r>
+      <w:r>
+        <w:t xml:space="preserve"> and scroll until </w:t>
+      </w:r>
+      <w:r>
+        <w:t>“Cluster scaling and provisioning”</w:t>
+      </w:r>
+      <w:r>
+        <w:t>.</w:t>
+      </w:r>
+    </w:p>
+    <w:p>
+      <w:pPr>
+        <w:pStyle w:val="ListParagraph"/>
+        <w:numPr>
+          <w:ilvl w:val="1"/>
+          <w:numId w:val="1"/>
+        </w:numPr>
+        <w:ind w:left="-360"/>
       </w:pPr>
       <w:r>
         <w:lastRenderedPageBreak/>
-        <w:t>Keep these as it is:</w:t>
+        <w:t xml:space="preserve">In “Cluster scaling and provisioning” select 1 Core Instance and 3 Task – 1 </w:t>
+      </w:r>
+      <w:proofErr w:type="gramStart"/>
+      <w:r>
+        <w:t>instances</w:t>
+      </w:r>
+      <w:proofErr w:type="gramEnd"/>
+      <w:r>
+        <w:t>. (</w:t>
+      </w:r>
+      <w:r>
+        <w:t>Total 4</w:t>
+      </w:r>
+      <w:r>
+        <w:t>)</w:t>
       </w:r>
       <w:r>
         <w:br/>
@@ -378,78 +685,10 @@
         <w:rPr>
           <w:noProof/>
         </w:rPr>
-        <w:lastRenderedPageBreak/>
         <w:drawing>
-          <wp:inline distT="0" distB="0" distL="0" distR="0" wp14:anchorId="0BC4A746" wp14:editId="1251DB4F">
-            <wp:extent cx="5716270" cy="8229600"/>
-            <wp:effectExtent l="0" t="0" r="0" b="0"/>
-            <wp:docPr id="1067127255" name="Picture 1" descr="A screenshot of a computer&#10;&#10;Description automatically generated"/>
-            <wp:cNvGraphicFramePr>
-              <a:graphicFrameLocks xmlns:a="http://schemas.openxmlformats.org/drawingml/2006/main" noChangeAspect="1"/>
-            </wp:cNvGraphicFramePr>
-            <a:graphic xmlns:a="http://schemas.openxmlformats.org/drawingml/2006/main">
-              <a:graphicData uri="http://schemas.openxmlformats.org/drawingml/2006/picture">
-                <pic:pic xmlns:pic="http://schemas.openxmlformats.org/drawingml/2006/picture">
-                  <pic:nvPicPr>
-                    <pic:cNvPr id="1067127255" name="Picture 1" descr="A screenshot of a computer&#10;&#10;Description automatically generated"/>
-                    <pic:cNvPicPr/>
-                  </pic:nvPicPr>
-                  <pic:blipFill>
-                    <a:blip r:embed="rId12"/>
-                    <a:stretch>
-                      <a:fillRect/>
-                    </a:stretch>
-                  </pic:blipFill>
-                  <pic:spPr>
-                    <a:xfrm>
-                      <a:off x="0" y="0"/>
-                      <a:ext cx="5716270" cy="8229600"/>
-                    </a:xfrm>
-                    <a:prstGeom prst="rect">
-                      <a:avLst/>
-                    </a:prstGeom>
-                  </pic:spPr>
-                </pic:pic>
-              </a:graphicData>
-            </a:graphic>
-          </wp:inline>
-        </w:drawing>
-      </w:r>
-    </w:p>
-    <w:p>
-      <w:pPr>
-        <w:pStyle w:val="ListParagraph"/>
-        <w:numPr>
-          <w:ilvl w:val="0"/>
-          <w:numId w:val="1"/>
-        </w:numPr>
-      </w:pPr>
-      <w:r>
-        <w:lastRenderedPageBreak/>
-        <w:t xml:space="preserve">Select Core instances as 1 and Task-1 instances as 3. So </w:t>
-      </w:r>
-      <w:proofErr w:type="gramStart"/>
-      <w:r>
-        <w:t>total</w:t>
-      </w:r>
-      <w:proofErr w:type="gramEnd"/>
-      <w:r>
-        <w:t xml:space="preserve"> 4 instances for training.</w:t>
-      </w:r>
-    </w:p>
-    <w:p>
-      <w:pPr>
-        <w:pStyle w:val="ListParagraph"/>
-      </w:pPr>
-      <w:r>
-        <w:rPr>
-          <w:noProof/>
-        </w:rPr>
-        <w:lastRenderedPageBreak/>
-        <w:drawing>
-          <wp:inline distT="0" distB="0" distL="0" distR="0" wp14:anchorId="5A6652FD" wp14:editId="228A95D8">
-            <wp:extent cx="5882005" cy="8229600"/>
-            <wp:effectExtent l="0" t="0" r="4445" b="0"/>
+          <wp:inline distT="0" distB="0" distL="0" distR="0" wp14:anchorId="4A465CE1" wp14:editId="749E5502">
+            <wp:extent cx="5367175" cy="3157537"/>
+            <wp:effectExtent l="0" t="0" r="5080" b="5080"/>
             <wp:docPr id="1503897996" name="Picture 1" descr="A screenshot of a computer&#10;&#10;Description automatically generated"/>
             <wp:cNvGraphicFramePr>
               <a:graphicFrameLocks xmlns:a="http://schemas.openxmlformats.org/drawingml/2006/main" noChangeAspect="1"/>
@@ -461,20 +700,27 @@
                     <pic:cNvPr id="1503897996" name="Picture 1" descr="A screenshot of a computer&#10;&#10;Description automatically generated"/>
                     <pic:cNvPicPr/>
                   </pic:nvPicPr>
-                  <pic:blipFill>
-                    <a:blip r:embed="rId13"/>
-                    <a:stretch>
-                      <a:fillRect/>
-                    </a:stretch>
+                  <pic:blipFill rotWithShape="1">
+                    <a:blip r:embed="rId12"/>
+                    <a:srcRect b="57951"/>
+                    <a:stretch/>
                   </pic:blipFill>
-                  <pic:spPr>
+                  <pic:spPr bwMode="auto">
                     <a:xfrm>
                       <a:off x="0" y="0"/>
-                      <a:ext cx="5882005" cy="8229600"/>
+                      <a:ext cx="5369095" cy="3158666"/>
                     </a:xfrm>
                     <a:prstGeom prst="rect">
                       <a:avLst/>
                     </a:prstGeom>
+                    <a:ln>
+                      <a:noFill/>
+                    </a:ln>
+                    <a:extLst>
+                      <a:ext uri="{53640926-AAD7-44D8-BBD7-CCE9431645EC}">
+                        <a14:shadowObscured xmlns:a14="http://schemas.microsoft.com/office/drawing/2010/main"/>
+                      </a:ext>
+                    </a:extLst>
                   </pic:spPr>
                 </pic:pic>
               </a:graphicData>
@@ -482,18 +728,21 @@
           </wp:inline>
         </w:drawing>
       </w:r>
-    </w:p>
-    <w:p>
-      <w:pPr>
-        <w:pStyle w:val="ListParagraph"/>
-        <w:numPr>
-          <w:ilvl w:val="0"/>
-          <w:numId w:val="1"/>
-        </w:numPr>
-      </w:pPr>
-      <w:r>
-        <w:lastRenderedPageBreak/>
-        <w:t>Select the Cluster termination as per your convenience. I had selected 3 hours (my lucky number)</w:t>
+      <w:r>
+        <w:br/>
+      </w:r>
+    </w:p>
+    <w:p>
+      <w:pPr>
+        <w:pStyle w:val="ListParagraph"/>
+        <w:numPr>
+          <w:ilvl w:val="1"/>
+          <w:numId w:val="1"/>
+        </w:numPr>
+        <w:ind w:left="-360"/>
+      </w:pPr>
+      <w:r>
+        <w:t>Select the Cluster termination as per your convenience. I had selected 3 hours</w:t>
       </w:r>
       <w:r>
         <w:br/>
@@ -503,8 +752,8 @@
           <w:noProof/>
         </w:rPr>
         <w:drawing>
-          <wp:inline distT="0" distB="0" distL="0" distR="0" wp14:anchorId="0403737F" wp14:editId="26CB4766">
-            <wp:extent cx="5943600" cy="2331720"/>
+          <wp:inline distT="0" distB="0" distL="0" distR="0" wp14:anchorId="0403737F" wp14:editId="58EDD036">
+            <wp:extent cx="5210175" cy="2098643"/>
             <wp:effectExtent l="0" t="0" r="0" b="0"/>
             <wp:docPr id="1903934753" name="Picture 1" descr="A screenshot of a computer&#10;&#10;Description automatically generated"/>
             <wp:cNvGraphicFramePr>
@@ -517,20 +766,27 @@
                     <pic:cNvPr id="1903934753" name="Picture 1" descr="A screenshot of a computer&#10;&#10;Description automatically generated"/>
                     <pic:cNvPicPr/>
                   </pic:nvPicPr>
-                  <pic:blipFill>
-                    <a:blip r:embed="rId14"/>
-                    <a:stretch>
-                      <a:fillRect/>
-                    </a:stretch>
+                  <pic:blipFill rotWithShape="1">
+                    <a:blip r:embed="rId13"/>
+                    <a:srcRect r="2604"/>
+                    <a:stretch/>
                   </pic:blipFill>
-                  <pic:spPr>
+                  <pic:spPr bwMode="auto">
                     <a:xfrm>
                       <a:off x="0" y="0"/>
-                      <a:ext cx="5943600" cy="2331720"/>
+                      <a:ext cx="5222043" cy="2103423"/>
                     </a:xfrm>
                     <a:prstGeom prst="rect">
                       <a:avLst/>
                     </a:prstGeom>
+                    <a:ln>
+                      <a:noFill/>
+                    </a:ln>
+                    <a:extLst>
+                      <a:ext uri="{53640926-AAD7-44D8-BBD7-CCE9431645EC}">
+                        <a14:shadowObscured xmlns:a14="http://schemas.microsoft.com/office/drawing/2010/main"/>
+                      </a:ext>
+                    </a:extLst>
                   </pic:spPr>
                 </pic:pic>
               </a:graphicData>
@@ -543,13 +799,13 @@
       <w:pPr>
         <w:pStyle w:val="ListParagraph"/>
         <w:numPr>
-          <w:ilvl w:val="0"/>
-          <w:numId w:val="1"/>
-        </w:numPr>
-      </w:pPr>
-      <w:r>
-        <w:lastRenderedPageBreak/>
-        <w:t>Keep these as it is</w:t>
+          <w:ilvl w:val="1"/>
+          <w:numId w:val="1"/>
+        </w:numPr>
+        <w:ind w:left="-360"/>
+      </w:pPr>
+      <w:r>
+        <w:t xml:space="preserve">Keep rest as it is and scroll down to “Security configuration and “EC2 key pair”. Select the key that you have created in Step 1. </w:t>
       </w:r>
       <w:r>
         <w:br/>
@@ -559,64 +815,8 @@
           <w:noProof/>
         </w:rPr>
         <w:drawing>
-          <wp:inline distT="0" distB="0" distL="0" distR="0" wp14:anchorId="0D3F2AA5" wp14:editId="22B8EE13">
-            <wp:extent cx="5943600" cy="6541770"/>
-            <wp:effectExtent l="0" t="0" r="0" b="0"/>
-            <wp:docPr id="465824042" name="Picture 1" descr="A screenshot of a computer&#10;&#10;Description automatically generated"/>
-            <wp:cNvGraphicFramePr>
-              <a:graphicFrameLocks xmlns:a="http://schemas.openxmlformats.org/drawingml/2006/main" noChangeAspect="1"/>
-            </wp:cNvGraphicFramePr>
-            <a:graphic xmlns:a="http://schemas.openxmlformats.org/drawingml/2006/main">
-              <a:graphicData uri="http://schemas.openxmlformats.org/drawingml/2006/picture">
-                <pic:pic xmlns:pic="http://schemas.openxmlformats.org/drawingml/2006/picture">
-                  <pic:nvPicPr>
-                    <pic:cNvPr id="465824042" name="Picture 1" descr="A screenshot of a computer&#10;&#10;Description automatically generated"/>
-                    <pic:cNvPicPr/>
-                  </pic:nvPicPr>
-                  <pic:blipFill>
-                    <a:blip r:embed="rId15"/>
-                    <a:stretch>
-                      <a:fillRect/>
-                    </a:stretch>
-                  </pic:blipFill>
-                  <pic:spPr>
-                    <a:xfrm>
-                      <a:off x="0" y="0"/>
-                      <a:ext cx="5943600" cy="6541770"/>
-                    </a:xfrm>
-                    <a:prstGeom prst="rect">
-                      <a:avLst/>
-                    </a:prstGeom>
-                  </pic:spPr>
-                </pic:pic>
-              </a:graphicData>
-            </a:graphic>
-          </wp:inline>
-        </w:drawing>
-      </w:r>
-    </w:p>
-    <w:p>
-      <w:pPr>
-        <w:pStyle w:val="ListParagraph"/>
-        <w:numPr>
-          <w:ilvl w:val="0"/>
-          <w:numId w:val="1"/>
-        </w:numPr>
-      </w:pPr>
-      <w:r>
-        <w:lastRenderedPageBreak/>
-        <w:t>Now select the key that you have created earlier as shown below</w:t>
-      </w:r>
-      <w:r>
-        <w:br/>
-      </w:r>
-      <w:r>
-        <w:rPr>
-          <w:noProof/>
-        </w:rPr>
-        <w:drawing>
-          <wp:inline distT="0" distB="0" distL="0" distR="0" wp14:anchorId="6ACE6DA1" wp14:editId="5B39A112">
-            <wp:extent cx="5943600" cy="2520950"/>
+          <wp:inline distT="0" distB="0" distL="0" distR="0" wp14:anchorId="755B1E76" wp14:editId="40CD295A">
+            <wp:extent cx="4419600" cy="1874552"/>
             <wp:effectExtent l="0" t="0" r="0" b="0"/>
             <wp:docPr id="333045366" name="Picture 1" descr="A screenshot of a computer program&#10;&#10;Description automatically generated"/>
             <wp:cNvGraphicFramePr>
@@ -630,7 +830,7 @@
                     <pic:cNvPicPr/>
                   </pic:nvPicPr>
                   <pic:blipFill>
-                    <a:blip r:embed="rId16"/>
+                    <a:blip r:embed="rId14"/>
                     <a:stretch>
                       <a:fillRect/>
                     </a:stretch>
@@ -638,7 +838,7 @@
                   <pic:spPr>
                     <a:xfrm>
                       <a:off x="0" y="0"/>
-                      <a:ext cx="5943600" cy="2520950"/>
+                      <a:ext cx="4419991" cy="1874718"/>
                     </a:xfrm>
                     <a:prstGeom prst="rect">
                       <a:avLst/>
@@ -655,11 +855,13 @@
       <w:pPr>
         <w:pStyle w:val="ListParagraph"/>
         <w:numPr>
-          <w:ilvl w:val="0"/>
-          <w:numId w:val="1"/>
-        </w:numPr>
-      </w:pPr>
-      <w:r>
+          <w:ilvl w:val="1"/>
+          <w:numId w:val="1"/>
+        </w:numPr>
+        <w:ind w:left="-360"/>
+      </w:pPr>
+      <w:r>
+        <w:lastRenderedPageBreak/>
         <w:t xml:space="preserve">Select the </w:t>
       </w:r>
       <w:proofErr w:type="spellStart"/>
@@ -670,20 +872,17 @@
       <w:r>
         <w:t xml:space="preserve"> as the service role and EMR_EC2_DefaultRole as the instance profile and the rest as it is.</w:t>
       </w:r>
-    </w:p>
-    <w:p>
-      <w:pPr>
-        <w:pStyle w:val="ListParagraph"/>
-      </w:pPr>
+      <w:r>
+        <w:br/>
+      </w:r>
       <w:r>
         <w:rPr>
           <w:noProof/>
         </w:rPr>
-        <w:lastRenderedPageBreak/>
         <w:drawing>
-          <wp:inline distT="0" distB="0" distL="0" distR="0" wp14:anchorId="2BE996DD" wp14:editId="4E66F9F7">
-            <wp:extent cx="5943600" cy="5779770"/>
-            <wp:effectExtent l="0" t="0" r="0" b="0"/>
+          <wp:inline distT="0" distB="0" distL="0" distR="0" wp14:anchorId="31C2B42B" wp14:editId="15869098">
+            <wp:extent cx="4696698" cy="4567238"/>
+            <wp:effectExtent l="0" t="0" r="8890" b="5080"/>
             <wp:docPr id="367571615" name="Picture 1" descr="A screenshot of a computer&#10;&#10;Description automatically generated"/>
             <wp:cNvGraphicFramePr>
               <a:graphicFrameLocks xmlns:a="http://schemas.openxmlformats.org/drawingml/2006/main" noChangeAspect="1"/>
@@ -696,7 +895,7 @@
                     <pic:cNvPicPr/>
                   </pic:nvPicPr>
                   <pic:blipFill>
-                    <a:blip r:embed="rId17"/>
+                    <a:blip r:embed="rId15"/>
                     <a:stretch>
                       <a:fillRect/>
                     </a:stretch>
@@ -704,7 +903,7 @@
                   <pic:spPr>
                     <a:xfrm>
                       <a:off x="0" y="0"/>
-                      <a:ext cx="5943600" cy="5779770"/>
+                      <a:ext cx="4699925" cy="4570376"/>
                     </a:xfrm>
                     <a:prstGeom prst="rect">
                       <a:avLst/>
@@ -720,24 +919,14 @@
     <w:p>
       <w:pPr>
         <w:pStyle w:val="ListParagraph"/>
-      </w:pPr>
-    </w:p>
-    <w:p>
-      <w:pPr>
-        <w:pStyle w:val="ListParagraph"/>
-      </w:pPr>
-    </w:p>
-    <w:p>
-      <w:pPr>
-        <w:pStyle w:val="ListParagraph"/>
-        <w:numPr>
-          <w:ilvl w:val="0"/>
-          <w:numId w:val="1"/>
-        </w:numPr>
-      </w:pPr>
-      <w:r>
-        <w:lastRenderedPageBreak/>
-        <w:t>Verify the summary and create the cluster.</w:t>
+        <w:numPr>
+          <w:ilvl w:val="1"/>
+          <w:numId w:val="1"/>
+        </w:numPr>
+        <w:ind w:left="-360"/>
+      </w:pPr>
+      <w:r>
+        <w:t>Verify the summary and create the cluster</w:t>
       </w:r>
       <w:r>
         <w:br/>
@@ -747,9 +936,9 @@
           <w:noProof/>
         </w:rPr>
         <w:drawing>
-          <wp:inline distT="0" distB="0" distL="0" distR="0" wp14:anchorId="5FA6A19A" wp14:editId="169275CD">
-            <wp:extent cx="3703641" cy="5578323"/>
-            <wp:effectExtent l="0" t="0" r="0" b="3810"/>
+          <wp:inline distT="0" distB="0" distL="0" distR="0" wp14:anchorId="78DEDC83" wp14:editId="18BE7871">
+            <wp:extent cx="2548565" cy="538162"/>
+            <wp:effectExtent l="0" t="0" r="4445" b="0"/>
             <wp:docPr id="372882525" name="Picture 1" descr="A screenshot of a computer&#10;&#10;Description automatically generated"/>
             <wp:cNvGraphicFramePr>
               <a:graphicFrameLocks xmlns:a="http://schemas.openxmlformats.org/drawingml/2006/main" noChangeAspect="1"/>
@@ -761,20 +950,27 @@
                     <pic:cNvPr id="372882525" name="Picture 1" descr="A screenshot of a computer&#10;&#10;Description automatically generated"/>
                     <pic:cNvPicPr/>
                   </pic:nvPicPr>
-                  <pic:blipFill>
-                    <a:blip r:embed="rId18"/>
-                    <a:stretch>
-                      <a:fillRect/>
-                    </a:stretch>
+                  <pic:blipFill rotWithShape="1">
+                    <a:blip r:embed="rId16"/>
+                    <a:srcRect t="85980"/>
+                    <a:stretch/>
                   </pic:blipFill>
-                  <pic:spPr>
+                  <pic:spPr bwMode="auto">
                     <a:xfrm>
                       <a:off x="0" y="0"/>
-                      <a:ext cx="3703641" cy="5578323"/>
+                      <a:ext cx="2563733" cy="541365"/>
                     </a:xfrm>
                     <a:prstGeom prst="rect">
                       <a:avLst/>
                     </a:prstGeom>
+                    <a:ln>
+                      <a:noFill/>
+                    </a:ln>
+                    <a:extLst>
+                      <a:ext uri="{53640926-AAD7-44D8-BBD7-CCE9431645EC}">
+                        <a14:shadowObscured xmlns:a14="http://schemas.microsoft.com/office/drawing/2010/main"/>
+                      </a:ext>
+                    </a:extLst>
                   </pic:spPr>
                 </pic:pic>
               </a:graphicData>
@@ -783,6 +979,7 @@
         </w:drawing>
       </w:r>
     </w:p>
+    <w:p/>
     <w:p>
       <w:pPr>
         <w:pStyle w:val="ListParagraph"/>
@@ -790,10 +987,37 @@
           <w:ilvl w:val="0"/>
           <w:numId w:val="1"/>
         </w:numPr>
-      </w:pPr>
-      <w:r>
-        <w:lastRenderedPageBreak/>
-        <w:t>Go Amazon S3 and create an S3 bucket with a name as shown below</w:t>
+        <w:ind w:left="-540"/>
+        <w:rPr>
+          <w:b/>
+          <w:bCs/>
+        </w:rPr>
+      </w:pPr>
+      <w:r>
+        <w:rPr>
+          <w:b/>
+          <w:bCs/>
+        </w:rPr>
+        <w:t>Creating S3 Bucket:</w:t>
+      </w:r>
+    </w:p>
+    <w:p>
+      <w:pPr>
+        <w:pStyle w:val="ListParagraph"/>
+        <w:numPr>
+          <w:ilvl w:val="1"/>
+          <w:numId w:val="1"/>
+        </w:numPr>
+        <w:ind w:left="-360"/>
+      </w:pPr>
+      <w:r>
+        <w:t>Go Amazon S3</w:t>
+      </w:r>
+      <w:r>
+        <w:t xml:space="preserve"> &gt; Buckets</w:t>
+      </w:r>
+      <w:r>
+        <w:t xml:space="preserve"> and create an S3 bucket with a name as shown below</w:t>
       </w:r>
       <w:r>
         <w:br/>
@@ -803,9 +1027,9 @@
           <w:noProof/>
         </w:rPr>
         <w:drawing>
-          <wp:inline distT="0" distB="0" distL="0" distR="0" wp14:anchorId="6A5AB1E0" wp14:editId="2A00057D">
-            <wp:extent cx="5943600" cy="3658235"/>
-            <wp:effectExtent l="0" t="0" r="0" b="0"/>
+          <wp:inline distT="0" distB="0" distL="0" distR="0" wp14:anchorId="6A5AB1E0" wp14:editId="51B57EE3">
+            <wp:extent cx="3676449" cy="1428750"/>
+            <wp:effectExtent l="0" t="0" r="635" b="0"/>
             <wp:docPr id="1652415866" name="Picture 1" descr="A screenshot of a computer&#10;&#10;Description automatically generated"/>
             <wp:cNvGraphicFramePr>
               <a:graphicFrameLocks xmlns:a="http://schemas.openxmlformats.org/drawingml/2006/main" noChangeAspect="1"/>
@@ -817,20 +1041,27 @@
                     <pic:cNvPr id="1652415866" name="Picture 1" descr="A screenshot of a computer&#10;&#10;Description automatically generated"/>
                     <pic:cNvPicPr/>
                   </pic:nvPicPr>
-                  <pic:blipFill>
-                    <a:blip r:embed="rId19"/>
-                    <a:stretch>
-                      <a:fillRect/>
-                    </a:stretch>
+                  <pic:blipFill rotWithShape="1">
+                    <a:blip r:embed="rId17"/>
+                    <a:srcRect b="36860"/>
+                    <a:stretch/>
                   </pic:blipFill>
-                  <pic:spPr>
+                  <pic:spPr bwMode="auto">
                     <a:xfrm>
                       <a:off x="0" y="0"/>
-                      <a:ext cx="5943600" cy="3658235"/>
+                      <a:ext cx="3679424" cy="1429906"/>
                     </a:xfrm>
                     <a:prstGeom prst="rect">
                       <a:avLst/>
                     </a:prstGeom>
+                    <a:ln>
+                      <a:noFill/>
+                    </a:ln>
+                    <a:extLst>
+                      <a:ext uri="{53640926-AAD7-44D8-BBD7-CCE9431645EC}">
+                        <a14:shadowObscured xmlns:a14="http://schemas.microsoft.com/office/drawing/2010/main"/>
+                      </a:ext>
+                    </a:extLst>
                   </pic:spPr>
                 </pic:pic>
               </a:graphicData>
@@ -838,17 +1069,15 @@
           </wp:inline>
         </w:drawing>
       </w:r>
-      <w:r>
-        <w:br/>
-      </w:r>
-    </w:p>
-    <w:p>
-      <w:pPr>
-        <w:pStyle w:val="ListParagraph"/>
-        <w:numPr>
-          <w:ilvl w:val="0"/>
-          <w:numId w:val="1"/>
-        </w:numPr>
+    </w:p>
+    <w:p>
+      <w:pPr>
+        <w:pStyle w:val="ListParagraph"/>
+        <w:numPr>
+          <w:ilvl w:val="1"/>
+          <w:numId w:val="1"/>
+        </w:numPr>
+        <w:ind w:left="-360"/>
       </w:pPr>
       <w:r>
         <w:lastRenderedPageBreak/>
@@ -862,8 +1091,8 @@
           <w:noProof/>
         </w:rPr>
         <w:drawing>
-          <wp:inline distT="0" distB="0" distL="0" distR="0" wp14:anchorId="693F41DA" wp14:editId="4E920212">
-            <wp:extent cx="5943600" cy="4478020"/>
+          <wp:inline distT="0" distB="0" distL="0" distR="0" wp14:anchorId="693F41DA" wp14:editId="372111A5">
+            <wp:extent cx="3414283" cy="2009775"/>
             <wp:effectExtent l="0" t="0" r="0" b="0"/>
             <wp:docPr id="66427560" name="Picture 1" descr="A screenshot of a bucket&#10;&#10;Description automatically generated"/>
             <wp:cNvGraphicFramePr>
@@ -876,20 +1105,27 @@
                     <pic:cNvPr id="66427560" name="Picture 1" descr="A screenshot of a bucket&#10;&#10;Description automatically generated"/>
                     <pic:cNvPicPr/>
                   </pic:nvPicPr>
-                  <pic:blipFill>
-                    <a:blip r:embed="rId20"/>
-                    <a:stretch>
-                      <a:fillRect/>
-                    </a:stretch>
+                  <pic:blipFill rotWithShape="1">
+                    <a:blip r:embed="rId18"/>
+                    <a:srcRect b="21871"/>
+                    <a:stretch/>
                   </pic:blipFill>
-                  <pic:spPr>
+                  <pic:spPr bwMode="auto">
                     <a:xfrm>
                       <a:off x="0" y="0"/>
-                      <a:ext cx="5943600" cy="4478020"/>
+                      <a:ext cx="3434893" cy="2021907"/>
                     </a:xfrm>
                     <a:prstGeom prst="rect">
                       <a:avLst/>
                     </a:prstGeom>
+                    <a:ln>
+                      <a:noFill/>
+                    </a:ln>
+                    <a:extLst>
+                      <a:ext uri="{53640926-AAD7-44D8-BBD7-CCE9431645EC}">
+                        <a14:shadowObscured xmlns:a14="http://schemas.microsoft.com/office/drawing/2010/main"/>
+                      </a:ext>
+                    </a:extLst>
                   </pic:spPr>
                 </pic:pic>
               </a:graphicData>
@@ -904,11 +1140,10 @@
         <w:rPr>
           <w:noProof/>
         </w:rPr>
-        <w:lastRenderedPageBreak/>
         <w:drawing>
-          <wp:inline distT="0" distB="0" distL="0" distR="0" wp14:anchorId="23A50B42" wp14:editId="4806D599">
-            <wp:extent cx="5943600" cy="4225290"/>
-            <wp:effectExtent l="0" t="0" r="0" b="3810"/>
+          <wp:inline distT="0" distB="0" distL="0" distR="0" wp14:anchorId="23A50B42" wp14:editId="5DBCEA20">
+            <wp:extent cx="3406509" cy="704850"/>
+            <wp:effectExtent l="0" t="0" r="3810" b="0"/>
             <wp:docPr id="1738500173" name="Picture 1" descr="A screenshot of a computer&#10;&#10;Description automatically generated"/>
             <wp:cNvGraphicFramePr>
               <a:graphicFrameLocks xmlns:a="http://schemas.openxmlformats.org/drawingml/2006/main" noChangeAspect="1"/>
@@ -920,8 +1155,68 @@
                     <pic:cNvPr id="1738500173" name="Picture 1" descr="A screenshot of a computer&#10;&#10;Description automatically generated"/>
                     <pic:cNvPicPr/>
                   </pic:nvPicPr>
+                  <pic:blipFill rotWithShape="1">
+                    <a:blip r:embed="rId19"/>
+                    <a:srcRect t="70894"/>
+                    <a:stretch/>
+                  </pic:blipFill>
+                  <pic:spPr bwMode="auto">
+                    <a:xfrm>
+                      <a:off x="0" y="0"/>
+                      <a:ext cx="3432881" cy="710307"/>
+                    </a:xfrm>
+                    <a:prstGeom prst="rect">
+                      <a:avLst/>
+                    </a:prstGeom>
+                    <a:ln>
+                      <a:noFill/>
+                    </a:ln>
+                    <a:extLst>
+                      <a:ext uri="{53640926-AAD7-44D8-BBD7-CCE9431645EC}">
+                        <a14:shadowObscured xmlns:a14="http://schemas.microsoft.com/office/drawing/2010/main"/>
+                      </a:ext>
+                    </a:extLst>
+                  </pic:spPr>
+                </pic:pic>
+              </a:graphicData>
+            </a:graphic>
+          </wp:inline>
+        </w:drawing>
+      </w:r>
+    </w:p>
+    <w:p>
+      <w:pPr>
+        <w:pStyle w:val="ListParagraph"/>
+        <w:numPr>
+          <w:ilvl w:val="1"/>
+          <w:numId w:val="1"/>
+        </w:numPr>
+        <w:ind w:left="-360"/>
+      </w:pPr>
+      <w:r>
+        <w:t>Once created it should appear in the list of s3 buckets</w:t>
+      </w:r>
+      <w:r>
+        <w:br/>
+      </w:r>
+      <w:r>
+        <w:drawing>
+          <wp:inline distT="0" distB="0" distL="0" distR="0" wp14:anchorId="0A1F3228" wp14:editId="7816A537">
+            <wp:extent cx="2967038" cy="1313508"/>
+            <wp:effectExtent l="0" t="0" r="5080" b="1270"/>
+            <wp:docPr id="741819170" name="Picture 1" descr="A screenshot of a computer&#10;&#10;Description automatically generated"/>
+            <wp:cNvGraphicFramePr>
+              <a:graphicFrameLocks xmlns:a="http://schemas.openxmlformats.org/drawingml/2006/main" noChangeAspect="1"/>
+            </wp:cNvGraphicFramePr>
+            <a:graphic xmlns:a="http://schemas.openxmlformats.org/drawingml/2006/main">
+              <a:graphicData uri="http://schemas.openxmlformats.org/drawingml/2006/picture">
+                <pic:pic xmlns:pic="http://schemas.openxmlformats.org/drawingml/2006/picture">
+                  <pic:nvPicPr>
+                    <pic:cNvPr id="741819170" name="Picture 1" descr="A screenshot of a computer&#10;&#10;Description automatically generated"/>
+                    <pic:cNvPicPr/>
+                  </pic:nvPicPr>
                   <pic:blipFill>
-                    <a:blip r:embed="rId21"/>
+                    <a:blip r:embed="rId20"/>
                     <a:stretch>
                       <a:fillRect/>
                     </a:stretch>
@@ -929,7 +1224,7 @@
                   <pic:spPr>
                     <a:xfrm>
                       <a:off x="0" y="0"/>
-                      <a:ext cx="5943600" cy="4225290"/>
+                      <a:ext cx="2975606" cy="1317301"/>
                     </a:xfrm>
                     <a:prstGeom prst="rect">
                       <a:avLst/>
@@ -946,106 +1241,49 @@
       <w:pPr>
         <w:pStyle w:val="ListParagraph"/>
         <w:numPr>
-          <w:ilvl w:val="0"/>
-          <w:numId w:val="1"/>
-        </w:numPr>
-      </w:pPr>
-      <w:r>
-        <w:lastRenderedPageBreak/>
-        <w:t>Once created it should appear in the list of s3 buckets in the AWS Management Console</w:t>
-      </w:r>
-      <w:r>
-        <w:br/>
+          <w:ilvl w:val="1"/>
+          <w:numId w:val="1"/>
+        </w:numPr>
+        <w:ind w:left="-360"/>
+      </w:pPr>
+      <w:r>
+        <w:t>U</w:t>
+      </w:r>
+      <w:r>
+        <w:t xml:space="preserve">pload the </w:t>
+      </w:r>
+      <w:r>
+        <w:t>TrainingDataset</w:t>
+      </w:r>
+      <w:r>
+        <w:t>.csv and ValidationDataset.csv and the</w:t>
+      </w:r>
+      <w:r>
+        <w:t xml:space="preserve"> </w:t>
+      </w:r>
+      <w:r>
+        <w:t>src</w:t>
+      </w:r>
+      <w:r>
+        <w:t>/</w:t>
+      </w:r>
+      <w:r>
+        <w:t>wine_prediction_train</w:t>
+      </w:r>
+      <w:r>
+        <w:t>.py</w:t>
+      </w:r>
+      <w:r>
+        <w:t xml:space="preserve"> train and </w:t>
       </w:r>
       <w:r>
         <w:rPr>
           <w:noProof/>
         </w:rPr>
         <w:drawing>
-          <wp:inline distT="0" distB="0" distL="0" distR="0" wp14:anchorId="4EF0F9A7" wp14:editId="65B8428C">
-            <wp:extent cx="5943600" cy="4993640"/>
+          <wp:inline distT="0" distB="0" distL="0" distR="0" wp14:anchorId="13A8EF44" wp14:editId="650A5DD1">
+            <wp:extent cx="3295650" cy="3262552"/>
             <wp:effectExtent l="0" t="0" r="0" b="0"/>
-            <wp:docPr id="1304017600" name="Picture 1" descr="A screenshot of a computer&#10;&#10;Description automatically generated"/>
-            <wp:cNvGraphicFramePr>
-              <a:graphicFrameLocks xmlns:a="http://schemas.openxmlformats.org/drawingml/2006/main" noChangeAspect="1"/>
-            </wp:cNvGraphicFramePr>
-            <a:graphic xmlns:a="http://schemas.openxmlformats.org/drawingml/2006/main">
-              <a:graphicData uri="http://schemas.openxmlformats.org/drawingml/2006/picture">
-                <pic:pic xmlns:pic="http://schemas.openxmlformats.org/drawingml/2006/picture">
-                  <pic:nvPicPr>
-                    <pic:cNvPr id="1304017600" name="Picture 1" descr="A screenshot of a computer&#10;&#10;Description automatically generated"/>
-                    <pic:cNvPicPr/>
-                  </pic:nvPicPr>
-                  <pic:blipFill>
-                    <a:blip r:embed="rId22"/>
-                    <a:stretch>
-                      <a:fillRect/>
-                    </a:stretch>
-                  </pic:blipFill>
-                  <pic:spPr>
-                    <a:xfrm>
-                      <a:off x="0" y="0"/>
-                      <a:ext cx="5943600" cy="4993640"/>
-                    </a:xfrm>
-                    <a:prstGeom prst="rect">
-                      <a:avLst/>
-                    </a:prstGeom>
-                  </pic:spPr>
-                </pic:pic>
-              </a:graphicData>
-            </a:graphic>
-          </wp:inline>
-        </w:drawing>
-      </w:r>
-    </w:p>
-    <w:p>
-      <w:pPr>
-        <w:pStyle w:val="ListParagraph"/>
-        <w:numPr>
-          <w:ilvl w:val="0"/>
-          <w:numId w:val="1"/>
-        </w:numPr>
-      </w:pPr>
-      <w:r>
-        <w:t xml:space="preserve">Once created the bucket click on it and upload the </w:t>
-      </w:r>
-      <w:r>
-        <w:t>TrainingDataset</w:t>
-      </w:r>
-      <w:r>
-        <w:t xml:space="preserve">.csv and ValidationDataset.csv and the python scripts to train and create the </w:t>
-      </w:r>
-      <w:proofErr w:type="gramStart"/>
-      <w:r>
-        <w:t>model  and</w:t>
-      </w:r>
-      <w:proofErr w:type="gramEnd"/>
-      <w:r>
-        <w:t xml:space="preserve"> to run the created model in </w:t>
-      </w:r>
-      <w:proofErr w:type="spellStart"/>
-      <w:r>
-        <w:t>src</w:t>
-      </w:r>
-      <w:proofErr w:type="spellEnd"/>
-      <w:r>
-        <w:t xml:space="preserve"> as shown below</w:t>
-      </w:r>
-      <w:r>
-        <w:br/>
-      </w:r>
-      <w:r>
-        <w:br/>
-      </w:r>
-      <w:r>
-        <w:rPr>
-          <w:noProof/>
-        </w:rPr>
-        <w:lastRenderedPageBreak/>
-        <w:drawing>
-          <wp:inline distT="0" distB="0" distL="0" distR="0" wp14:anchorId="13A8EF44" wp14:editId="4B17DE48">
-            <wp:extent cx="5943600" cy="5883910"/>
-            <wp:effectExtent l="0" t="0" r="0" b="2540"/>
             <wp:docPr id="2011375057" name="Picture 1" descr="A screenshot of a computer&#10;&#10;Description automatically generated"/>
             <wp:cNvGraphicFramePr>
               <a:graphicFrameLocks xmlns:a="http://schemas.openxmlformats.org/drawingml/2006/main" noChangeAspect="1"/>
@@ -1058,7 +1296,7 @@
                     <pic:cNvPicPr/>
                   </pic:nvPicPr>
                   <pic:blipFill>
-                    <a:blip r:embed="rId23"/>
+                    <a:blip r:embed="rId21"/>
                     <a:stretch>
                       <a:fillRect/>
                     </a:stretch>
@@ -1066,7 +1304,7 @@
                   <pic:spPr>
                     <a:xfrm>
                       <a:off x="0" y="0"/>
-                      <a:ext cx="5943600" cy="5883910"/>
+                      <a:ext cx="3295650" cy="3262552"/>
                     </a:xfrm>
                     <a:prstGeom prst="rect">
                       <a:avLst/>
@@ -1078,6 +1316,90 @@
           </wp:inline>
         </w:drawing>
       </w:r>
+    </w:p>
+    <w:p>
+      <w:pPr>
+        <w:pStyle w:val="ListParagraph"/>
+        <w:numPr>
+          <w:ilvl w:val="1"/>
+          <w:numId w:val="1"/>
+        </w:numPr>
+        <w:ind w:left="-360"/>
+      </w:pPr>
+      <w:r>
+        <w:t>The folder “</w:t>
+      </w:r>
+      <w:proofErr w:type="spellStart"/>
+      <w:r>
+        <w:t>src</w:t>
+      </w:r>
+      <w:proofErr w:type="spellEnd"/>
+      <w:r>
+        <w:t>/” would have the code that trains and creates the model.</w:t>
+      </w:r>
+      <w:r>
+        <w:br/>
+      </w:r>
+      <w:r>
+        <w:br/>
+      </w:r>
+      <w:r>
+        <w:br/>
+      </w:r>
+    </w:p>
+    <w:p>
+      <w:pPr>
+        <w:pStyle w:val="ListParagraph"/>
+        <w:ind w:left="-360"/>
+      </w:pPr>
+    </w:p>
+    <w:p>
+      <w:pPr>
+        <w:pStyle w:val="ListParagraph"/>
+        <w:numPr>
+          <w:ilvl w:val="0"/>
+          <w:numId w:val="1"/>
+        </w:numPr>
+        <w:ind w:left="-630"/>
+        <w:rPr>
+          <w:b/>
+          <w:bCs/>
+        </w:rPr>
+      </w:pPr>
+      <w:r>
+        <w:rPr>
+          <w:b/>
+          <w:bCs/>
+        </w:rPr>
+        <w:t>Parallelly Training the Model in the EMR Cluster</w:t>
+      </w:r>
+    </w:p>
+    <w:p>
+      <w:pPr>
+        <w:pStyle w:val="ListParagraph"/>
+        <w:numPr>
+          <w:ilvl w:val="1"/>
+          <w:numId w:val="1"/>
+        </w:numPr>
+        <w:ind w:left="-360"/>
+      </w:pPr>
+      <w:r>
+        <w:t xml:space="preserve">Connect to the EMR EC2 Master node through putty using the </w:t>
+      </w:r>
+      <w:r>
+        <w:t>“</w:t>
+      </w:r>
+      <w:proofErr w:type="spellStart"/>
+      <w:r>
+        <w:t>winepred.ppk</w:t>
+      </w:r>
+      <w:proofErr w:type="spellEnd"/>
+      <w:r>
+        <w:t>”</w:t>
+      </w:r>
+      <w:r>
+        <w:t xml:space="preserve"> file from your local as shown below:</w:t>
+      </w:r>
       <w:r>
         <w:br/>
       </w:r>
@@ -1085,159 +1407,10 @@
         <w:rPr>
           <w:noProof/>
         </w:rPr>
-        <w:lastRenderedPageBreak/>
         <w:drawing>
-          <wp:inline distT="0" distB="0" distL="0" distR="0" wp14:anchorId="6EEC589B" wp14:editId="6D5E5EC9">
-            <wp:extent cx="5943600" cy="4371975"/>
-            <wp:effectExtent l="0" t="0" r="0" b="9525"/>
-            <wp:docPr id="1994796329" name="Picture 1" descr="A screenshot of a computer&#10;&#10;Description automatically generated"/>
-            <wp:cNvGraphicFramePr>
-              <a:graphicFrameLocks xmlns:a="http://schemas.openxmlformats.org/drawingml/2006/main" noChangeAspect="1"/>
-            </wp:cNvGraphicFramePr>
-            <a:graphic xmlns:a="http://schemas.openxmlformats.org/drawingml/2006/main">
-              <a:graphicData uri="http://schemas.openxmlformats.org/drawingml/2006/picture">
-                <pic:pic xmlns:pic="http://schemas.openxmlformats.org/drawingml/2006/picture">
-                  <pic:nvPicPr>
-                    <pic:cNvPr id="1994796329" name="Picture 1" descr="A screenshot of a computer&#10;&#10;Description automatically generated"/>
-                    <pic:cNvPicPr/>
-                  </pic:nvPicPr>
-                  <pic:blipFill>
-                    <a:blip r:embed="rId24"/>
-                    <a:stretch>
-                      <a:fillRect/>
-                    </a:stretch>
-                  </pic:blipFill>
-                  <pic:spPr>
-                    <a:xfrm>
-                      <a:off x="0" y="0"/>
-                      <a:ext cx="5943600" cy="4371975"/>
-                    </a:xfrm>
-                    <a:prstGeom prst="rect">
-                      <a:avLst/>
-                    </a:prstGeom>
-                  </pic:spPr>
-                </pic:pic>
-              </a:graphicData>
-            </a:graphic>
-          </wp:inline>
-        </w:drawing>
-      </w:r>
-    </w:p>
-    <w:p>
-      <w:pPr>
-        <w:pStyle w:val="ListParagraph"/>
-        <w:numPr>
-          <w:ilvl w:val="0"/>
-          <w:numId w:val="1"/>
-        </w:numPr>
-      </w:pPr>
-      <w:r>
-        <w:t>The folder “</w:t>
-      </w:r>
-      <w:proofErr w:type="spellStart"/>
-      <w:r>
-        <w:t>src</w:t>
-      </w:r>
-      <w:proofErr w:type="spellEnd"/>
-      <w:r>
-        <w:t>/” would have the code that trains and creates the model.</w:t>
-      </w:r>
-    </w:p>
-    <w:p>
-      <w:pPr>
-        <w:pStyle w:val="ListParagraph"/>
-        <w:numPr>
-          <w:ilvl w:val="0"/>
-          <w:numId w:val="1"/>
-        </w:numPr>
-      </w:pPr>
-      <w:r>
-        <w:lastRenderedPageBreak/>
-        <w:t xml:space="preserve">Now create a session with the EMR EC2 master node of the WinePredCluster1 using WinSCP. You need to use the </w:t>
-      </w:r>
-      <w:proofErr w:type="spellStart"/>
-      <w:r>
-        <w:t>winepred.ppk</w:t>
-      </w:r>
-      <w:proofErr w:type="spellEnd"/>
-      <w:r>
-        <w:t xml:space="preserve"> key that you have created in the beginning.</w:t>
-      </w:r>
-      <w:r>
-        <w:br/>
-      </w:r>
-      <w:r>
-        <w:rPr>
-          <w:noProof/>
-        </w:rPr>
-        <w:drawing>
-          <wp:inline distT="0" distB="0" distL="0" distR="0" wp14:anchorId="470A758B" wp14:editId="3F79A022">
-            <wp:extent cx="5943600" cy="3932555"/>
-            <wp:effectExtent l="0" t="0" r="0" b="0"/>
-            <wp:docPr id="2144617241" name="Picture 1" descr="A screenshot of a computer screen&#10;&#10;Description automatically generated"/>
-            <wp:cNvGraphicFramePr>
-              <a:graphicFrameLocks xmlns:a="http://schemas.openxmlformats.org/drawingml/2006/main" noChangeAspect="1"/>
-            </wp:cNvGraphicFramePr>
-            <a:graphic xmlns:a="http://schemas.openxmlformats.org/drawingml/2006/main">
-              <a:graphicData uri="http://schemas.openxmlformats.org/drawingml/2006/picture">
-                <pic:pic xmlns:pic="http://schemas.openxmlformats.org/drawingml/2006/picture">
-                  <pic:nvPicPr>
-                    <pic:cNvPr id="2144617241" name="Picture 1" descr="A screenshot of a computer screen&#10;&#10;Description automatically generated"/>
-                    <pic:cNvPicPr/>
-                  </pic:nvPicPr>
-                  <pic:blipFill>
-                    <a:blip r:embed="rId25"/>
-                    <a:stretch>
-                      <a:fillRect/>
-                    </a:stretch>
-                  </pic:blipFill>
-                  <pic:spPr>
-                    <a:xfrm>
-                      <a:off x="0" y="0"/>
-                      <a:ext cx="5943600" cy="3932555"/>
-                    </a:xfrm>
-                    <a:prstGeom prst="rect">
-                      <a:avLst/>
-                    </a:prstGeom>
-                  </pic:spPr>
-                </pic:pic>
-              </a:graphicData>
-            </a:graphic>
-          </wp:inline>
-        </w:drawing>
-      </w:r>
-    </w:p>
-    <w:p>
-      <w:pPr>
-        <w:pStyle w:val="ListParagraph"/>
-        <w:numPr>
-          <w:ilvl w:val="0"/>
-          <w:numId w:val="1"/>
-        </w:numPr>
-      </w:pPr>
-      <w:r>
-        <w:t xml:space="preserve">Connect to the EMR EC2 Master node through putty using the </w:t>
-      </w:r>
-      <w:proofErr w:type="spellStart"/>
-      <w:r>
-        <w:t>winepred.ppk</w:t>
-      </w:r>
-      <w:proofErr w:type="spellEnd"/>
-      <w:r>
-        <w:t xml:space="preserve"> file from your local as shown below:</w:t>
-      </w:r>
-      <w:r>
-        <w:br/>
-      </w:r>
-      <w:r>
-        <w:rPr>
-          <w:noProof/>
-        </w:rPr>
-        <w:lastRenderedPageBreak/>
-        <w:drawing>
-          <wp:inline distT="0" distB="0" distL="0" distR="0" wp14:anchorId="773E6F27" wp14:editId="313B1E7C">
-            <wp:extent cx="4557155" cy="4099915"/>
-            <wp:effectExtent l="0" t="0" r="0" b="0"/>
+          <wp:inline distT="0" distB="0" distL="0" distR="0" wp14:anchorId="773E6F27" wp14:editId="15237B15">
+            <wp:extent cx="2927380" cy="2633662"/>
+            <wp:effectExtent l="0" t="0" r="6350" b="0"/>
             <wp:docPr id="1225069815" name="Picture 1" descr="A computer screen shot of a computer&#10;&#10;Description automatically generated"/>
             <wp:cNvGraphicFramePr>
               <a:graphicFrameLocks xmlns:a="http://schemas.openxmlformats.org/drawingml/2006/main" noChangeAspect="1"/>
@@ -1250,7 +1423,7 @@
                     <pic:cNvPicPr/>
                   </pic:nvPicPr>
                   <pic:blipFill>
-                    <a:blip r:embed="rId26"/>
+                    <a:blip r:embed="rId22"/>
                     <a:stretch>
                       <a:fillRect/>
                     </a:stretch>
@@ -1258,7 +1431,7 @@
                   <pic:spPr>
                     <a:xfrm>
                       <a:off x="0" y="0"/>
-                      <a:ext cx="4557155" cy="4099915"/>
+                      <a:ext cx="2930086" cy="2636096"/>
                     </a:xfrm>
                     <a:prstGeom prst="rect">
                       <a:avLst/>
@@ -1271,16 +1444,19 @@
         </w:drawing>
       </w:r>
       <w:r>
-        <w:br/>
-      </w:r>
-      <w:r>
         <w:rPr>
           <w:noProof/>
         </w:rPr>
+        <w:t xml:space="preserve"> </w:t>
+      </w:r>
+      <w:r>
+        <w:rPr>
+          <w:noProof/>
+        </w:rPr>
         <w:drawing>
-          <wp:inline distT="0" distB="0" distL="0" distR="0" wp14:anchorId="2ED74139" wp14:editId="12EDEB85">
-            <wp:extent cx="4496190" cy="4054191"/>
-            <wp:effectExtent l="0" t="0" r="0" b="3810"/>
+          <wp:inline distT="0" distB="0" distL="0" distR="0" wp14:anchorId="78892D67" wp14:editId="4D60ED03">
+            <wp:extent cx="2878539" cy="2595563"/>
+            <wp:effectExtent l="0" t="0" r="0" b="0"/>
             <wp:docPr id="680309043" name="Picture 1" descr="A screenshot of a computer&#10;&#10;Description automatically generated"/>
             <wp:cNvGraphicFramePr>
               <a:graphicFrameLocks xmlns:a="http://schemas.openxmlformats.org/drawingml/2006/main" noChangeAspect="1"/>
@@ -1293,7 +1469,7 @@
                     <pic:cNvPicPr/>
                   </pic:nvPicPr>
                   <pic:blipFill>
-                    <a:blip r:embed="rId27"/>
+                    <a:blip r:embed="rId23"/>
                     <a:stretch>
                       <a:fillRect/>
                     </a:stretch>
@@ -1301,7 +1477,7 @@
                   <pic:spPr>
                     <a:xfrm>
                       <a:off x="0" y="0"/>
-                      <a:ext cx="4496190" cy="4054191"/>
+                      <a:ext cx="2882567" cy="2599195"/>
                     </a:xfrm>
                     <a:prstGeom prst="rect">
                       <a:avLst/>
@@ -1318,30 +1494,25 @@
       <w:pPr>
         <w:pStyle w:val="ListParagraph"/>
         <w:numPr>
-          <w:ilvl w:val="0"/>
-          <w:numId w:val="1"/>
-        </w:numPr>
-      </w:pPr>
-      <w:r>
-        <w:lastRenderedPageBreak/>
-        <w:t xml:space="preserve"> Use ec2-user as the login user</w:t>
-      </w:r>
-      <w:r>
-        <w:br/>
-      </w:r>
-    </w:p>
-    <w:p>
-      <w:pPr>
-        <w:pStyle w:val="ListParagraph"/>
-      </w:pPr>
+          <w:ilvl w:val="1"/>
+          <w:numId w:val="1"/>
+        </w:numPr>
+        <w:ind w:left="-360"/>
+      </w:pPr>
+      <w:r>
+        <w:t>Use ec2-user as the login user</w:t>
+      </w:r>
+      <w:r>
+        <w:br/>
+      </w:r>
       <w:r>
         <w:rPr>
           <w:noProof/>
         </w:rPr>
         <w:drawing>
-          <wp:inline distT="0" distB="0" distL="0" distR="0" wp14:anchorId="6E4151D4" wp14:editId="7DCB77FE">
-            <wp:extent cx="5943600" cy="3756660"/>
-            <wp:effectExtent l="0" t="0" r="0" b="0"/>
+          <wp:inline distT="0" distB="0" distL="0" distR="0" wp14:anchorId="6E4151D4" wp14:editId="7165D173">
+            <wp:extent cx="1478744" cy="752475"/>
+            <wp:effectExtent l="0" t="0" r="7620" b="0"/>
             <wp:docPr id="1962029894" name="Picture 1" descr="A screen shot of a computer&#10;&#10;Description automatically generated"/>
             <wp:cNvGraphicFramePr>
               <a:graphicFrameLocks xmlns:a="http://schemas.openxmlformats.org/drawingml/2006/main" noChangeAspect="1"/>
@@ -1353,20 +1524,27 @@
                     <pic:cNvPr id="1962029894" name="Picture 1" descr="A screen shot of a computer&#10;&#10;Description automatically generated"/>
                     <pic:cNvPicPr/>
                   </pic:nvPicPr>
-                  <pic:blipFill>
-                    <a:blip r:embed="rId28"/>
-                    <a:stretch>
-                      <a:fillRect/>
-                    </a:stretch>
+                  <pic:blipFill rotWithShape="1">
+                    <a:blip r:embed="rId24"/>
+                    <a:srcRect r="68349" b="74518"/>
+                    <a:stretch/>
                   </pic:blipFill>
-                  <pic:spPr>
+                  <pic:spPr bwMode="auto">
                     <a:xfrm>
                       <a:off x="0" y="0"/>
-                      <a:ext cx="5943600" cy="3756660"/>
+                      <a:ext cx="1480602" cy="753420"/>
                     </a:xfrm>
                     <a:prstGeom prst="rect">
                       <a:avLst/>
                     </a:prstGeom>
+                    <a:ln>
+                      <a:noFill/>
+                    </a:ln>
+                    <a:extLst>
+                      <a:ext uri="{53640926-AAD7-44D8-BBD7-CCE9431645EC}">
+                        <a14:shadowObscured xmlns:a14="http://schemas.microsoft.com/office/drawing/2010/main"/>
+                      </a:ext>
+                    </a:extLst>
                   </pic:spPr>
                 </pic:pic>
               </a:graphicData>
@@ -1379,12 +1557,12 @@
       <w:pPr>
         <w:pStyle w:val="ListParagraph"/>
         <w:numPr>
-          <w:ilvl w:val="0"/>
-          <w:numId w:val="1"/>
-        </w:numPr>
-      </w:pPr>
-      <w:r>
-        <w:lastRenderedPageBreak/>
+          <w:ilvl w:val="1"/>
+          <w:numId w:val="1"/>
+        </w:numPr>
+        <w:ind w:left="-360"/>
+      </w:pPr>
+      <w:r>
         <w:t>After successful you should see something like this</w:t>
       </w:r>
       <w:r>
@@ -1395,9 +1573,9 @@
           <w:noProof/>
         </w:rPr>
         <w:drawing>
-          <wp:inline distT="0" distB="0" distL="0" distR="0" wp14:anchorId="725BD7D5" wp14:editId="60AD44C5">
-            <wp:extent cx="5943600" cy="4666615"/>
-            <wp:effectExtent l="0" t="0" r="0" b="635"/>
+          <wp:inline distT="0" distB="0" distL="0" distR="0" wp14:anchorId="725BD7D5" wp14:editId="3421BC74">
+            <wp:extent cx="3529013" cy="2770803"/>
+            <wp:effectExtent l="0" t="0" r="0" b="0"/>
             <wp:docPr id="91729265" name="Picture 1" descr="A screenshot of a computer&#10;&#10;Description automatically generated"/>
             <wp:cNvGraphicFramePr>
               <a:graphicFrameLocks xmlns:a="http://schemas.openxmlformats.org/drawingml/2006/main" noChangeAspect="1"/>
@@ -1410,7 +1588,7 @@
                     <pic:cNvPicPr/>
                   </pic:nvPicPr>
                   <pic:blipFill>
-                    <a:blip r:embed="rId29"/>
+                    <a:blip r:embed="rId25"/>
                     <a:stretch>
                       <a:fillRect/>
                     </a:stretch>
@@ -1418,7 +1596,7 @@
                   <pic:spPr>
                     <a:xfrm>
                       <a:off x="0" y="0"/>
-                      <a:ext cx="5943600" cy="4666615"/>
+                      <a:ext cx="3531437" cy="2772706"/>
                     </a:xfrm>
                     <a:prstGeom prst="rect">
                       <a:avLst/>
@@ -1435,9 +1613,10 @@
       <w:pPr>
         <w:pStyle w:val="ListParagraph"/>
         <w:numPr>
-          <w:ilvl w:val="0"/>
-          <w:numId w:val="1"/>
-        </w:numPr>
+          <w:ilvl w:val="1"/>
+          <w:numId w:val="1"/>
+        </w:numPr>
+        <w:ind w:left="-360"/>
       </w:pPr>
       <w:r>
         <w:lastRenderedPageBreak/>
@@ -1449,7 +1628,21 @@
       </w:r>
       <w:proofErr w:type="spellEnd"/>
       <w:r>
-        <w:t xml:space="preserve"> spark-submit s3://sk3374-winepred/src/wine_prediction_train.py to start and train the model</w:t>
+        <w:t xml:space="preserve"> spark-submit s3://sk3374-winepred/</w:t>
+      </w:r>
+      <w:proofErr w:type="spellStart"/>
+      <w:r>
+        <w:t>src</w:t>
+      </w:r>
+      <w:proofErr w:type="spellEnd"/>
+      <w:r>
+        <w:t>/wine_prediction_train.py</w:t>
+      </w:r>
+      <w:r>
+        <w:t>”</w:t>
+      </w:r>
+      <w:r>
+        <w:t xml:space="preserve"> to start and train the model</w:t>
       </w:r>
       <w:r>
         <w:br/>
@@ -1459,9 +1652,9 @@
           <w:noProof/>
         </w:rPr>
         <w:drawing>
-          <wp:inline distT="0" distB="0" distL="0" distR="0" wp14:anchorId="5605B799" wp14:editId="15B2E621">
-            <wp:extent cx="5943600" cy="3861435"/>
-            <wp:effectExtent l="0" t="0" r="0" b="5715"/>
+          <wp:inline distT="0" distB="0" distL="0" distR="0" wp14:anchorId="5605B799" wp14:editId="292F7194">
+            <wp:extent cx="4466743" cy="1092200"/>
+            <wp:effectExtent l="0" t="0" r="0" b="0"/>
             <wp:docPr id="388115083" name="Picture 1" descr="A screen shot of a computer&#10;&#10;Description automatically generated"/>
             <wp:cNvGraphicFramePr>
               <a:graphicFrameLocks xmlns:a="http://schemas.openxmlformats.org/drawingml/2006/main" noChangeAspect="1"/>
@@ -1473,20 +1666,27 @@
                     <pic:cNvPr id="388115083" name="Picture 1" descr="A screen shot of a computer&#10;&#10;Description automatically generated"/>
                     <pic:cNvPicPr/>
                   </pic:nvPicPr>
-                  <pic:blipFill>
-                    <a:blip r:embed="rId30"/>
-                    <a:stretch>
-                      <a:fillRect/>
-                    </a:stretch>
+                  <pic:blipFill rotWithShape="1">
+                    <a:blip r:embed="rId26"/>
+                    <a:srcRect t="62363"/>
+                    <a:stretch/>
                   </pic:blipFill>
-                  <pic:spPr>
+                  <pic:spPr bwMode="auto">
                     <a:xfrm>
                       <a:off x="0" y="0"/>
-                      <a:ext cx="5943600" cy="3861435"/>
+                      <a:ext cx="4470783" cy="1093188"/>
                     </a:xfrm>
                     <a:prstGeom prst="rect">
                       <a:avLst/>
                     </a:prstGeom>
+                    <a:ln>
+                      <a:noFill/>
+                    </a:ln>
+                    <a:extLst>
+                      <a:ext uri="{53640926-AAD7-44D8-BBD7-CCE9431645EC}">
+                        <a14:shadowObscured xmlns:a14="http://schemas.microsoft.com/office/drawing/2010/main"/>
+                      </a:ext>
+                    </a:extLst>
                   </pic:spPr>
                 </pic:pic>
               </a:graphicData>
@@ -1499,9 +1699,10 @@
       <w:pPr>
         <w:pStyle w:val="ListParagraph"/>
         <w:numPr>
-          <w:ilvl w:val="0"/>
-          <w:numId w:val="1"/>
-        </w:numPr>
+          <w:ilvl w:val="1"/>
+          <w:numId w:val="1"/>
+        </w:numPr>
+        <w:ind w:left="-360"/>
       </w:pPr>
       <w:r>
         <w:t xml:space="preserve">You will see something like this </w:t>
@@ -1545,7 +1746,7 @@
                     <pic:cNvPicPr/>
                   </pic:nvPicPr>
                   <pic:blipFill>
-                    <a:blip r:embed="rId31"/>
+                    <a:blip r:embed="rId27"/>
                     <a:stretch>
                       <a:fillRect/>
                     </a:stretch>
@@ -1588,7 +1789,7 @@
                     <pic:cNvPicPr/>
                   </pic:nvPicPr>
                   <pic:blipFill>
-                    <a:blip r:embed="rId32"/>
+                    <a:blip r:embed="rId28"/>
                     <a:stretch>
                       <a:fillRect/>
                     </a:stretch>
@@ -1613,15 +1814,40 @@
       <w:pPr>
         <w:pStyle w:val="ListParagraph"/>
         <w:numPr>
-          <w:ilvl w:val="0"/>
-          <w:numId w:val="1"/>
-        </w:numPr>
-      </w:pPr>
-      <w:r>
-        <w:t>Once the code completed executed it should create a model and store in in the AWS S3 as per our login in the code:</w:t>
-      </w:r>
-      <w:r>
-        <w:br/>
+          <w:ilvl w:val="1"/>
+          <w:numId w:val="1"/>
+        </w:numPr>
+        <w:ind w:left="-360"/>
+      </w:pPr>
+      <w:r>
+        <w:t xml:space="preserve">Once the code completed executed it should create a model and store in in the AWS S3 </w:t>
+      </w:r>
+      <w:r>
+        <w:t xml:space="preserve">Bucket that </w:t>
+      </w:r>
+      <w:r>
+        <w:t xml:space="preserve">you </w:t>
+      </w:r>
+      <w:r>
+        <w:t>had created “</w:t>
+      </w:r>
+      <w:r>
+        <w:t>s3://</w:t>
+      </w:r>
+      <w:r>
+        <w:t xml:space="preserve">sk3374-winepred” </w:t>
+      </w:r>
+      <w:r>
+        <w:t xml:space="preserve">earlier </w:t>
+      </w:r>
+      <w:r>
+        <w:t xml:space="preserve">as per </w:t>
+      </w:r>
+      <w:r>
+        <w:t>the</w:t>
+      </w:r>
+      <w:r>
+        <w:t xml:space="preserve"> login in the code:</w:t>
       </w:r>
       <w:r>
         <w:br/>
@@ -1631,9 +1857,9 @@
           <w:noProof/>
         </w:rPr>
         <w:drawing>
-          <wp:inline distT="0" distB="0" distL="0" distR="0" wp14:anchorId="43C34B2B" wp14:editId="165C2A7A">
-            <wp:extent cx="5943600" cy="850583"/>
-            <wp:effectExtent l="0" t="0" r="0" b="6985"/>
+          <wp:inline distT="0" distB="0" distL="0" distR="0" wp14:anchorId="43C34B2B" wp14:editId="64C5FA4C">
+            <wp:extent cx="3538538" cy="506397"/>
+            <wp:effectExtent l="0" t="0" r="5080" b="8255"/>
             <wp:docPr id="1138688477" name="Picture 1" descr="A computer screen with text and red line&#10;&#10;Description automatically generated"/>
             <wp:cNvGraphicFramePr>
               <a:graphicFrameLocks xmlns:a="http://schemas.openxmlformats.org/drawingml/2006/main" noChangeAspect="1"/>
@@ -1646,14 +1872,14 @@
                     <pic:cNvPicPr/>
                   </pic:nvPicPr>
                   <pic:blipFill rotWithShape="1">
-                    <a:blip r:embed="rId33"/>
+                    <a:blip r:embed="rId29"/>
                     <a:srcRect t="50880"/>
                     <a:stretch/>
                   </pic:blipFill>
                   <pic:spPr bwMode="auto">
                     <a:xfrm>
                       <a:off x="0" y="0"/>
-                      <a:ext cx="5943600" cy="850583"/>
+                      <a:ext cx="3607023" cy="516198"/>
                     </a:xfrm>
                     <a:prstGeom prst="rect">
                       <a:avLst/>
@@ -1674,11 +1900,6 @@
         </w:drawing>
       </w:r>
       <w:r>
-        <w:br/>
-      </w:r>
-      <w:r>
-        <w:lastRenderedPageBreak/>
-        <w:br/>
         <w:t xml:space="preserve"> </w:t>
       </w:r>
       <w:r>
@@ -1686,9 +1907,9 @@
           <w:noProof/>
         </w:rPr>
         <w:drawing>
-          <wp:inline distT="0" distB="0" distL="0" distR="0" wp14:anchorId="6C7F7D00" wp14:editId="71EB4F20">
-            <wp:extent cx="4701947" cy="579170"/>
-            <wp:effectExtent l="0" t="0" r="3810" b="0"/>
+          <wp:inline distT="0" distB="0" distL="0" distR="0" wp14:anchorId="6C7F7D00" wp14:editId="498264E0">
+            <wp:extent cx="3518424" cy="433388"/>
+            <wp:effectExtent l="0" t="0" r="6350" b="5080"/>
             <wp:docPr id="175174654" name="Picture 1"/>
             <wp:cNvGraphicFramePr>
               <a:graphicFrameLocks xmlns:a="http://schemas.openxmlformats.org/drawingml/2006/main" noChangeAspect="1"/>
@@ -1701,7 +1922,7 @@
                     <pic:cNvPicPr/>
                   </pic:nvPicPr>
                   <pic:blipFill>
-                    <a:blip r:embed="rId34"/>
+                    <a:blip r:embed="rId30"/>
                     <a:stretch>
                       <a:fillRect/>
                     </a:stretch>
@@ -1709,7 +1930,7 @@
                   <pic:spPr>
                     <a:xfrm>
                       <a:off x="0" y="0"/>
-                      <a:ext cx="4701947" cy="579170"/>
+                      <a:ext cx="3541944" cy="436285"/>
                     </a:xfrm>
                     <a:prstGeom prst="rect">
                       <a:avLst/>
@@ -1725,12 +1946,23 @@
     <w:p>
       <w:pPr>
         <w:pStyle w:val="ListParagraph"/>
-      </w:pPr>
-      <w:r>
-        <w:t>From the s3 bucket:</w:t>
-      </w:r>
-      <w:r>
-        <w:t xml:space="preserve"> As shown below the model would be created in the s3 bucket in the folder </w:t>
+        <w:numPr>
+          <w:ilvl w:val="1"/>
+          <w:numId w:val="1"/>
+        </w:numPr>
+        <w:ind w:left="-360"/>
+      </w:pPr>
+      <w:r>
+        <w:t>As shown below</w:t>
+      </w:r>
+      <w:r>
+        <w:t xml:space="preserve">, </w:t>
+      </w:r>
+      <w:r>
+        <w:t xml:space="preserve">the model would be created in the s3 bucket in the folder </w:t>
+      </w:r>
+      <w:r>
+        <w:t>“</w:t>
       </w:r>
       <w:proofErr w:type="spellStart"/>
       <w:proofErr w:type="gramStart"/>
@@ -1743,6 +1975,9 @@
         <w:t>/</w:t>
       </w:r>
       <w:r>
+        <w:t>”</w:t>
+      </w:r>
+      <w:r>
         <w:br/>
       </w:r>
       <w:r>
@@ -1750,9 +1985,9 @@
           <w:noProof/>
         </w:rPr>
         <w:drawing>
-          <wp:inline distT="0" distB="0" distL="0" distR="0" wp14:anchorId="5F2C0A6D" wp14:editId="5E85A584">
-            <wp:extent cx="5943600" cy="3369310"/>
-            <wp:effectExtent l="0" t="0" r="0" b="2540"/>
+          <wp:inline distT="0" distB="0" distL="0" distR="0" wp14:anchorId="5F2C0A6D" wp14:editId="7A48EFD6">
+            <wp:extent cx="4871804" cy="2619375"/>
+            <wp:effectExtent l="0" t="0" r="5080" b="0"/>
             <wp:docPr id="391877089" name="Picture 1" descr="A screenshot of a computer&#10;&#10;Description automatically generated"/>
             <wp:cNvGraphicFramePr>
               <a:graphicFrameLocks xmlns:a="http://schemas.openxmlformats.org/drawingml/2006/main" noChangeAspect="1"/>
@@ -1764,20 +1999,27 @@
                     <pic:cNvPr id="391877089" name="Picture 1" descr="A screenshot of a computer&#10;&#10;Description automatically generated"/>
                     <pic:cNvPicPr/>
                   </pic:nvPicPr>
-                  <pic:blipFill>
-                    <a:blip r:embed="rId35"/>
-                    <a:stretch>
-                      <a:fillRect/>
-                    </a:stretch>
+                  <pic:blipFill rotWithShape="1">
+                    <a:blip r:embed="rId31"/>
+                    <a:srcRect b="5154"/>
+                    <a:stretch/>
                   </pic:blipFill>
-                  <pic:spPr>
+                  <pic:spPr bwMode="auto">
                     <a:xfrm>
                       <a:off x="0" y="0"/>
-                      <a:ext cx="5943600" cy="3369310"/>
+                      <a:ext cx="4875417" cy="2621318"/>
                     </a:xfrm>
                     <a:prstGeom prst="rect">
                       <a:avLst/>
                     </a:prstGeom>
+                    <a:ln>
+                      <a:noFill/>
+                    </a:ln>
+                    <a:extLst>
+                      <a:ext uri="{53640926-AAD7-44D8-BBD7-CCE9431645EC}">
+                        <a14:shadowObscured xmlns:a14="http://schemas.microsoft.com/office/drawing/2010/main"/>
+                      </a:ext>
+                    </a:extLst>
                   </pic:spPr>
                 </pic:pic>
               </a:graphicData>
@@ -1785,10 +2027,17 @@
           </wp:inline>
         </w:drawing>
       </w:r>
-    </w:p>
-    <w:p>
-      <w:pPr>
-        <w:pStyle w:val="ListParagraph"/>
+      <w:r>
+        <w:br/>
+      </w:r>
+      <w:r>
+        <w:br/>
+      </w:r>
+    </w:p>
+    <w:p>
+      <w:pPr>
+        <w:pStyle w:val="ListParagraph"/>
+        <w:ind w:left="-900"/>
       </w:pPr>
     </w:p>
     <w:p>
@@ -1798,6 +2047,29 @@
           <w:ilvl w:val="0"/>
           <w:numId w:val="1"/>
         </w:numPr>
+        <w:ind w:left="-630"/>
+        <w:rPr>
+          <w:b/>
+          <w:bCs/>
+        </w:rPr>
+      </w:pPr>
+      <w:r>
+        <w:rPr>
+          <w:b/>
+          <w:bCs/>
+        </w:rPr>
+        <w:lastRenderedPageBreak/>
+        <w:t>Testing the Trained Model on EC2 Instance and Locally</w:t>
+      </w:r>
+    </w:p>
+    <w:p>
+      <w:pPr>
+        <w:pStyle w:val="ListParagraph"/>
+        <w:numPr>
+          <w:ilvl w:val="1"/>
+          <w:numId w:val="1"/>
+        </w:numPr>
+        <w:ind w:left="-360"/>
       </w:pPr>
       <w:r>
         <w:t xml:space="preserve">Now </w:t>
@@ -1808,7 +2080,13 @@
       </w:r>
       <w:proofErr w:type="gramEnd"/>
       <w:r>
-        <w:t xml:space="preserve"> get the model from your s3 bucket to your EC2 master node using the below command</w:t>
+        <w:t xml:space="preserve"> get the model from your s3 bucket to your EC2 </w:t>
+      </w:r>
+      <w:r>
+        <w:t xml:space="preserve">instance </w:t>
+      </w:r>
+      <w:r>
+        <w:t>node using the below command</w:t>
       </w:r>
       <w:r>
         <w:br/>
@@ -1856,7 +2134,7 @@
                     <pic:cNvPicPr/>
                   </pic:nvPicPr>
                   <pic:blipFill>
-                    <a:blip r:embed="rId36"/>
+                    <a:blip r:embed="rId32"/>
                     <a:stretch>
                       <a:fillRect/>
                     </a:stretch>
@@ -1888,9 +2166,9 @@
           <w:noProof/>
         </w:rPr>
         <w:drawing>
-          <wp:inline distT="0" distB="0" distL="0" distR="0" wp14:anchorId="65A6D95A" wp14:editId="4CED30B4">
-            <wp:extent cx="4846740" cy="1005927"/>
-            <wp:effectExtent l="0" t="0" r="0" b="3810"/>
+          <wp:inline distT="0" distB="0" distL="0" distR="0" wp14:anchorId="65A6D95A" wp14:editId="0D15344C">
+            <wp:extent cx="3842789" cy="797560"/>
+            <wp:effectExtent l="0" t="0" r="5715" b="2540"/>
             <wp:docPr id="116560478" name="Picture 1" descr="A screen shot of a computer program&#10;&#10;Description automatically generated"/>
             <wp:cNvGraphicFramePr>
               <a:graphicFrameLocks xmlns:a="http://schemas.openxmlformats.org/drawingml/2006/main" noChangeAspect="1"/>
@@ -1903,7 +2181,7 @@
                     <pic:cNvPicPr/>
                   </pic:nvPicPr>
                   <pic:blipFill>
-                    <a:blip r:embed="rId37"/>
+                    <a:blip r:embed="rId33"/>
                     <a:stretch>
                       <a:fillRect/>
                     </a:stretch>
@@ -1911,7 +2189,7 @@
                   <pic:spPr>
                     <a:xfrm>
                       <a:off x="0" y="0"/>
-                      <a:ext cx="4846740" cy="1005927"/>
+                      <a:ext cx="3849856" cy="799027"/>
                     </a:xfrm>
                     <a:prstGeom prst="rect">
                       <a:avLst/>
@@ -1928,16 +2206,31 @@
       <w:pPr>
         <w:pStyle w:val="ListParagraph"/>
         <w:numPr>
-          <w:ilvl w:val="0"/>
-          <w:numId w:val="1"/>
-        </w:numPr>
-      </w:pPr>
-      <w:r>
-        <w:t xml:space="preserve">Now using WinSCP connect to the master EC2 instance to the script that tests that prediction model and use a sample testdata.csv created using the previous training data or the validation </w:t>
-      </w:r>
-      <w:r>
-        <w:lastRenderedPageBreak/>
-        <w:t>data just to test the model</w:t>
+          <w:ilvl w:val="1"/>
+          <w:numId w:val="1"/>
+        </w:numPr>
+        <w:ind w:left="-360"/>
+      </w:pPr>
+      <w:r>
+        <w:t>Now using WinSCP connect to the EC2 instance</w:t>
+      </w:r>
+      <w:r>
+        <w:t>s</w:t>
+      </w:r>
+      <w:r>
+        <w:t xml:space="preserve"> </w:t>
+      </w:r>
+      <w:r>
+        <w:t xml:space="preserve">to test the trained </w:t>
+      </w:r>
+      <w:r>
+        <w:t xml:space="preserve">model </w:t>
+      </w:r>
+      <w:r>
+        <w:t xml:space="preserve">using a script. Create a </w:t>
+      </w:r>
+      <w:r>
+        <w:t>testdata.csv using the previous training data or the validation data just to test the model</w:t>
       </w:r>
       <w:r>
         <w:br/>
@@ -1947,9 +2240,9 @@
           <w:noProof/>
         </w:rPr>
         <w:drawing>
-          <wp:inline distT="0" distB="0" distL="0" distR="0" wp14:anchorId="42048C8D" wp14:editId="340D041D">
-            <wp:extent cx="5943600" cy="3932555"/>
-            <wp:effectExtent l="0" t="0" r="0" b="0"/>
+          <wp:inline distT="0" distB="0" distL="0" distR="0" wp14:anchorId="42048C8D" wp14:editId="074A791F">
+            <wp:extent cx="4128216" cy="2545080"/>
+            <wp:effectExtent l="0" t="0" r="5715" b="7620"/>
             <wp:docPr id="1572796137" name="Picture 1572796137" descr="A screenshot of a computer screen&#10;&#10;Description automatically generated"/>
             <wp:cNvGraphicFramePr>
               <a:graphicFrameLocks xmlns:a="http://schemas.openxmlformats.org/drawingml/2006/main" noChangeAspect="1"/>
@@ -1961,20 +2254,27 @@
                     <pic:cNvPr id="2144617241" name="Picture 1" descr="A screenshot of a computer screen&#10;&#10;Description automatically generated"/>
                     <pic:cNvPicPr/>
                   </pic:nvPicPr>
-                  <pic:blipFill>
-                    <a:blip r:embed="rId25"/>
-                    <a:stretch>
-                      <a:fillRect/>
-                    </a:stretch>
+                  <pic:blipFill rotWithShape="1">
+                    <a:blip r:embed="rId34"/>
+                    <a:srcRect t="20281" r="14445"/>
+                    <a:stretch/>
                   </pic:blipFill>
-                  <pic:spPr>
+                  <pic:spPr bwMode="auto">
                     <a:xfrm>
                       <a:off x="0" y="0"/>
-                      <a:ext cx="5943600" cy="3932555"/>
+                      <a:ext cx="4129749" cy="2546025"/>
                     </a:xfrm>
                     <a:prstGeom prst="rect">
                       <a:avLst/>
                     </a:prstGeom>
+                    <a:ln>
+                      <a:noFill/>
+                    </a:ln>
+                    <a:extLst>
+                      <a:ext uri="{53640926-AAD7-44D8-BBD7-CCE9431645EC}">
+                        <a14:shadowObscured xmlns:a14="http://schemas.microsoft.com/office/drawing/2010/main"/>
+                      </a:ext>
+                    </a:extLst>
                   </pic:spPr>
                 </pic:pic>
               </a:graphicData>
@@ -1987,9 +2287,10 @@
       <w:pPr>
         <w:pStyle w:val="ListParagraph"/>
         <w:numPr>
-          <w:ilvl w:val="0"/>
-          <w:numId w:val="1"/>
-        </w:numPr>
+          <w:ilvl w:val="1"/>
+          <w:numId w:val="1"/>
+        </w:numPr>
+        <w:ind w:left="-360"/>
       </w:pPr>
       <w:r>
         <w:t xml:space="preserve">Now download the </w:t>
@@ -2012,9 +2313,9 @@
           <w:noProof/>
         </w:rPr>
         <w:drawing>
-          <wp:inline distT="0" distB="0" distL="0" distR="0" wp14:anchorId="388BA8CD" wp14:editId="11280739">
-            <wp:extent cx="5943600" cy="3388360"/>
-            <wp:effectExtent l="0" t="0" r="0" b="2540"/>
+          <wp:inline distT="0" distB="0" distL="0" distR="0" wp14:anchorId="388BA8CD" wp14:editId="3D6A49BF">
+            <wp:extent cx="4712739" cy="2296160"/>
+            <wp:effectExtent l="0" t="0" r="0" b="8890"/>
             <wp:docPr id="675850051" name="Picture 1" descr="A screenshot of a computer&#10;&#10;Description automatically generated"/>
             <wp:cNvGraphicFramePr>
               <a:graphicFrameLocks xmlns:a="http://schemas.openxmlformats.org/drawingml/2006/main" noChangeAspect="1"/>
@@ -2026,20 +2327,27 @@
                     <pic:cNvPr id="675850051" name="Picture 1" descr="A screenshot of a computer&#10;&#10;Description automatically generated"/>
                     <pic:cNvPicPr/>
                   </pic:nvPicPr>
-                  <pic:blipFill>
-                    <a:blip r:embed="rId38"/>
-                    <a:stretch>
-                      <a:fillRect/>
-                    </a:stretch>
+                  <pic:blipFill rotWithShape="1">
+                    <a:blip r:embed="rId35"/>
+                    <a:srcRect b="14535"/>
+                    <a:stretch/>
                   </pic:blipFill>
-                  <pic:spPr>
+                  <pic:spPr bwMode="auto">
                     <a:xfrm>
                       <a:off x="0" y="0"/>
-                      <a:ext cx="5943600" cy="3388360"/>
+                      <a:ext cx="4712739" cy="2296160"/>
                     </a:xfrm>
                     <a:prstGeom prst="rect">
                       <a:avLst/>
                     </a:prstGeom>
+                    <a:ln>
+                      <a:noFill/>
+                    </a:ln>
+                    <a:extLst>
+                      <a:ext uri="{53640926-AAD7-44D8-BBD7-CCE9431645EC}">
+                        <a14:shadowObscured xmlns:a14="http://schemas.microsoft.com/office/drawing/2010/main"/>
+                      </a:ext>
+                    </a:extLst>
                   </pic:spPr>
                 </pic:pic>
               </a:graphicData>
@@ -2052,9 +2360,10 @@
       <w:pPr>
         <w:pStyle w:val="ListParagraph"/>
         <w:numPr>
-          <w:ilvl w:val="0"/>
-          <w:numId w:val="1"/>
-        </w:numPr>
+          <w:ilvl w:val="1"/>
+          <w:numId w:val="1"/>
+        </w:numPr>
+        <w:ind w:left="-360"/>
       </w:pPr>
       <w:r>
         <w:lastRenderedPageBreak/>
@@ -2068,9 +2377,9 @@
           <w:noProof/>
         </w:rPr>
         <w:drawing>
-          <wp:inline distT="0" distB="0" distL="0" distR="0" wp14:anchorId="2A26895E" wp14:editId="4883F081">
-            <wp:extent cx="5943600" cy="757555"/>
-            <wp:effectExtent l="0" t="0" r="0" b="4445"/>
+          <wp:inline distT="0" distB="0" distL="0" distR="0" wp14:anchorId="2A26895E" wp14:editId="4F5C43E0">
+            <wp:extent cx="3256280" cy="757555"/>
+            <wp:effectExtent l="0" t="0" r="1270" b="4445"/>
             <wp:docPr id="1424272056" name="Picture 1" descr="A black screen with a white background&#10;&#10;Description automatically generated"/>
             <wp:cNvGraphicFramePr>
               <a:graphicFrameLocks xmlns:a="http://schemas.openxmlformats.org/drawingml/2006/main" noChangeAspect="1"/>
@@ -2082,20 +2391,27 @@
                     <pic:cNvPr id="1424272056" name="Picture 1" descr="A black screen with a white background&#10;&#10;Description automatically generated"/>
                     <pic:cNvPicPr/>
                   </pic:nvPicPr>
-                  <pic:blipFill>
-                    <a:blip r:embed="rId39"/>
-                    <a:stretch>
-                      <a:fillRect/>
-                    </a:stretch>
+                  <pic:blipFill rotWithShape="1">
+                    <a:blip r:embed="rId36"/>
+                    <a:srcRect r="45214"/>
+                    <a:stretch/>
                   </pic:blipFill>
-                  <pic:spPr>
+                  <pic:spPr bwMode="auto">
                     <a:xfrm>
                       <a:off x="0" y="0"/>
-                      <a:ext cx="5943600" cy="757555"/>
+                      <a:ext cx="3256280" cy="757555"/>
                     </a:xfrm>
                     <a:prstGeom prst="rect">
                       <a:avLst/>
                     </a:prstGeom>
+                    <a:ln>
+                      <a:noFill/>
+                    </a:ln>
+                    <a:extLst>
+                      <a:ext uri="{53640926-AAD7-44D8-BBD7-CCE9431645EC}">
+                        <a14:shadowObscured xmlns:a14="http://schemas.microsoft.com/office/drawing/2010/main"/>
+                      </a:ext>
+                    </a:extLst>
                   </pic:spPr>
                 </pic:pic>
               </a:graphicData>
@@ -2108,9 +2424,10 @@
       <w:pPr>
         <w:pStyle w:val="ListParagraph"/>
         <w:numPr>
-          <w:ilvl w:val="0"/>
-          <w:numId w:val="1"/>
-        </w:numPr>
+          <w:ilvl w:val="1"/>
+          <w:numId w:val="1"/>
+        </w:numPr>
+        <w:ind w:left="-360"/>
       </w:pPr>
       <w:r>
         <w:t>Now go ahead and run the wine_prediction_test.py</w:t>
@@ -2130,9 +2447,9 @@
           <w:noProof/>
         </w:rPr>
         <w:drawing>
-          <wp:inline distT="0" distB="0" distL="0" distR="0" wp14:anchorId="1EE56974" wp14:editId="3C094B49">
-            <wp:extent cx="5943600" cy="1464945"/>
-            <wp:effectExtent l="0" t="0" r="0" b="1905"/>
+          <wp:inline distT="0" distB="0" distL="0" distR="0" wp14:anchorId="1EE56974" wp14:editId="43C67773">
+            <wp:extent cx="5156200" cy="2853971"/>
+            <wp:effectExtent l="0" t="0" r="6350" b="3810"/>
             <wp:docPr id="1551934214" name="Picture 1" descr="A screen shot of a computer&#10;&#10;Description automatically generated"/>
             <wp:cNvGraphicFramePr>
               <a:graphicFrameLocks xmlns:a="http://schemas.openxmlformats.org/drawingml/2006/main" noChangeAspect="1"/>
@@ -2144,20 +2461,27 @@
                     <pic:cNvPr id="1551934214" name="Picture 1" descr="A screen shot of a computer&#10;&#10;Description automatically generated"/>
                     <pic:cNvPicPr/>
                   </pic:nvPicPr>
-                  <pic:blipFill>
-                    <a:blip r:embed="rId40"/>
-                    <a:stretch>
-                      <a:fillRect/>
-                    </a:stretch>
+                  <pic:blipFill rotWithShape="1">
+                    <a:blip r:embed="rId37"/>
+                    <a:srcRect r="55470"/>
+                    <a:stretch/>
                   </pic:blipFill>
-                  <pic:spPr>
+                  <pic:spPr bwMode="auto">
                     <a:xfrm>
                       <a:off x="0" y="0"/>
-                      <a:ext cx="5943600" cy="1464945"/>
+                      <a:ext cx="5177165" cy="2865575"/>
                     </a:xfrm>
                     <a:prstGeom prst="rect">
                       <a:avLst/>
                     </a:prstGeom>
+                    <a:ln>
+                      <a:noFill/>
+                    </a:ln>
+                    <a:extLst>
+                      <a:ext uri="{53640926-AAD7-44D8-BBD7-CCE9431645EC}">
+                        <a14:shadowObscured xmlns:a14="http://schemas.microsoft.com/office/drawing/2010/main"/>
+                      </a:ext>
+                    </a:extLst>
                   </pic:spPr>
                 </pic:pic>
               </a:graphicData>
@@ -2170,9 +2494,10 @@
       <w:pPr>
         <w:pStyle w:val="ListParagraph"/>
         <w:numPr>
-          <w:ilvl w:val="0"/>
-          <w:numId w:val="1"/>
-        </w:numPr>
+          <w:ilvl w:val="1"/>
+          <w:numId w:val="1"/>
+        </w:numPr>
+        <w:ind w:left="-360"/>
       </w:pPr>
       <w:r>
         <w:t xml:space="preserve">Also you can run the wine_prediction_test.py in your local once you get the </w:t>
@@ -2195,9 +2520,9 @@
           <w:noProof/>
         </w:rPr>
         <w:drawing>
-          <wp:inline distT="0" distB="0" distL="0" distR="0" wp14:anchorId="1C96B302" wp14:editId="18E44081">
-            <wp:extent cx="5943600" cy="1974215"/>
-            <wp:effectExtent l="0" t="0" r="0" b="6985"/>
+          <wp:inline distT="0" distB="0" distL="0" distR="0" wp14:anchorId="1C96B302" wp14:editId="70427016">
+            <wp:extent cx="6055069" cy="3486150"/>
+            <wp:effectExtent l="0" t="0" r="3175" b="0"/>
             <wp:docPr id="454397519" name="Picture 1" descr="A black screen with white and blue squares&#10;&#10;Description automatically generated with medium confidence"/>
             <wp:cNvGraphicFramePr>
               <a:graphicFrameLocks xmlns:a="http://schemas.openxmlformats.org/drawingml/2006/main" noChangeAspect="1"/>
@@ -2209,20 +2534,27 @@
                     <pic:cNvPr id="454397519" name="Picture 1" descr="A black screen with white and blue squares&#10;&#10;Description automatically generated with medium confidence"/>
                     <pic:cNvPicPr/>
                   </pic:nvPicPr>
-                  <pic:blipFill>
-                    <a:blip r:embed="rId41"/>
-                    <a:stretch>
-                      <a:fillRect/>
-                    </a:stretch>
+                  <pic:blipFill rotWithShape="1">
+                    <a:blip r:embed="rId38"/>
+                    <a:srcRect r="42308"/>
+                    <a:stretch/>
                   </pic:blipFill>
-                  <pic:spPr>
+                  <pic:spPr bwMode="auto">
                     <a:xfrm>
                       <a:off x="0" y="0"/>
-                      <a:ext cx="5943600" cy="1974215"/>
+                      <a:ext cx="6078782" cy="3499803"/>
                     </a:xfrm>
                     <a:prstGeom prst="rect">
                       <a:avLst/>
                     </a:prstGeom>
+                    <a:ln>
+                      <a:noFill/>
+                    </a:ln>
+                    <a:extLst>
+                      <a:ext uri="{53640926-AAD7-44D8-BBD7-CCE9431645EC}">
+                        <a14:shadowObscured xmlns:a14="http://schemas.microsoft.com/office/drawing/2010/main"/>
+                      </a:ext>
+                    </a:extLst>
                   </pic:spPr>
                 </pic:pic>
               </a:graphicData>
@@ -2230,7 +2562,18 @@
           </wp:inline>
         </w:drawing>
       </w:r>
-    </w:p>
+      <w:r>
+        <w:br/>
+      </w:r>
+      <w:r>
+        <w:br/>
+      </w:r>
+      <w:r>
+        <w:br/>
+      </w:r>
+    </w:p>
+    <w:p/>
+    <w:p/>
     <w:p>
       <w:pPr>
         <w:pStyle w:val="ListParagraph"/>
@@ -2238,6 +2581,38 @@
           <w:ilvl w:val="0"/>
           <w:numId w:val="1"/>
         </w:numPr>
+        <w:ind w:left="-720"/>
+      </w:pPr>
+      <w:r>
+        <w:rPr>
+          <w:b/>
+          <w:bCs/>
+        </w:rPr>
+        <w:t xml:space="preserve">Create a Docker Image and Push it to </w:t>
+      </w:r>
+      <w:proofErr w:type="spellStart"/>
+      <w:proofErr w:type="gramStart"/>
+      <w:r>
+        <w:rPr>
+          <w:b/>
+          <w:bCs/>
+        </w:rPr>
+        <w:t>DockerHub</w:t>
+      </w:r>
+      <w:proofErr w:type="spellEnd"/>
+      <w:proofErr w:type="gramEnd"/>
+      <w:r>
+        <w:t xml:space="preserve"> </w:t>
+      </w:r>
+    </w:p>
+    <w:p>
+      <w:pPr>
+        <w:pStyle w:val="ListParagraph"/>
+        <w:numPr>
+          <w:ilvl w:val="1"/>
+          <w:numId w:val="1"/>
+        </w:numPr>
+        <w:ind w:left="-360"/>
       </w:pPr>
       <w:r>
         <w:t xml:space="preserve">Now create a </w:t>
@@ -2250,17 +2625,29 @@
       <w:r>
         <w:t xml:space="preserve"> with all the required configurations to run the wine_prediction_test.py</w:t>
       </w:r>
-    </w:p>
-    <w:p>
-      <w:pPr>
-        <w:pStyle w:val="ListParagraph"/>
-        <w:numPr>
-          <w:ilvl w:val="0"/>
-          <w:numId w:val="1"/>
-        </w:numPr>
-      </w:pPr>
-      <w:r>
-        <w:t xml:space="preserve">Now build an image using </w:t>
+      <w:r>
+        <w:t xml:space="preserve"> in your </w:t>
+      </w:r>
+      <w:proofErr w:type="gramStart"/>
+      <w:r>
+        <w:t>repo</w:t>
+      </w:r>
+      <w:proofErr w:type="gramEnd"/>
+    </w:p>
+    <w:p>
+      <w:pPr>
+        <w:pStyle w:val="ListParagraph"/>
+        <w:numPr>
+          <w:ilvl w:val="1"/>
+          <w:numId w:val="1"/>
+        </w:numPr>
+        <w:ind w:left="-360"/>
+      </w:pPr>
+      <w:r>
+        <w:t>B</w:t>
+      </w:r>
+      <w:r>
+        <w:t xml:space="preserve">uild an image using </w:t>
       </w:r>
       <w:proofErr w:type="spellStart"/>
       <w:r>
@@ -2271,19 +2658,15 @@
         <w:t>. Below is the command that is used create and build a docker image</w:t>
       </w:r>
       <w:r>
-        <w:br/>
-      </w:r>
-    </w:p>
-    <w:p>
-      <w:pPr>
-        <w:pStyle w:val="ListParagraph"/>
-        <w:numPr>
-          <w:ilvl w:val="0"/>
-          <w:numId w:val="1"/>
-        </w:numPr>
-      </w:pPr>
-      <w:r>
-        <w:lastRenderedPageBreak/>
+        <w:t>.</w:t>
+      </w:r>
+      <w:r>
+        <w:br/>
+      </w:r>
+      <w:r>
+        <w:t xml:space="preserve">Command: </w:t>
+      </w:r>
+      <w:r>
         <w:t>“</w:t>
       </w:r>
       <w:r>
@@ -2308,9 +2691,9 @@
           <w:noProof/>
         </w:rPr>
         <w:drawing>
-          <wp:inline distT="0" distB="0" distL="0" distR="0" wp14:anchorId="3A53122A" wp14:editId="071341BA">
-            <wp:extent cx="5943600" cy="2756535"/>
-            <wp:effectExtent l="0" t="0" r="0" b="5715"/>
+          <wp:inline distT="0" distB="0" distL="0" distR="0" wp14:anchorId="3A53122A" wp14:editId="618FBB63">
+            <wp:extent cx="4819012" cy="3175000"/>
+            <wp:effectExtent l="0" t="0" r="1270" b="6350"/>
             <wp:docPr id="1351600577" name="Picture 1" descr="A screenshot of a computer program&#10;&#10;Description automatically generated"/>
             <wp:cNvGraphicFramePr>
               <a:graphicFrameLocks xmlns:a="http://schemas.openxmlformats.org/drawingml/2006/main" noChangeAspect="1"/>
@@ -2322,20 +2705,27 @@
                     <pic:cNvPr id="1351600577" name="Picture 1" descr="A screenshot of a computer program&#10;&#10;Description automatically generated"/>
                     <pic:cNvPicPr/>
                   </pic:nvPicPr>
-                  <pic:blipFill>
-                    <a:blip r:embed="rId42"/>
-                    <a:stretch>
-                      <a:fillRect/>
-                    </a:stretch>
+                  <pic:blipFill rotWithShape="1">
+                    <a:blip r:embed="rId39"/>
+                    <a:srcRect r="29274" b="-474"/>
+                    <a:stretch/>
                   </pic:blipFill>
-                  <pic:spPr>
+                  <pic:spPr bwMode="auto">
                     <a:xfrm>
                       <a:off x="0" y="0"/>
-                      <a:ext cx="5943600" cy="2756535"/>
+                      <a:ext cx="4822403" cy="3177234"/>
                     </a:xfrm>
                     <a:prstGeom prst="rect">
                       <a:avLst/>
                     </a:prstGeom>
+                    <a:ln>
+                      <a:noFill/>
+                    </a:ln>
+                    <a:extLst>
+                      <a:ext uri="{53640926-AAD7-44D8-BBD7-CCE9431645EC}">
+                        <a14:shadowObscured xmlns:a14="http://schemas.microsoft.com/office/drawing/2010/main"/>
+                      </a:ext>
+                    </a:extLst>
                   </pic:spPr>
                 </pic:pic>
               </a:graphicData>
@@ -2348,12 +2738,31 @@
       <w:pPr>
         <w:pStyle w:val="ListParagraph"/>
         <w:numPr>
-          <w:ilvl w:val="0"/>
-          <w:numId w:val="1"/>
-        </w:numPr>
-      </w:pPr>
-      <w:r>
-        <w:t>Once test it using the docker run command as shown below</w:t>
+          <w:ilvl w:val="1"/>
+          <w:numId w:val="1"/>
+        </w:numPr>
+        <w:ind w:left="-360"/>
+      </w:pPr>
+      <w:r>
+        <w:t xml:space="preserve">Once built, test it on your local </w:t>
+      </w:r>
+      <w:r>
+        <w:t>using the docker run command as shown below</w:t>
+      </w:r>
+      <w:r>
+        <w:t xml:space="preserve"> </w:t>
+      </w:r>
+      <w:r>
+        <w:br/>
+        <w:t xml:space="preserve">Command: “docker run </w:t>
+      </w:r>
+      <w:proofErr w:type="gramStart"/>
+      <w:r>
+        <w:t>winepredimage:version</w:t>
+      </w:r>
+      <w:proofErr w:type="gramEnd"/>
+      <w:r>
+        <w:t>1” (This command is only for running on local)</w:t>
       </w:r>
       <w:r>
         <w:br/>
@@ -2363,9 +2772,9 @@
           <w:noProof/>
         </w:rPr>
         <w:drawing>
-          <wp:inline distT="0" distB="0" distL="0" distR="0" wp14:anchorId="38B754A2" wp14:editId="5AE2E6BE">
-            <wp:extent cx="5943600" cy="3235960"/>
-            <wp:effectExtent l="0" t="0" r="0" b="2540"/>
+          <wp:inline distT="0" distB="0" distL="0" distR="0" wp14:anchorId="38B754A2" wp14:editId="19E99362">
+            <wp:extent cx="5041900" cy="3852102"/>
+            <wp:effectExtent l="0" t="0" r="6350" b="0"/>
             <wp:docPr id="977547281" name="Picture 1" descr="A screenshot of a computer&#10;&#10;Description automatically generated"/>
             <wp:cNvGraphicFramePr>
               <a:graphicFrameLocks xmlns:a="http://schemas.openxmlformats.org/drawingml/2006/main" noChangeAspect="1"/>
@@ -2377,20 +2786,27 @@
                     <pic:cNvPr id="977547281" name="Picture 1" descr="A screenshot of a computer&#10;&#10;Description automatically generated"/>
                     <pic:cNvPicPr/>
                   </pic:nvPicPr>
-                  <pic:blipFill>
-                    <a:blip r:embed="rId43"/>
-                    <a:stretch>
-                      <a:fillRect/>
-                    </a:stretch>
+                  <pic:blipFill rotWithShape="1">
+                    <a:blip r:embed="rId40"/>
+                    <a:srcRect r="28739"/>
+                    <a:stretch/>
                   </pic:blipFill>
-                  <pic:spPr>
+                  <pic:spPr bwMode="auto">
                     <a:xfrm>
                       <a:off x="0" y="0"/>
-                      <a:ext cx="5943600" cy="3235960"/>
+                      <a:ext cx="5046912" cy="3855931"/>
                     </a:xfrm>
                     <a:prstGeom prst="rect">
                       <a:avLst/>
                     </a:prstGeom>
+                    <a:ln>
+                      <a:noFill/>
+                    </a:ln>
+                    <a:extLst>
+                      <a:ext uri="{53640926-AAD7-44D8-BBD7-CCE9431645EC}">
+                        <a14:shadowObscured xmlns:a14="http://schemas.microsoft.com/office/drawing/2010/main"/>
+                      </a:ext>
+                    </a:extLst>
                   </pic:spPr>
                 </pic:pic>
               </a:graphicData>
@@ -2403,11 +2819,13 @@
       <w:pPr>
         <w:pStyle w:val="ListParagraph"/>
         <w:numPr>
-          <w:ilvl w:val="0"/>
-          <w:numId w:val="1"/>
-        </w:numPr>
-      </w:pPr>
-      <w:r>
+          <w:ilvl w:val="1"/>
+          <w:numId w:val="1"/>
+        </w:numPr>
+        <w:ind w:left="-360"/>
+      </w:pPr>
+      <w:r>
+        <w:lastRenderedPageBreak/>
         <w:t xml:space="preserve">Now use docker login to login to your </w:t>
       </w:r>
       <w:proofErr w:type="spellStart"/>
@@ -2419,6 +2837,9 @@
         <w:t xml:space="preserve"> account</w:t>
       </w:r>
       <w:r>
+        <w:t>. (I have already logged in and that’s why it said Login Succeeded)</w:t>
+      </w:r>
+      <w:r>
         <w:br/>
       </w:r>
       <w:r>
@@ -2426,8 +2847,8 @@
           <w:noProof/>
         </w:rPr>
         <w:drawing>
-          <wp:inline distT="0" distB="0" distL="0" distR="0" wp14:anchorId="1B67F2A6" wp14:editId="7977492B">
-            <wp:extent cx="5943600" cy="630555"/>
+          <wp:inline distT="0" distB="0" distL="0" distR="0" wp14:anchorId="1B67F2A6" wp14:editId="0BC46B6B">
+            <wp:extent cx="3892012" cy="520700"/>
             <wp:effectExtent l="0" t="0" r="0" b="0"/>
             <wp:docPr id="786055021" name="Picture 1"/>
             <wp:cNvGraphicFramePr>
@@ -2440,20 +2861,27 @@
                     <pic:cNvPr id="786055021" name=""/>
                     <pic:cNvPicPr/>
                   </pic:nvPicPr>
-                  <pic:blipFill>
-                    <a:blip r:embed="rId44"/>
-                    <a:stretch>
-                      <a:fillRect/>
-                    </a:stretch>
+                  <pic:blipFill rotWithShape="1">
+                    <a:blip r:embed="rId41"/>
+                    <a:srcRect r="52884" b="40584"/>
+                    <a:stretch/>
                   </pic:blipFill>
-                  <pic:spPr>
+                  <pic:spPr bwMode="auto">
                     <a:xfrm>
                       <a:off x="0" y="0"/>
-                      <a:ext cx="5943600" cy="630555"/>
+                      <a:ext cx="3896455" cy="521294"/>
                     </a:xfrm>
                     <a:prstGeom prst="rect">
                       <a:avLst/>
                     </a:prstGeom>
+                    <a:ln>
+                      <a:noFill/>
+                    </a:ln>
+                    <a:extLst>
+                      <a:ext uri="{53640926-AAD7-44D8-BBD7-CCE9431645EC}">
+                        <a14:shadowObscured xmlns:a14="http://schemas.microsoft.com/office/drawing/2010/main"/>
+                      </a:ext>
+                    </a:extLst>
                   </pic:spPr>
                 </pic:pic>
               </a:graphicData>
@@ -2466,12 +2894,12 @@
       <w:pPr>
         <w:pStyle w:val="ListParagraph"/>
         <w:numPr>
-          <w:ilvl w:val="0"/>
-          <w:numId w:val="1"/>
-        </w:numPr>
-      </w:pPr>
-      <w:r>
-        <w:lastRenderedPageBreak/>
+          <w:ilvl w:val="1"/>
+          <w:numId w:val="1"/>
+        </w:numPr>
+        <w:ind w:left="-360"/>
+      </w:pPr>
+      <w:r>
         <w:t xml:space="preserve">Now go to </w:t>
       </w:r>
       <w:proofErr w:type="spellStart"/>
@@ -2490,9 +2918,9 @@
           <w:noProof/>
         </w:rPr>
         <w:drawing>
-          <wp:inline distT="0" distB="0" distL="0" distR="0" wp14:anchorId="20931B9F" wp14:editId="0C11C44A">
-            <wp:extent cx="5943600" cy="4493260"/>
-            <wp:effectExtent l="0" t="0" r="0" b="2540"/>
+          <wp:inline distT="0" distB="0" distL="0" distR="0" wp14:anchorId="20931B9F" wp14:editId="077156F3">
+            <wp:extent cx="4126755" cy="2755900"/>
+            <wp:effectExtent l="0" t="0" r="7620" b="6350"/>
             <wp:docPr id="421343859" name="Picture 1" descr="A screenshot of a web browser&#10;&#10;Description automatically generated"/>
             <wp:cNvGraphicFramePr>
               <a:graphicFrameLocks xmlns:a="http://schemas.openxmlformats.org/drawingml/2006/main" noChangeAspect="1"/>
@@ -2504,20 +2932,27 @@
                     <pic:cNvPr id="421343859" name="Picture 1" descr="A screenshot of a web browser&#10;&#10;Description automatically generated"/>
                     <pic:cNvPicPr/>
                   </pic:nvPicPr>
-                  <pic:blipFill>
-                    <a:blip r:embed="rId45"/>
-                    <a:stretch>
-                      <a:fillRect/>
-                    </a:stretch>
+                  <pic:blipFill rotWithShape="1">
+                    <a:blip r:embed="rId42"/>
+                    <a:srcRect b="11663"/>
+                    <a:stretch/>
                   </pic:blipFill>
-                  <pic:spPr>
+                  <pic:spPr bwMode="auto">
                     <a:xfrm>
                       <a:off x="0" y="0"/>
-                      <a:ext cx="5943600" cy="4493260"/>
+                      <a:ext cx="4131095" cy="2758798"/>
                     </a:xfrm>
                     <a:prstGeom prst="rect">
                       <a:avLst/>
                     </a:prstGeom>
+                    <a:ln>
+                      <a:noFill/>
+                    </a:ln>
+                    <a:extLst>
+                      <a:ext uri="{53640926-AAD7-44D8-BBD7-CCE9431645EC}">
+                        <a14:shadowObscured xmlns:a14="http://schemas.microsoft.com/office/drawing/2010/main"/>
+                      </a:ext>
+                    </a:extLst>
                   </pic:spPr>
                 </pic:pic>
               </a:graphicData>
@@ -2530,9 +2965,10 @@
       <w:pPr>
         <w:pStyle w:val="ListParagraph"/>
         <w:numPr>
-          <w:ilvl w:val="0"/>
-          <w:numId w:val="1"/>
-        </w:numPr>
+          <w:ilvl w:val="1"/>
+          <w:numId w:val="1"/>
+        </w:numPr>
+        <w:ind w:left="-360"/>
       </w:pPr>
       <w:r>
         <w:t>Now tag the local image to your repository that you have created using the below command</w:t>
@@ -2560,12 +2996,13 @@
       <w:pPr>
         <w:pStyle w:val="ListParagraph"/>
         <w:numPr>
-          <w:ilvl w:val="0"/>
-          <w:numId w:val="1"/>
-        </w:numPr>
-      </w:pPr>
-      <w:r>
-        <w:t xml:space="preserve">And then push the docker image to the </w:t>
+          <w:ilvl w:val="1"/>
+          <w:numId w:val="1"/>
+        </w:numPr>
+        <w:ind w:left="-360"/>
+      </w:pPr>
+      <w:r>
+        <w:t xml:space="preserve">And push the docker image to the </w:t>
       </w:r>
       <w:proofErr w:type="spellStart"/>
       <w:r>
@@ -2598,18 +3035,33 @@
       <w:pPr>
         <w:pStyle w:val="ListParagraph"/>
         <w:numPr>
-          <w:ilvl w:val="0"/>
-          <w:numId w:val="1"/>
-        </w:numPr>
-      </w:pPr>
-      <w:r>
-        <w:t xml:space="preserve">You can see this on </w:t>
+          <w:ilvl w:val="1"/>
+          <w:numId w:val="1"/>
+        </w:numPr>
+        <w:ind w:left="-360"/>
+      </w:pPr>
+      <w:r>
+        <w:t xml:space="preserve">Once successfully pushed, </w:t>
+      </w:r>
+      <w:proofErr w:type="gramStart"/>
+      <w:r>
+        <w:t>You</w:t>
+      </w:r>
+      <w:proofErr w:type="gramEnd"/>
+      <w:r>
+        <w:t xml:space="preserve"> can see this on </w:t>
+      </w:r>
+      <w:r>
+        <w:t xml:space="preserve">your </w:t>
       </w:r>
       <w:proofErr w:type="spellStart"/>
       <w:r>
         <w:t>DockerHub</w:t>
       </w:r>
       <w:proofErr w:type="spellEnd"/>
+      <w:r>
+        <w:t xml:space="preserve"> account.</w:t>
+      </w:r>
       <w:r>
         <w:br/>
       </w:r>
@@ -2633,7 +3085,7 @@
                     <pic:cNvPicPr/>
                   </pic:nvPicPr>
                   <pic:blipFill>
-                    <a:blip r:embed="rId46"/>
+                    <a:blip r:embed="rId43"/>
                     <a:stretch>
                       <a:fillRect/>
                     </a:stretch>
@@ -2653,7 +3105,36 @@
           </wp:inline>
         </w:drawing>
       </w:r>
-    </w:p>
+      <w:r>
+        <w:br/>
+      </w:r>
+      <w:r>
+        <w:br/>
+      </w:r>
+      <w:r>
+        <w:br/>
+      </w:r>
+      <w:r>
+        <w:br/>
+      </w:r>
+      <w:r>
+        <w:br/>
+      </w:r>
+      <w:r>
+        <w:br/>
+      </w:r>
+      <w:r>
+        <w:br/>
+      </w:r>
+      <w:r>
+        <w:br/>
+      </w:r>
+      <w:r>
+        <w:br/>
+      </w:r>
+    </w:p>
+    <w:p/>
+    <w:p/>
     <w:p>
       <w:pPr>
         <w:pStyle w:val="ListParagraph"/>
@@ -2661,27 +3142,40 @@
           <w:ilvl w:val="0"/>
           <w:numId w:val="1"/>
         </w:numPr>
-      </w:pPr>
-      <w:r>
-        <w:t xml:space="preserve">ssh into any of the EC2 instances that you want to run the docker image and </w:t>
+        <w:ind w:left="-630"/>
+      </w:pPr>
+      <w:r>
+        <w:rPr>
+          <w:b/>
+          <w:bCs/>
+        </w:rPr>
+        <w:lastRenderedPageBreak/>
+        <w:t>Pulling the Docker Image and Running it on an EC2 Instance</w:t>
+      </w:r>
+      <w:r>
+        <w:t xml:space="preserve"> </w:t>
+      </w:r>
+    </w:p>
+    <w:p>
+      <w:pPr>
+        <w:pStyle w:val="ListParagraph"/>
+        <w:numPr>
+          <w:ilvl w:val="1"/>
+          <w:numId w:val="1"/>
+        </w:numPr>
+        <w:ind w:left="-360"/>
+      </w:pPr>
+      <w:r>
+        <w:t xml:space="preserve">SSH </w:t>
+      </w:r>
+      <w:r>
+        <w:t xml:space="preserve">into any of the EC2 instances that you want to run the docker image and </w:t>
       </w:r>
       <w:r>
         <w:t>install docker</w:t>
       </w:r>
       <w:r>
         <w:br/>
-      </w:r>
-      <w:r>
-        <w:br/>
-      </w:r>
-      <w:r>
-        <w:br/>
-      </w:r>
-      <w:r>
-        <w:br/>
-      </w:r>
-      <w:r>
-        <w:lastRenderedPageBreak/>
         <w:t>“</w:t>
       </w:r>
       <w:proofErr w:type="spellStart"/>
@@ -2715,7 +3209,7 @@
                     <pic:cNvPicPr/>
                   </pic:nvPicPr>
                   <pic:blipFill>
-                    <a:blip r:embed="rId47"/>
+                    <a:blip r:embed="rId44"/>
                     <a:stretch>
                       <a:fillRect/>
                     </a:stretch>
@@ -2758,7 +3252,7 @@
                     <pic:cNvPicPr/>
                   </pic:nvPicPr>
                   <pic:blipFill>
-                    <a:blip r:embed="rId48"/>
+                    <a:blip r:embed="rId45"/>
                     <a:stretch>
                       <a:fillRect/>
                     </a:stretch>
@@ -2783,9 +3277,10 @@
       <w:pPr>
         <w:pStyle w:val="ListParagraph"/>
         <w:numPr>
-          <w:ilvl w:val="0"/>
-          <w:numId w:val="1"/>
-        </w:numPr>
+          <w:ilvl w:val="1"/>
+          <w:numId w:val="1"/>
+        </w:numPr>
+        <w:ind w:left="-360"/>
       </w:pPr>
       <w:r>
         <w:t>Start docker and pull the wine-prediction image that you have built</w:t>
@@ -2833,9 +3328,9 @@
           <w:noProof/>
         </w:rPr>
         <w:drawing>
-          <wp:inline distT="0" distB="0" distL="0" distR="0" wp14:anchorId="168C600C" wp14:editId="26460DA1">
-            <wp:extent cx="5943600" cy="3068320"/>
-            <wp:effectExtent l="0" t="0" r="0" b="0"/>
+          <wp:inline distT="0" distB="0" distL="0" distR="0" wp14:anchorId="168C600C" wp14:editId="1A20B510">
+            <wp:extent cx="6158230" cy="2432050"/>
+            <wp:effectExtent l="0" t="0" r="0" b="6350"/>
             <wp:docPr id="1743577835" name="Picture 1" descr="A screen shot of a computer&#10;&#10;Description automatically generated"/>
             <wp:cNvGraphicFramePr>
               <a:graphicFrameLocks xmlns:a="http://schemas.openxmlformats.org/drawingml/2006/main" noChangeAspect="1"/>
@@ -2847,20 +3342,27 @@
                     <pic:cNvPr id="1743577835" name="Picture 1" descr="A screen shot of a computer&#10;&#10;Description automatically generated"/>
                     <pic:cNvPicPr/>
                   </pic:nvPicPr>
-                  <pic:blipFill>
-                    <a:blip r:embed="rId49"/>
-                    <a:stretch>
-                      <a:fillRect/>
-                    </a:stretch>
+                  <pic:blipFill rotWithShape="1">
+                    <a:blip r:embed="rId46"/>
+                    <a:srcRect b="23499"/>
+                    <a:stretch/>
                   </pic:blipFill>
-                  <pic:spPr>
+                  <pic:spPr bwMode="auto">
                     <a:xfrm>
                       <a:off x="0" y="0"/>
-                      <a:ext cx="5943600" cy="3068320"/>
+                      <a:ext cx="6159265" cy="2432459"/>
                     </a:xfrm>
                     <a:prstGeom prst="rect">
                       <a:avLst/>
                     </a:prstGeom>
+                    <a:ln>
+                      <a:noFill/>
+                    </a:ln>
+                    <a:extLst>
+                      <a:ext uri="{53640926-AAD7-44D8-BBD7-CCE9431645EC}">
+                        <a14:shadowObscured xmlns:a14="http://schemas.microsoft.com/office/drawing/2010/main"/>
+                      </a:ext>
+                    </a:extLst>
                   </pic:spPr>
                 </pic:pic>
               </a:graphicData>
@@ -2868,16 +3370,26 @@
           </wp:inline>
         </w:drawing>
       </w:r>
-    </w:p>
-    <w:p>
-      <w:pPr>
-        <w:pStyle w:val="ListParagraph"/>
-        <w:numPr>
-          <w:ilvl w:val="0"/>
-          <w:numId w:val="1"/>
-        </w:numPr>
-      </w:pPr>
-      <w:r>
+      <w:r>
+        <w:br/>
+      </w:r>
+    </w:p>
+    <w:p/>
+    <w:p/>
+    <w:p/>
+    <w:p/>
+    <w:p/>
+    <w:p>
+      <w:pPr>
+        <w:pStyle w:val="ListParagraph"/>
+        <w:numPr>
+          <w:ilvl w:val="1"/>
+          <w:numId w:val="1"/>
+        </w:numPr>
+        <w:ind w:left="-360"/>
+      </w:pPr>
+      <w:r>
+        <w:lastRenderedPageBreak/>
         <w:t>Once the docker image is pulled run it using the docker run command</w:t>
       </w:r>
       <w:r>
@@ -2907,17 +3419,19 @@
         <w:t>”</w:t>
       </w:r>
       <w:r>
-        <w:br/>
-      </w:r>
-      <w:r>
         <w:rPr>
           <w:noProof/>
         </w:rPr>
-        <w:lastRenderedPageBreak/>
+        <w:t xml:space="preserve"> </w:t>
+      </w:r>
+      <w:r>
+        <w:rPr>
+          <w:noProof/>
+        </w:rPr>
         <w:drawing>
-          <wp:inline distT="0" distB="0" distL="0" distR="0" wp14:anchorId="5D93BFCF" wp14:editId="3B5C8E89">
-            <wp:extent cx="5943600" cy="3114040"/>
-            <wp:effectExtent l="0" t="0" r="0" b="0"/>
+          <wp:inline distT="0" distB="0" distL="0" distR="0" wp14:anchorId="5166B24C" wp14:editId="0EBCF47A">
+            <wp:extent cx="5175250" cy="5127157"/>
+            <wp:effectExtent l="0" t="0" r="6350" b="0"/>
             <wp:docPr id="47075959" name="Picture 1" descr="A screenshot of a computer screen&#10;&#10;Description automatically generated"/>
             <wp:cNvGraphicFramePr>
               <a:graphicFrameLocks xmlns:a="http://schemas.openxmlformats.org/drawingml/2006/main" noChangeAspect="1"/>
@@ -2929,20 +3443,27 @@
                     <pic:cNvPr id="47075959" name="Picture 1" descr="A screenshot of a computer screen&#10;&#10;Description automatically generated"/>
                     <pic:cNvPicPr/>
                   </pic:nvPicPr>
-                  <pic:blipFill>
-                    <a:blip r:embed="rId50"/>
-                    <a:stretch>
-                      <a:fillRect/>
-                    </a:stretch>
+                  <pic:blipFill rotWithShape="1">
+                    <a:blip r:embed="rId47"/>
+                    <a:srcRect r="47115"/>
+                    <a:stretch/>
                   </pic:blipFill>
-                  <pic:spPr>
+                  <pic:spPr bwMode="auto">
                     <a:xfrm>
                       <a:off x="0" y="0"/>
-                      <a:ext cx="5943600" cy="3114040"/>
+                      <a:ext cx="5178226" cy="5130105"/>
                     </a:xfrm>
                     <a:prstGeom prst="rect">
                       <a:avLst/>
                     </a:prstGeom>
+                    <a:ln>
+                      <a:noFill/>
+                    </a:ln>
+                    <a:extLst>
+                      <a:ext uri="{53640926-AAD7-44D8-BBD7-CCE9431645EC}">
+                        <a14:shadowObscured xmlns:a14="http://schemas.microsoft.com/office/drawing/2010/main"/>
+                      </a:ext>
+                    </a:extLst>
                   </pic:spPr>
                 </pic:pic>
               </a:graphicData>
@@ -2965,7 +3486,7 @@
     </w:p>
     <w:sectPr>
       <w:pgSz w:w="12240" w:h="15840"/>
-      <w:pgMar w:top="1440" w:right="1440" w:bottom="1440" w:left="1440" w:header="720" w:footer="720" w:gutter="0"/>
+      <w:pgMar w:top="630" w:right="1440" w:bottom="1440" w:left="1440" w:header="720" w:footer="720" w:gutter="0"/>
       <w:cols w:space="720"/>
       <w:docGrid w:linePitch="360"/>
     </w:sectPr>
@@ -3474,7 +3995,6 @@
   <w:style w:type="character" w:default="1" w:styleId="DefaultParagraphFont">
     <w:name w:val="Default Paragraph Font"/>
     <w:uiPriority w:val="1"/>
-    <w:semiHidden/>
     <w:unhideWhenUsed/>
   </w:style>
   <w:style w:type="table" w:default="1" w:styleId="TableNormal">

</xml_diff>

<commit_message>
updated the ReadMe file and the pdf
</commit_message>
<xml_diff>
--- a/Read_Me.docx
+++ b/Read_Me.docx
@@ -30,14 +30,6 @@
           <w:szCs w:val="28"/>
         </w:rPr>
         <w:br/>
-      </w:r>
-      <w:r>
-        <w:rPr>
-          <w:b/>
-          <w:bCs/>
-          <w:sz w:val="28"/>
-          <w:szCs w:val="28"/>
-        </w:rPr>
         <w:t>Programming Assignment 2</w:t>
       </w:r>
       <w:r>
@@ -105,7 +97,7 @@
           <w:szCs w:val="28"/>
           <w:u w:val="single"/>
         </w:rPr>
-        <w:t>S</w:t>
+        <w:t>Step-by-step</w:t>
       </w:r>
       <w:r>
         <w:rPr>
@@ -115,7 +107,7 @@
           <w:szCs w:val="28"/>
           <w:u w:val="single"/>
         </w:rPr>
-        <w:t>tep-by-step</w:t>
+        <w:t xml:space="preserve"> process on</w:t>
       </w:r>
       <w:r>
         <w:rPr>
@@ -125,7 +117,7 @@
           <w:szCs w:val="28"/>
           <w:u w:val="single"/>
         </w:rPr>
-        <w:t xml:space="preserve"> process on</w:t>
+        <w:t xml:space="preserve"> how to set-up the cloud environment</w:t>
       </w:r>
       <w:r>
         <w:rPr>
@@ -135,7 +127,7 @@
           <w:szCs w:val="28"/>
           <w:u w:val="single"/>
         </w:rPr>
-        <w:t xml:space="preserve"> how to set-up the cloud environment</w:t>
+        <w:t>,</w:t>
       </w:r>
       <w:r>
         <w:rPr>
@@ -145,37 +137,7 @@
           <w:szCs w:val="28"/>
           <w:u w:val="single"/>
         </w:rPr>
-        <w:t>,</w:t>
-      </w:r>
-      <w:r>
-        <w:rPr>
-          <w:b/>
-          <w:bCs/>
-          <w:sz w:val="28"/>
-          <w:szCs w:val="28"/>
-          <w:u w:val="single"/>
-        </w:rPr>
-        <w:t xml:space="preserve"> run the model training</w:t>
-      </w:r>
-      <w:r>
-        <w:rPr>
-          <w:b/>
-          <w:bCs/>
-          <w:sz w:val="28"/>
-          <w:szCs w:val="28"/>
-          <w:u w:val="single"/>
-        </w:rPr>
-        <w:t xml:space="preserve"> </w:t>
-      </w:r>
-      <w:r>
-        <w:rPr>
-          <w:b/>
-          <w:bCs/>
-          <w:sz w:val="28"/>
-          <w:szCs w:val="28"/>
-          <w:u w:val="single"/>
-        </w:rPr>
-        <w:t>and the application prediction</w:t>
+        <w:t xml:space="preserve"> run the model training and the application prediction</w:t>
       </w:r>
       <w:r>
         <w:rPr>
@@ -642,13 +604,7 @@
         <w:t>Keep Cluster Configuration as it is</w:t>
       </w:r>
       <w:r>
-        <w:t xml:space="preserve"> and scroll until </w:t>
-      </w:r>
-      <w:r>
-        <w:t>“Cluster scaling and provisioning”</w:t>
-      </w:r>
-      <w:r>
-        <w:t>.</w:t>
+        <w:t xml:space="preserve"> and scroll until “Cluster scaling and provisioning”.</w:t>
       </w:r>
     </w:p>
     <w:p>
@@ -670,13 +626,7 @@
       </w:r>
       <w:proofErr w:type="gramEnd"/>
       <w:r>
-        <w:t>. (</w:t>
-      </w:r>
-      <w:r>
-        <w:t>Total 4</w:t>
-      </w:r>
-      <w:r>
-        <w:t>)</w:t>
+        <w:t>. (Total 4)</w:t>
       </w:r>
       <w:r>
         <w:br/>
@@ -1200,6 +1150,9 @@
         <w:br/>
       </w:r>
       <w:r>
+        <w:rPr>
+          <w:noProof/>
+        </w:rPr>
         <w:drawing>
           <wp:inline distT="0" distB="0" distL="0" distR="0" wp14:anchorId="0A1F3228" wp14:editId="7816A537">
             <wp:extent cx="2967038" cy="1313508"/>
@@ -1259,13 +1212,7 @@
         <w:t>.csv and ValidationDataset.csv and the</w:t>
       </w:r>
       <w:r>
-        <w:t xml:space="preserve"> </w:t>
-      </w:r>
-      <w:r>
-        <w:t>src</w:t>
-      </w:r>
-      <w:r>
-        <w:t>/</w:t>
+        <w:t xml:space="preserve"> src/</w:t>
       </w:r>
       <w:r>
         <w:t>wine_prediction_train</w:t>
@@ -3429,9 +3376,9 @@
           <w:noProof/>
         </w:rPr>
         <w:drawing>
-          <wp:inline distT="0" distB="0" distL="0" distR="0" wp14:anchorId="5166B24C" wp14:editId="0EBCF47A">
-            <wp:extent cx="5175250" cy="5127157"/>
-            <wp:effectExtent l="0" t="0" r="6350" b="0"/>
+          <wp:inline distT="0" distB="0" distL="0" distR="0" wp14:anchorId="5166B24C" wp14:editId="3DBA878C">
+            <wp:extent cx="5702300" cy="5126990"/>
+            <wp:effectExtent l="0" t="0" r="0" b="0"/>
             <wp:docPr id="47075959" name="Picture 1" descr="A screenshot of a computer screen&#10;&#10;Description automatically generated"/>
             <wp:cNvGraphicFramePr>
               <a:graphicFrameLocks xmlns:a="http://schemas.openxmlformats.org/drawingml/2006/main" noChangeAspect="1"/>
@@ -3445,13 +3392,13 @@
                   </pic:nvPicPr>
                   <pic:blipFill rotWithShape="1">
                     <a:blip r:embed="rId47"/>
-                    <a:srcRect r="47115"/>
+                    <a:srcRect r="41727"/>
                     <a:stretch/>
                   </pic:blipFill>
                   <pic:spPr bwMode="auto">
                     <a:xfrm>
                       <a:off x="0" y="0"/>
-                      <a:ext cx="5178226" cy="5130105"/>
+                      <a:ext cx="5705765" cy="5130105"/>
                     </a:xfrm>
                     <a:prstGeom prst="rect">
                       <a:avLst/>
@@ -3471,17 +3418,84 @@
           </wp:inline>
         </w:drawing>
       </w:r>
-      <w:r>
-        <w:br/>
-      </w:r>
-      <w:r>
-        <w:br/>
-      </w:r>
-      <w:r>
-        <w:t>DONE</w:t>
-      </w:r>
-      <w:r>
-        <w:t>!</w:t>
+    </w:p>
+    <w:p>
+      <w:pPr>
+        <w:pStyle w:val="ListParagraph"/>
+        <w:numPr>
+          <w:ilvl w:val="1"/>
+          <w:numId w:val="1"/>
+        </w:numPr>
+        <w:ind w:left="-360"/>
+      </w:pPr>
+      <w:r>
+        <w:rPr>
+          <w:noProof/>
+        </w:rPr>
+        <w:t>If you want to specify a custom dataset file that you want, you can do that by persisting volume outside the container by using a flag -v as shown below</w:t>
+      </w:r>
+      <w:r>
+        <w:br/>
+      </w:r>
+      <w:r>
+        <w:t>“</w:t>
+      </w:r>
+      <w:r>
+        <w:t>docker run -v D:/Cloud/WinePred_files/src:/winepred/src karthikkk999/wine-</w:t>
+      </w:r>
+      <w:proofErr w:type="gramStart"/>
+      <w:r>
+        <w:t>prediction:version</w:t>
+      </w:r>
+      <w:proofErr w:type="gramEnd"/>
+      <w:r>
+        <w:t>1 ValidationDataset.csv</w:t>
+      </w:r>
+      <w:r>
+        <w:t>”</w:t>
+      </w:r>
+      <w:r>
+        <w:br/>
+      </w:r>
+      <w:r>
+        <w:drawing>
+          <wp:inline distT="0" distB="0" distL="0" distR="0" wp14:anchorId="64848762" wp14:editId="48DB32BB">
+            <wp:extent cx="5943600" cy="2016760"/>
+            <wp:effectExtent l="0" t="0" r="0" b="2540"/>
+            <wp:docPr id="1490683144" name="Picture 1" descr="A computer screen with text on it&#10;&#10;Description automatically generated"/>
+            <wp:cNvGraphicFramePr>
+              <a:graphicFrameLocks xmlns:a="http://schemas.openxmlformats.org/drawingml/2006/main" noChangeAspect="1"/>
+            </wp:cNvGraphicFramePr>
+            <a:graphic xmlns:a="http://schemas.openxmlformats.org/drawingml/2006/main">
+              <a:graphicData uri="http://schemas.openxmlformats.org/drawingml/2006/picture">
+                <pic:pic xmlns:pic="http://schemas.openxmlformats.org/drawingml/2006/picture">
+                  <pic:nvPicPr>
+                    <pic:cNvPr id="1490683144" name="Picture 1" descr="A computer screen with text on it&#10;&#10;Description automatically generated"/>
+                    <pic:cNvPicPr/>
+                  </pic:nvPicPr>
+                  <pic:blipFill>
+                    <a:blip r:embed="rId48"/>
+                    <a:stretch>
+                      <a:fillRect/>
+                    </a:stretch>
+                  </pic:blipFill>
+                  <pic:spPr>
+                    <a:xfrm>
+                      <a:off x="0" y="0"/>
+                      <a:ext cx="5943600" cy="2016760"/>
+                    </a:xfrm>
+                    <a:prstGeom prst="rect">
+                      <a:avLst/>
+                    </a:prstGeom>
+                  </pic:spPr>
+                </pic:pic>
+              </a:graphicData>
+            </a:graphic>
+          </wp:inline>
+        </w:drawing>
+      </w:r>
+      <w:r>
+        <w:br/>
       </w:r>
     </w:p>
     <w:sectPr>
@@ -3995,6 +4009,7 @@
   <w:style w:type="character" w:default="1" w:styleId="DefaultParagraphFont">
     <w:name w:val="Default Paragraph Font"/>
     <w:uiPriority w:val="1"/>
+    <w:semiHidden/>
     <w:unhideWhenUsed/>
   </w:style>
   <w:style w:type="table" w:default="1" w:styleId="TableNormal">

</xml_diff>